<commit_message>
Update Capital Market Estimates and Tax Rates UI
</commit_message>
<xml_diff>
--- a/Documents/Feedback for v1.2.docx
+++ b/Documents/Feedback for v1.2.docx
@@ -41,13 +41,28 @@
           <w:ilvl w:val="0"/>
           <w:numId w:val="5"/>
         </w:numPr>
-      </w:pPr>
-      <w:r>
+        <w:rPr>
+          <w:color w:val="EE0000"/>
+        </w:rPr>
+      </w:pPr>
+      <w:r>
+        <w:rPr>
+          <w:color w:val="EE0000"/>
+        </w:rPr>
         <w:t>Revise colour scheme</w:t>
       </w:r>
       <w:r>
+        <w:rPr>
+          <w:color w:val="EE0000"/>
+        </w:rPr>
         <w:t xml:space="preserve"> to match website</w:t>
       </w:r>
+      <w:r>
+        <w:rPr>
+          <w:color w:val="EE0000"/>
+        </w:rPr>
+        <w:t xml:space="preserve"> </w:t>
+      </w:r>
     </w:p>
     <w:p>
       <w:pPr>
@@ -56,11 +71,20 @@
           <w:ilvl w:val="0"/>
           <w:numId w:val="5"/>
         </w:numPr>
-      </w:pPr>
-      <w:r>
+        <w:rPr>
+          <w:color w:val="EE0000"/>
+        </w:rPr>
+      </w:pPr>
+      <w:r>
+        <w:rPr>
+          <w:color w:val="EE0000"/>
+        </w:rPr>
         <w:t xml:space="preserve">Revise fonts </w:t>
       </w:r>
       <w:r>
+        <w:rPr>
+          <w:color w:val="EE0000"/>
+        </w:rPr>
         <w:t xml:space="preserve">(should be Calibri) </w:t>
       </w:r>
     </w:p>
@@ -73,10 +97,28 @@
         </w:numPr>
       </w:pPr>
       <w:r>
+        <w:rPr>
+          <w:color w:val="EE0000"/>
+        </w:rPr>
         <w:t>Rename “Risk/Return Optimiser” to “FIREBALL”</w:t>
       </w:r>
       <w:r>
-        <w:t>. If I want to change this name in the future, is there a way for me to access this to update it myself?</w:t>
+        <w:rPr>
+          <w:color w:val="EE0000"/>
+        </w:rPr>
+        <w:t xml:space="preserve">. </w:t>
+      </w:r>
+      <w:r>
+        <w:t>If I want to change this name in the future, is there a way for me to access this to update it myself?</w:t>
+      </w:r>
+      <w:r>
+        <w:t xml:space="preserve">  </w:t>
+      </w:r>
+      <w:r>
+        <w:rPr>
+          <w:color w:val="4472C4" w:themeColor="accent1"/>
+        </w:rPr>
+        <w:t>Not at present.  We could add in a settings panel to change the logo, title and colour scheme potentially.  But this hasn’t yet been implemented.</w:t>
       </w:r>
     </w:p>
     <w:p>
@@ -86,11 +128,20 @@
           <w:ilvl w:val="0"/>
           <w:numId w:val="5"/>
         </w:numPr>
-      </w:pPr>
-      <w:r>
+        <w:rPr>
+          <w:color w:val="EE0000"/>
+        </w:rPr>
+      </w:pPr>
+      <w:r>
+        <w:rPr>
+          <w:color w:val="EE0000"/>
+        </w:rPr>
         <w:t>Remove “Strategic Wealth Analysis”</w:t>
       </w:r>
       <w:r>
+        <w:rPr>
+          <w:color w:val="EE0000"/>
+        </w:rPr>
         <w:t xml:space="preserve"> in banner</w:t>
       </w:r>
     </w:p>
@@ -101,11 +152,20 @@
           <w:ilvl w:val="0"/>
           <w:numId w:val="5"/>
         </w:numPr>
-      </w:pPr>
-      <w:r>
+        <w:rPr>
+          <w:color w:val="EE0000"/>
+        </w:rPr>
+      </w:pPr>
+      <w:r>
+        <w:rPr>
+          <w:color w:val="EE0000"/>
+        </w:rPr>
         <w:t>Remove “My strategy”</w:t>
       </w:r>
       <w:r>
+        <w:rPr>
+          <w:color w:val="EE0000"/>
+        </w:rPr>
         <w:t xml:space="preserve"> and leave box empty</w:t>
       </w:r>
     </w:p>
@@ -117,6 +177,42 @@
           <w:numId w:val="5"/>
         </w:numPr>
         <w:rPr>
+          <w:color w:val="EE0000"/>
+        </w:rPr>
+      </w:pPr>
+      <w:r>
+        <w:rPr>
+          <w:color w:val="EE0000"/>
+        </w:rPr>
+        <w:t xml:space="preserve">Add </w:t>
+      </w:r>
+      <w:r>
+        <w:rPr>
+          <w:color w:val="EE0000"/>
+        </w:rPr>
+        <w:t xml:space="preserve">ABN 87 679 299 480 and </w:t>
+      </w:r>
+      <w:r>
+        <w:rPr>
+          <w:color w:val="EE0000"/>
+        </w:rPr>
+        <w:t xml:space="preserve">AFSL </w:t>
+      </w:r>
+      <w:r>
+        <w:rPr>
+          <w:color w:val="EE0000"/>
+        </w:rPr>
+        <w:t>562001</w:t>
+      </w:r>
+    </w:p>
+    <w:p>
+      <w:pPr>
+        <w:pStyle w:val="ListParagraph"/>
+        <w:numPr>
+          <w:ilvl w:val="0"/>
+          <w:numId w:val="5"/>
+        </w:numPr>
+        <w:rPr>
           <w:color w:val="000000" w:themeColor="text1"/>
         </w:rPr>
       </w:pPr>
@@ -124,25 +220,49 @@
         <w:rPr>
           <w:color w:val="000000" w:themeColor="text1"/>
         </w:rPr>
-        <w:t xml:space="preserve">Add </w:t>
+        <w:t>Is there an undo feature? Eg if I delete something by mistake, can we undo this function?</w:t>
       </w:r>
       <w:r>
         <w:rPr>
           <w:color w:val="000000" w:themeColor="text1"/>
         </w:rPr>
-        <w:t xml:space="preserve">ABN 87 679 299 480 and </w:t>
-      </w:r>
-      <w:r>
+        <w:t xml:space="preserve">  </w:t>
+      </w:r>
+      <w:r>
+        <w:rPr>
+          <w:color w:val="4472C4" w:themeColor="accent1"/>
+        </w:rPr>
+        <w:t>The changes won’t override the scenario if you don’t save it.  If you simply delete something by mistake you can load the client’s scenario again.</w:t>
+      </w:r>
+    </w:p>
+    <w:p>
+      <w:pPr>
+        <w:pStyle w:val="ListParagraph"/>
+        <w:numPr>
+          <w:ilvl w:val="0"/>
+          <w:numId w:val="5"/>
+        </w:numPr>
         <w:rPr>
           <w:color w:val="000000" w:themeColor="text1"/>
         </w:rPr>
-        <w:t xml:space="preserve">AFSL </w:t>
-      </w:r>
+      </w:pPr>
       <w:r>
         <w:rPr>
           <w:color w:val="000000" w:themeColor="text1"/>
         </w:rPr>
-        <w:t>562001</w:t>
+        <w:t>Remove arrows from data boxes</w:t>
+      </w:r>
+      <w:r>
+        <w:rPr>
+          <w:color w:val="000000" w:themeColor="text1"/>
+        </w:rPr>
+        <w:t xml:space="preserve"> </w:t>
+      </w:r>
+      <w:r>
+        <w:rPr>
+          <w:color w:val="4472C4" w:themeColor="accent1"/>
+        </w:rPr>
+        <w:t>These are needed to toggle the asset class on or off. Think of it like the ability constrain that asset class being used.</w:t>
       </w:r>
     </w:p>
     <w:p>
@@ -153,80 +273,44 @@
           <w:numId w:val="5"/>
         </w:numPr>
         <w:rPr>
+          <w:color w:val="EE0000"/>
+        </w:rPr>
+      </w:pPr>
+      <w:r>
+        <w:rPr>
+          <w:color w:val="EE0000"/>
+        </w:rPr>
+        <w:t>Add “$” to boxes where dollar amounts will be entered, and commas</w:t>
+      </w:r>
+    </w:p>
+    <w:p>
+      <w:pPr>
+        <w:pStyle w:val="ListParagraph"/>
+        <w:numPr>
+          <w:ilvl w:val="0"/>
+          <w:numId w:val="5"/>
+        </w:numPr>
+        <w:rPr>
           <w:color w:val="000000" w:themeColor="text1"/>
         </w:rPr>
       </w:pPr>
       <w:r>
         <w:rPr>
-          <w:color w:val="000000" w:themeColor="text1"/>
-        </w:rPr>
-        <w:t>Is there an undo feature? Eg if I delete something by mistake, can we undo this function?</w:t>
-      </w:r>
-    </w:p>
-    <w:p>
-      <w:pPr>
-        <w:pStyle w:val="ListParagraph"/>
-        <w:numPr>
-          <w:ilvl w:val="0"/>
-          <w:numId w:val="5"/>
-        </w:numPr>
-        <w:rPr>
-          <w:color w:val="000000" w:themeColor="text1"/>
-        </w:rPr>
-      </w:pPr>
-      <w:r>
-        <w:rPr>
-          <w:color w:val="000000" w:themeColor="text1"/>
-        </w:rPr>
-        <w:t>Remove arrows from data boxes</w:t>
-      </w:r>
-    </w:p>
-    <w:p>
-      <w:pPr>
-        <w:pStyle w:val="ListParagraph"/>
-        <w:numPr>
-          <w:ilvl w:val="0"/>
-          <w:numId w:val="5"/>
-        </w:numPr>
-        <w:rPr>
-          <w:color w:val="000000" w:themeColor="text1"/>
-        </w:rPr>
-      </w:pPr>
-      <w:r>
-        <w:rPr>
-          <w:color w:val="000000" w:themeColor="text1"/>
-        </w:rPr>
-        <w:t>Add “$” to boxes where dollar amounts will be entered</w:t>
-      </w:r>
-      <w:r>
-        <w:rPr>
-          <w:color w:val="000000" w:themeColor="text1"/>
-        </w:rPr>
-        <w:t>,</w:t>
-      </w:r>
-      <w:r>
-        <w:rPr>
-          <w:color w:val="000000" w:themeColor="text1"/>
-        </w:rPr>
-        <w:t xml:space="preserve"> and commas</w:t>
-      </w:r>
-    </w:p>
-    <w:p>
-      <w:pPr>
-        <w:pStyle w:val="ListParagraph"/>
-        <w:numPr>
-          <w:ilvl w:val="0"/>
-          <w:numId w:val="5"/>
-        </w:numPr>
-        <w:rPr>
-          <w:color w:val="000000" w:themeColor="text1"/>
-        </w:rPr>
-      </w:pPr>
-      <w:r>
-        <w:rPr>
-          <w:color w:val="000000" w:themeColor="text1"/>
+          <w:color w:val="EE0000"/>
         </w:rPr>
         <w:t>Can we add a “Save As” option?</w:t>
+      </w:r>
+      <w:r>
+        <w:rPr>
+          <w:color w:val="EE0000"/>
+        </w:rPr>
+        <w:t xml:space="preserve">  </w:t>
+      </w:r>
+      <w:r>
+        <w:rPr>
+          <w:color w:val="4472C4" w:themeColor="accent1"/>
+        </w:rPr>
+        <w:t>The Save button will save the scenario based on the name that you give it in the text box.  These can be loaded using the load button.</w:t>
       </w:r>
     </w:p>
     <w:p/>
@@ -320,7 +404,15 @@
         </w:numPr>
       </w:pPr>
       <w:r>
-        <w:t>Replace “Risk (StdDev %)” with Expected SD %”</w:t>
+        <w:t>Replace “Risk (</w:t>
+      </w:r>
+      <w:proofErr w:type="spellStart"/>
+      <w:r>
+        <w:t>StdDev</w:t>
+      </w:r>
+      <w:proofErr w:type="spellEnd"/>
+      <w:r>
+        <w:t xml:space="preserve"> %)” with Expected SD %”</w:t>
       </w:r>
     </w:p>
     <w:p>
@@ -344,13 +436,7 @@
         </w:numPr>
       </w:pPr>
       <w:r>
-        <w:t xml:space="preserve">Replace “Min %” with </w:t>
-      </w:r>
-      <w:r>
-        <w:t xml:space="preserve">“Proportion of return – gains (%)” </w:t>
-      </w:r>
-      <w:r>
-        <w:t xml:space="preserve"> </w:t>
+        <w:t xml:space="preserve">Replace “Min %” with “Proportion of return – gains (%)”  </w:t>
       </w:r>
     </w:p>
     <w:p>
@@ -632,19 +718,7 @@
         </w:numPr>
       </w:pPr>
       <w:r>
-        <w:t>Replace “Super Fund</w:t>
-      </w:r>
-      <w:r>
-        <w:t xml:space="preserve"> (Accumulation)</w:t>
-      </w:r>
-      <w:r>
-        <w:t>” with “Superannuation</w:t>
-      </w:r>
-      <w:r>
-        <w:t xml:space="preserve"> (Accumulation Phase)</w:t>
-      </w:r>
-      <w:r>
-        <w:t>”</w:t>
+        <w:t>Replace “Super Fund (Accumulation)” with “Superannuation (Accumulation Phase)”</w:t>
       </w:r>
     </w:p>
     <w:p>
@@ -726,7 +800,6 @@
         </w:numPr>
       </w:pPr>
       <w:r>
-        <w:lastRenderedPageBreak/>
         <w:t>Add box “Date”</w:t>
       </w:r>
     </w:p>
@@ -739,10 +812,7 @@
         </w:numPr>
       </w:pPr>
       <w:r>
-        <w:t>Add toggle underneath each entity called “Current Asset Allocation” that can be switched on/off, and box titled “Asset Class”, then “Allocation (%)”</w:t>
-      </w:r>
-      <w:r>
-        <w:t>, then “Constraints (Min)”, then “Constraints (Max)”</w:t>
+        <w:t>Add toggle underneath each entity called “Current Asset Allocation” that can be switched on/off, and box titled “Asset Class”, then “Allocation (%)”, then “Constraints (Min)”, then “Constraints (Max)”</w:t>
       </w:r>
     </w:p>
     <w:p>
@@ -1124,7 +1194,21 @@
         <w:rPr>
           <w:color w:val="2F5496" w:themeColor="accent1" w:themeShade="BF"/>
         </w:rPr>
-        <w:t xml:space="preserve">Also, certain asset classes should be preferring specific entities due to the tax treatment ie income producing assets (bonds) should be preferred in super fund and growth assets (shares) should be preferred in personal name. It should not be an equal distribution across all entities for asset classes. </w:t>
+        <w:t xml:space="preserve">Also, certain asset classes should be preferring specific entities due to the tax treatment </w:t>
+      </w:r>
+      <w:proofErr w:type="spellStart"/>
+      <w:r>
+        <w:rPr>
+          <w:color w:val="2F5496" w:themeColor="accent1" w:themeShade="BF"/>
+        </w:rPr>
+        <w:t>ie</w:t>
+      </w:r>
+      <w:proofErr w:type="spellEnd"/>
+      <w:r>
+        <w:rPr>
+          <w:color w:val="2F5496" w:themeColor="accent1" w:themeShade="BF"/>
+        </w:rPr>
+        <w:t xml:space="preserve"> income producing assets (bonds) should be preferred in super fund and growth assets (shares) should be preferred in personal name. It should not be an equal distribution across all entities for asset classes. </w:t>
       </w:r>
       <w:r>
         <w:rPr>
@@ -1200,6 +1284,7 @@
         </w:numPr>
       </w:pPr>
       <w:r>
+        <w:lastRenderedPageBreak/>
         <w:t>Can we split this page into two with data on the left and charts on the right?</w:t>
       </w:r>
     </w:p>
@@ -1236,12 +1321,26 @@
         <w:rPr>
           <w:color w:val="000000" w:themeColor="text1"/>
         </w:rPr>
-        <w:t xml:space="preserve">Can we change this to a drop down menu </w:t>
-      </w:r>
+        <w:t xml:space="preserve">Can we change this to a </w:t>
+      </w:r>
+      <w:proofErr w:type="gramStart"/>
       <w:r>
         <w:rPr>
           <w:color w:val="000000" w:themeColor="text1"/>
         </w:rPr>
+        <w:t>drop down</w:t>
+      </w:r>
+      <w:proofErr w:type="gramEnd"/>
+      <w:r>
+        <w:rPr>
+          <w:color w:val="000000" w:themeColor="text1"/>
+        </w:rPr>
+        <w:t xml:space="preserve"> menu </w:t>
+      </w:r>
+      <w:r>
+        <w:rPr>
+          <w:color w:val="000000" w:themeColor="text1"/>
+        </w:rPr>
         <w:t xml:space="preserve">to select the portfolio </w:t>
       </w:r>
       <w:r>
@@ -1284,7 +1383,6 @@
         </w:numPr>
       </w:pPr>
       <w:r>
-        <w:lastRenderedPageBreak/>
         <w:t>Add pie chart per entity</w:t>
       </w:r>
       <w:r>
@@ -1547,7 +1645,15 @@
         </w:rPr>
       </w:pPr>
       <w:r>
-        <w:t xml:space="preserve">When I remove the income streams and one off events, no projections appear, even though I’ve chosen a </w:t>
+        <w:t xml:space="preserve">When I remove the income streams and </w:t>
+      </w:r>
+      <w:proofErr w:type="gramStart"/>
+      <w:r>
+        <w:t>one off</w:t>
+      </w:r>
+      <w:proofErr w:type="gramEnd"/>
+      <w:r>
+        <w:t xml:space="preserve"> events, no projections appear, even though I’ve chosen a </w:t>
       </w:r>
       <w:r>
         <w:t>projection</w:t>
@@ -1577,43 +1683,39 @@
         <w:rPr>
           <w:color w:val="000000" w:themeColor="text1"/>
         </w:rPr>
-        <w:t>Is it possible to add a toggle “Before / After Tax” to easily show the before and after tax outcome per portfolio?</w:t>
-      </w:r>
-    </w:p>
-    <w:p>
-      <w:pPr>
-        <w:pStyle w:val="ListParagraph"/>
-        <w:numPr>
-          <w:ilvl w:val="0"/>
-          <w:numId w:val="7"/>
-        </w:numPr>
+        <w:t xml:space="preserve">Is it possible to add a toggle “Before / After Tax” to easily show the before and </w:t>
+      </w:r>
+      <w:proofErr w:type="gramStart"/>
+      <w:r>
         <w:rPr>
           <w:color w:val="000000" w:themeColor="text1"/>
         </w:rPr>
-      </w:pPr>
+        <w:t>after tax</w:t>
+      </w:r>
+      <w:proofErr w:type="gramEnd"/>
       <w:r>
         <w:rPr>
           <w:color w:val="000000" w:themeColor="text1"/>
         </w:rPr>
-        <w:t>Is it possible to add a toggle “</w:t>
-      </w:r>
-      <w:r>
+        <w:t xml:space="preserve"> outcome per portfolio?</w:t>
+      </w:r>
+    </w:p>
+    <w:p>
+      <w:pPr>
+        <w:pStyle w:val="ListParagraph"/>
+        <w:numPr>
+          <w:ilvl w:val="0"/>
+          <w:numId w:val="7"/>
+        </w:numPr>
         <w:rPr>
           <w:color w:val="000000" w:themeColor="text1"/>
         </w:rPr>
-        <w:t>Nominal / Real</w:t>
-      </w:r>
+      </w:pPr>
       <w:r>
         <w:rPr>
           <w:color w:val="000000" w:themeColor="text1"/>
         </w:rPr>
-        <w:t>”</w:t>
-      </w:r>
-      <w:r>
-        <w:rPr>
-          <w:color w:val="000000" w:themeColor="text1"/>
-        </w:rPr>
-        <w:t xml:space="preserve"> to show the adjustment for inflation?</w:t>
+        <w:t>Is it possible to add a toggle “Nominal / Real” to show the adjustment for inflation?</w:t>
       </w:r>
     </w:p>
     <w:p/>

</xml_diff>

<commit_message>
Update constants for one offs
</commit_message>
<xml_diff>
--- a/Documents/Feedback for v1.2.docx
+++ b/Documents/Feedback for v1.2.docx
@@ -118,7 +118,7 @@
         <w:rPr>
           <w:color w:val="4472C4" w:themeColor="accent1"/>
         </w:rPr>
-        <w:t>Not at present.  We could add in a settings panel to change the logo, title and colour scheme potentially.  But this hasn’t yet been implemented.</w:t>
+        <w:t>I’ve added in a settings panel where you can adjust the logo, title and colour scheme to make it more flexible.</w:t>
       </w:r>
     </w:p>
     <w:p>
@@ -336,17 +336,32 @@
           <w:ilvl w:val="0"/>
           <w:numId w:val="6"/>
         </w:numPr>
-      </w:pPr>
-      <w:r>
+        <w:rPr>
+          <w:color w:val="EE0000"/>
+        </w:rPr>
+      </w:pPr>
+      <w:r>
+        <w:rPr>
+          <w:color w:val="EE0000"/>
+        </w:rPr>
         <w:t>Replace</w:t>
       </w:r>
       <w:r>
+        <w:rPr>
+          <w:color w:val="EE0000"/>
+        </w:rPr>
         <w:t xml:space="preserve"> “1. Data input” </w:t>
       </w:r>
       <w:r>
+        <w:rPr>
+          <w:color w:val="EE0000"/>
+        </w:rPr>
         <w:t>with</w:t>
       </w:r>
       <w:r>
+        <w:rPr>
+          <w:color w:val="EE0000"/>
+        </w:rPr>
         <w:t xml:space="preserve"> “Capital Market Estimates” in label</w:t>
       </w:r>
     </w:p>
@@ -357,17 +372,32 @@
           <w:ilvl w:val="0"/>
           <w:numId w:val="6"/>
         </w:numPr>
-      </w:pPr>
-      <w:r>
+        <w:rPr>
+          <w:color w:val="EE0000"/>
+        </w:rPr>
+      </w:pPr>
+      <w:r>
+        <w:rPr>
+          <w:color w:val="EE0000"/>
+        </w:rPr>
         <w:t>Replace</w:t>
       </w:r>
       <w:r>
+        <w:rPr>
+          <w:color w:val="EE0000"/>
+        </w:rPr>
         <w:t xml:space="preserve"> “Capital Market Assumptions” </w:t>
       </w:r>
       <w:r>
+        <w:rPr>
+          <w:color w:val="EE0000"/>
+        </w:rPr>
         <w:t>with</w:t>
       </w:r>
       <w:r>
+        <w:rPr>
+          <w:color w:val="EE0000"/>
+        </w:rPr>
         <w:t xml:space="preserve"> “Capital Market Estimates”</w:t>
       </w:r>
     </w:p>
@@ -378,8 +408,14 @@
           <w:ilvl w:val="0"/>
           <w:numId w:val="6"/>
         </w:numPr>
-      </w:pPr>
-      <w:r>
+        <w:rPr>
+          <w:color w:val="EE0000"/>
+        </w:rPr>
+      </w:pPr>
+      <w:r>
+        <w:rPr>
+          <w:color w:val="EE0000"/>
+        </w:rPr>
         <w:t>Remove “Select applicable asset classes …”</w:t>
       </w:r>
     </w:p>
@@ -390,8 +426,14 @@
           <w:ilvl w:val="0"/>
           <w:numId w:val="6"/>
         </w:numPr>
-      </w:pPr>
-      <w:r>
+        <w:rPr>
+          <w:color w:val="EE0000"/>
+        </w:rPr>
+      </w:pPr>
+      <w:r>
+        <w:rPr>
+          <w:color w:val="EE0000"/>
+        </w:rPr>
         <w:t>Replace “Total Return (%)” with “Expected Return %”</w:t>
       </w:r>
     </w:p>
@@ -402,16 +444,28 @@
           <w:ilvl w:val="0"/>
           <w:numId w:val="6"/>
         </w:numPr>
-      </w:pPr>
-      <w:r>
+        <w:rPr>
+          <w:color w:val="EE0000"/>
+        </w:rPr>
+      </w:pPr>
+      <w:r>
+        <w:rPr>
+          <w:color w:val="EE0000"/>
+        </w:rPr>
         <w:t>Replace “Risk (</w:t>
       </w:r>
       <w:proofErr w:type="spellStart"/>
       <w:r>
+        <w:rPr>
+          <w:color w:val="EE0000"/>
+        </w:rPr>
         <w:t>StdDev</w:t>
       </w:r>
       <w:proofErr w:type="spellEnd"/>
       <w:r>
+        <w:rPr>
+          <w:color w:val="EE0000"/>
+        </w:rPr>
         <w:t xml:space="preserve"> %)” with Expected SD %”</w:t>
       </w:r>
     </w:p>
@@ -422,8 +476,14 @@
           <w:ilvl w:val="0"/>
           <w:numId w:val="6"/>
         </w:numPr>
-      </w:pPr>
-      <w:r>
+        <w:rPr>
+          <w:color w:val="EE0000"/>
+        </w:rPr>
+      </w:pPr>
+      <w:r>
+        <w:rPr>
+          <w:color w:val="EE0000"/>
+        </w:rPr>
         <w:t>Remove “Income Yield %” column and data</w:t>
       </w:r>
     </w:p>
@@ -434,8 +494,14 @@
           <w:ilvl w:val="0"/>
           <w:numId w:val="6"/>
         </w:numPr>
-      </w:pPr>
-      <w:r>
+        <w:rPr>
+          <w:color w:val="EE0000"/>
+        </w:rPr>
+      </w:pPr>
+      <w:r>
+        <w:rPr>
+          <w:color w:val="EE0000"/>
+        </w:rPr>
         <w:t xml:space="preserve">Replace “Min %” with “Proportion of return – gains (%)”  </w:t>
       </w:r>
     </w:p>
@@ -446,8 +512,14 @@
           <w:ilvl w:val="0"/>
           <w:numId w:val="6"/>
         </w:numPr>
-      </w:pPr>
-      <w:r>
+        <w:rPr>
+          <w:color w:val="EE0000"/>
+        </w:rPr>
+      </w:pPr>
+      <w:r>
+        <w:rPr>
+          <w:color w:val="EE0000"/>
+        </w:rPr>
         <w:t xml:space="preserve">Replace “Max % with “Proportion of return – income (%)” </w:t>
       </w:r>
     </w:p>
@@ -458,8 +530,14 @@
           <w:ilvl w:val="0"/>
           <w:numId w:val="6"/>
         </w:numPr>
-      </w:pPr>
-      <w:r>
+        <w:rPr>
+          <w:color w:val="EE0000"/>
+        </w:rPr>
+      </w:pPr>
+      <w:r>
+        <w:rPr>
+          <w:color w:val="EE0000"/>
+        </w:rPr>
         <w:t>Add “Equities” after “US Large Cap”</w:t>
       </w:r>
     </w:p>
@@ -470,8 +548,14 @@
           <w:ilvl w:val="0"/>
           <w:numId w:val="6"/>
         </w:numPr>
-      </w:pPr>
-      <w:r>
+        <w:rPr>
+          <w:color w:val="EE0000"/>
+        </w:rPr>
+      </w:pPr>
+      <w:r>
+        <w:rPr>
+          <w:color w:val="EE0000"/>
+        </w:rPr>
         <w:t>Add “Equities” after “US Small Cap”</w:t>
       </w:r>
     </w:p>
@@ -482,8 +566,14 @@
           <w:ilvl w:val="0"/>
           <w:numId w:val="6"/>
         </w:numPr>
-      </w:pPr>
-      <w:r>
+        <w:rPr>
+          <w:color w:val="EE0000"/>
+        </w:rPr>
+      </w:pPr>
+      <w:r>
+        <w:rPr>
+          <w:color w:val="EE0000"/>
+        </w:rPr>
         <w:t>Add “Equities” after “Developed World”</w:t>
       </w:r>
     </w:p>
@@ -494,8 +584,14 @@
           <w:ilvl w:val="0"/>
           <w:numId w:val="6"/>
         </w:numPr>
-      </w:pPr>
-      <w:r>
+        <w:rPr>
+          <w:color w:val="EE0000"/>
+        </w:rPr>
+      </w:pPr>
+      <w:r>
+        <w:rPr>
+          <w:color w:val="EE0000"/>
+        </w:rPr>
         <w:t>Add “Equities” after “Emerging Markets”</w:t>
       </w:r>
     </w:p>
@@ -506,17 +602,32 @@
           <w:ilvl w:val="0"/>
           <w:numId w:val="6"/>
         </w:numPr>
-      </w:pPr>
-      <w:r>
+        <w:rPr>
+          <w:color w:val="EE0000"/>
+        </w:rPr>
+      </w:pPr>
+      <w:r>
+        <w:rPr>
+          <w:color w:val="EE0000"/>
+        </w:rPr>
         <w:t>Replace</w:t>
       </w:r>
       <w:r>
+        <w:rPr>
+          <w:color w:val="EE0000"/>
+        </w:rPr>
         <w:t xml:space="preserve"> “EM Bonds” </w:t>
       </w:r>
       <w:r>
+        <w:rPr>
+          <w:color w:val="EE0000"/>
+        </w:rPr>
         <w:t>with</w:t>
       </w:r>
       <w:r>
+        <w:rPr>
+          <w:color w:val="EE0000"/>
+        </w:rPr>
         <w:t xml:space="preserve"> “Emerging Markets Bonds”</w:t>
       </w:r>
     </w:p>
@@ -527,14 +638,26 @@
           <w:ilvl w:val="0"/>
           <w:numId w:val="6"/>
         </w:numPr>
-      </w:pPr>
-      <w:r>
+        <w:rPr>
+          <w:color w:val="EE0000"/>
+        </w:rPr>
+      </w:pPr>
+      <w:r>
+        <w:rPr>
+          <w:color w:val="EE0000"/>
+        </w:rPr>
         <w:t>Remove colour</w:t>
       </w:r>
       <w:r>
+        <w:rPr>
+          <w:color w:val="EE0000"/>
+        </w:rPr>
         <w:t xml:space="preserve">ed </w:t>
       </w:r>
       <w:r>
+        <w:rPr>
+          <w:color w:val="EE0000"/>
+        </w:rPr>
         <w:t>dot point in each asset class</w:t>
       </w:r>
     </w:p>
@@ -545,8 +668,14 @@
           <w:ilvl w:val="0"/>
           <w:numId w:val="6"/>
         </w:numPr>
-      </w:pPr>
-      <w:r>
+        <w:rPr>
+          <w:color w:val="EE0000"/>
+        </w:rPr>
+      </w:pPr>
+      <w:r>
+        <w:rPr>
+          <w:color w:val="EE0000"/>
+        </w:rPr>
         <w:t>Reduce font size in this table</w:t>
       </w:r>
     </w:p>
@@ -557,8 +686,14 @@
           <w:ilvl w:val="0"/>
           <w:numId w:val="6"/>
         </w:numPr>
-      </w:pPr>
-      <w:r>
+        <w:rPr>
+          <w:color w:val="EE0000"/>
+        </w:rPr>
+      </w:pPr>
+      <w:r>
+        <w:rPr>
+          <w:color w:val="EE0000"/>
+        </w:rPr>
         <w:t>% should show to 2 decimal points</w:t>
       </w:r>
     </w:p>
@@ -571,6 +706,9 @@
         </w:numPr>
       </w:pPr>
       <w:r>
+        <w:rPr>
+          <w:color w:val="EE0000"/>
+        </w:rPr>
         <w:t>Replace “Correlation Matrix” with “Correlation”</w:t>
       </w:r>
     </w:p>
@@ -582,17 +720,78 @@
           <w:numId w:val="6"/>
         </w:numPr>
         <w:rPr>
+          <w:color w:val="EE0000"/>
+        </w:rPr>
+      </w:pPr>
+      <w:r>
+        <w:rPr>
+          <w:color w:val="EE0000"/>
+        </w:rPr>
+        <w:t>Remove “Manage correlations…”</w:t>
+      </w:r>
+    </w:p>
+    <w:p>
+      <w:pPr>
+        <w:pStyle w:val="ListParagraph"/>
+        <w:numPr>
+          <w:ilvl w:val="0"/>
+          <w:numId w:val="6"/>
+        </w:numPr>
+        <w:rPr>
           <w:color w:val="000000" w:themeColor="text1"/>
         </w:rPr>
       </w:pPr>
       <w:r>
-        <w:t xml:space="preserve">Remove </w:t>
-      </w:r>
-      <w:r>
         <w:rPr>
           <w:color w:val="000000" w:themeColor="text1"/>
         </w:rPr>
-        <w:t>“Manage correlations…”</w:t>
+        <w:t xml:space="preserve">What do the colours in correlation matrix represent? </w:t>
+      </w:r>
+      <w:r>
+        <w:rPr>
+          <w:color w:val="4472C4" w:themeColor="accent1"/>
+        </w:rPr>
+        <w:t xml:space="preserve">Yellow </w:t>
+      </w:r>
+      <w:proofErr w:type="gramStart"/>
+      <w:r>
+        <w:rPr>
+          <w:color w:val="4472C4" w:themeColor="accent1"/>
+        </w:rPr>
+        <w:t>are</w:t>
+      </w:r>
+      <w:proofErr w:type="gramEnd"/>
+      <w:r>
+        <w:rPr>
+          <w:color w:val="4472C4" w:themeColor="accent1"/>
+        </w:rPr>
+        <w:t xml:space="preserve"> negative</w:t>
+      </w:r>
+      <w:r>
+        <w:rPr>
+          <w:color w:val="4472C4" w:themeColor="accent1"/>
+        </w:rPr>
+        <w:t xml:space="preserve"> less than 0.1</w:t>
+      </w:r>
+      <w:r>
+        <w:rPr>
+          <w:color w:val="4472C4" w:themeColor="accent1"/>
+        </w:rPr>
+        <w:t xml:space="preserve">.  Blue </w:t>
+      </w:r>
+      <w:proofErr w:type="gramStart"/>
+      <w:r>
+        <w:rPr>
+          <w:color w:val="4472C4" w:themeColor="accent1"/>
+        </w:rPr>
+        <w:t>are</w:t>
+      </w:r>
+      <w:proofErr w:type="gramEnd"/>
+      <w:r>
+        <w:rPr>
+          <w:color w:val="4472C4" w:themeColor="accent1"/>
+        </w:rPr>
+        <w:t xml:space="preserve"> over 0.5.</w:t>
       </w:r>
     </w:p>
     <w:p>
@@ -603,14 +802,14 @@
           <w:numId w:val="6"/>
         </w:numPr>
         <w:rPr>
-          <w:color w:val="000000" w:themeColor="text1"/>
-        </w:rPr>
-      </w:pPr>
-      <w:r>
-        <w:rPr>
-          <w:color w:val="000000" w:themeColor="text1"/>
-        </w:rPr>
-        <w:t xml:space="preserve">What do the colours in correlation matrix represent? </w:t>
+          <w:color w:val="EE0000"/>
+        </w:rPr>
+      </w:pPr>
+      <w:r>
+        <w:rPr>
+          <w:color w:val="EE0000"/>
+        </w:rPr>
+        <w:t>Can we make the correlations show to 6 decimal points?</w:t>
       </w:r>
     </w:p>
     <w:p>
@@ -621,14 +820,14 @@
           <w:numId w:val="6"/>
         </w:numPr>
         <w:rPr>
-          <w:color w:val="000000" w:themeColor="text1"/>
-        </w:rPr>
-      </w:pPr>
-      <w:r>
-        <w:rPr>
-          <w:color w:val="000000" w:themeColor="text1"/>
-        </w:rPr>
-        <w:t>Can we make the correlations show to 6 decimal points?</w:t>
+          <w:color w:val="EE0000"/>
+        </w:rPr>
+      </w:pPr>
+      <w:r>
+        <w:rPr>
+          <w:color w:val="EE0000"/>
+        </w:rPr>
+        <w:t>Replace “Entity Tax Rates” with “Tax Rates”</w:t>
       </w:r>
     </w:p>
     <w:p>
@@ -639,14 +838,14 @@
           <w:numId w:val="6"/>
         </w:numPr>
         <w:rPr>
-          <w:color w:val="000000" w:themeColor="text1"/>
-        </w:rPr>
-      </w:pPr>
-      <w:r>
-        <w:rPr>
-          <w:color w:val="000000" w:themeColor="text1"/>
-        </w:rPr>
-        <w:t>Replace “Entity Tax Rates” with “Tax Rates”</w:t>
+          <w:color w:val="EE0000"/>
+        </w:rPr>
+      </w:pPr>
+      <w:r>
+        <w:rPr>
+          <w:color w:val="EE0000"/>
+        </w:rPr>
+        <w:t>Replace “Entity Type” with “Entity”</w:t>
       </w:r>
     </w:p>
     <w:p>
@@ -656,9 +855,15 @@
           <w:ilvl w:val="0"/>
           <w:numId w:val="6"/>
         </w:numPr>
-      </w:pPr>
-      <w:r>
-        <w:t>Replace “Entity Type” with “Entity”</w:t>
+        <w:rPr>
+          <w:color w:val="EE0000"/>
+        </w:rPr>
+      </w:pPr>
+      <w:r>
+        <w:rPr>
+          <w:color w:val="EE0000"/>
+        </w:rPr>
+        <w:t>Replace “Income Tax Rate” with “Income”</w:t>
       </w:r>
     </w:p>
     <w:p>
@@ -668,9 +873,15 @@
           <w:ilvl w:val="0"/>
           <w:numId w:val="6"/>
         </w:numPr>
-      </w:pPr>
-      <w:r>
-        <w:t>Replace “Income Tax Rate” with “Income”</w:t>
+        <w:rPr>
+          <w:color w:val="EE0000"/>
+        </w:rPr>
+      </w:pPr>
+      <w:r>
+        <w:rPr>
+          <w:color w:val="EE0000"/>
+        </w:rPr>
+        <w:t>Replace “Long Term CGT Rate” with “Long Term Capital Gains”</w:t>
       </w:r>
     </w:p>
     <w:p>
@@ -680,9 +891,15 @@
           <w:ilvl w:val="0"/>
           <w:numId w:val="6"/>
         </w:numPr>
-      </w:pPr>
-      <w:r>
-        <w:t>Replace “Long Term CGT Rate” with “Long Term Capital Gains”</w:t>
+        <w:rPr>
+          <w:color w:val="EE0000"/>
+        </w:rPr>
+      </w:pPr>
+      <w:r>
+        <w:rPr>
+          <w:color w:val="EE0000"/>
+        </w:rPr>
+        <w:t>Add “Short Term Capital Gains” column and data</w:t>
       </w:r>
     </w:p>
     <w:p>
@@ -692,9 +909,15 @@
           <w:ilvl w:val="0"/>
           <w:numId w:val="6"/>
         </w:numPr>
-      </w:pPr>
-      <w:r>
-        <w:t>Add “Short Term Capital Gains” column and data</w:t>
+        <w:rPr>
+          <w:color w:val="EE0000"/>
+        </w:rPr>
+      </w:pPr>
+      <w:r>
+        <w:rPr>
+          <w:color w:val="EE0000"/>
+        </w:rPr>
+        <w:t>Replace “Discretionary Trust” with “Family Trust”</w:t>
       </w:r>
     </w:p>
     <w:p>
@@ -704,9 +927,15 @@
           <w:ilvl w:val="0"/>
           <w:numId w:val="6"/>
         </w:numPr>
-      </w:pPr>
-      <w:r>
-        <w:t>Replace “Discretionary Trust” with “Family Trust”</w:t>
+        <w:rPr>
+          <w:color w:val="EE0000"/>
+        </w:rPr>
+      </w:pPr>
+      <w:r>
+        <w:rPr>
+          <w:color w:val="EE0000"/>
+        </w:rPr>
+        <w:t>Replace “Super Fund (Accumulation)” with “Superannuation (Accumulation Phase)”</w:t>
       </w:r>
     </w:p>
     <w:p>
@@ -716,20 +945,14 @@
           <w:ilvl w:val="0"/>
           <w:numId w:val="6"/>
         </w:numPr>
-      </w:pPr>
-      <w:r>
-        <w:t>Replace “Super Fund (Accumulation)” with “Superannuation (Accumulation Phase)”</w:t>
-      </w:r>
-    </w:p>
-    <w:p>
-      <w:pPr>
-        <w:pStyle w:val="ListParagraph"/>
-        <w:numPr>
-          <w:ilvl w:val="0"/>
-          <w:numId w:val="6"/>
-        </w:numPr>
-      </w:pPr>
-      <w:r>
+        <w:rPr>
+          <w:color w:val="EE0000"/>
+        </w:rPr>
+      </w:pPr>
+      <w:r>
+        <w:rPr>
+          <w:color w:val="EE0000"/>
+        </w:rPr>
         <w:t>Replace “Super Fund (Pension Phase)” with “Superannuation (Pensions Phase)”</w:t>
       </w:r>
     </w:p>
@@ -750,8 +973,14 @@
           <w:ilvl w:val="0"/>
           <w:numId w:val="7"/>
         </w:numPr>
-      </w:pPr>
-      <w:r>
+        <w:rPr>
+          <w:color w:val="EE0000"/>
+        </w:rPr>
+      </w:pPr>
+      <w:r>
+        <w:rPr>
+          <w:color w:val="EE0000"/>
+        </w:rPr>
         <w:t>Change “2. Client &amp; Structure” to “Client details” in label</w:t>
       </w:r>
     </w:p>
@@ -762,8 +991,14 @@
           <w:ilvl w:val="0"/>
           <w:numId w:val="7"/>
         </w:numPr>
-      </w:pPr>
-      <w:r>
+        <w:rPr>
+          <w:color w:val="EE0000"/>
+        </w:rPr>
+      </w:pPr>
+      <w:r>
+        <w:rPr>
+          <w:color w:val="EE0000"/>
+        </w:rPr>
         <w:t>Change “Entity Structure” to “Client details”</w:t>
       </w:r>
     </w:p>
@@ -774,8 +1009,14 @@
           <w:ilvl w:val="0"/>
           <w:numId w:val="7"/>
         </w:numPr>
-      </w:pPr>
-      <w:r>
+        <w:rPr>
+          <w:color w:val="EE0000"/>
+        </w:rPr>
+      </w:pPr>
+      <w:r>
+        <w:rPr>
+          <w:color w:val="EE0000"/>
+        </w:rPr>
         <w:t>Remove “Define investment entities …”</w:t>
       </w:r>
     </w:p>
@@ -786,8 +1027,14 @@
           <w:ilvl w:val="0"/>
           <w:numId w:val="7"/>
         </w:numPr>
-      </w:pPr>
-      <w:r>
+        <w:rPr>
+          <w:color w:val="EE0000"/>
+        </w:rPr>
+      </w:pPr>
+      <w:r>
+        <w:rPr>
+          <w:color w:val="EE0000"/>
+        </w:rPr>
         <w:t>Add box “Client name”</w:t>
       </w:r>
     </w:p>
@@ -798,8 +1045,14 @@
           <w:ilvl w:val="0"/>
           <w:numId w:val="7"/>
         </w:numPr>
-      </w:pPr>
-      <w:r>
+        <w:rPr>
+          <w:color w:val="EE0000"/>
+        </w:rPr>
+      </w:pPr>
+      <w:r>
+        <w:rPr>
+          <w:color w:val="EE0000"/>
+        </w:rPr>
         <w:t>Add box “Date”</w:t>
       </w:r>
     </w:p>
@@ -810,8 +1063,14 @@
           <w:ilvl w:val="0"/>
           <w:numId w:val="7"/>
         </w:numPr>
-      </w:pPr>
-      <w:r>
+        <w:rPr>
+          <w:color w:val="EE0000"/>
+        </w:rPr>
+      </w:pPr>
+      <w:r>
+        <w:rPr>
+          <w:color w:val="EE0000"/>
+        </w:rPr>
         <w:t>Add toggle underneath each entity called “Current Asset Allocation” that can be switched on/off, and box titled “Asset Class”, then “Allocation (%)”, then “Constraints (Min)”, then “Constraints (Max)”</w:t>
       </w:r>
     </w:p>
@@ -822,11 +1081,20 @@
           <w:ilvl w:val="0"/>
           <w:numId w:val="7"/>
         </w:numPr>
-      </w:pPr>
-      <w:r>
+        <w:rPr>
+          <w:color w:val="EE0000"/>
+        </w:rPr>
+      </w:pPr>
+      <w:r>
+        <w:rPr>
+          <w:color w:val="EE0000"/>
+        </w:rPr>
         <w:t>Add toggle on right hand side of each entity to apply tax rate</w:t>
       </w:r>
       <w:r>
+        <w:rPr>
+          <w:color w:val="EE0000"/>
+        </w:rPr>
         <w:t xml:space="preserve"> rather than showing the text</w:t>
       </w:r>
     </w:p>

</xml_diff>

<commit_message>
Phase 1: Optimisation UI refinements - remove headings, update labels, add comma formatting, fix chart
</commit_message>
<xml_diff>
--- a/Documents/Feedback for v1.2.docx
+++ b/Documents/Feedback for v1.2.docx
@@ -1126,6 +1126,32 @@
           <w:color w:val="000000" w:themeColor="text1"/>
         </w:rPr>
         <w:t>in below</w:t>
+      </w:r>
+      <w:r>
+        <w:rPr>
+          <w:color w:val="000000" w:themeColor="text1"/>
+        </w:rPr>
+        <w:t xml:space="preserve"> </w:t>
+      </w:r>
+      <w:r>
+        <w:rPr>
+          <w:color w:val="4472C4" w:themeColor="accent1"/>
+        </w:rPr>
+        <w:t xml:space="preserve">this is to adjust the proportion between accumulation phase and pension phase.  Let me know if you prefer just to have the two different entity </w:t>
+      </w:r>
+      <w:proofErr w:type="gramStart"/>
+      <w:r>
+        <w:rPr>
+          <w:color w:val="4472C4" w:themeColor="accent1"/>
+        </w:rPr>
+        <w:t>types</w:t>
+      </w:r>
+      <w:proofErr w:type="gramEnd"/>
+      <w:r>
+        <w:rPr>
+          <w:color w:val="4472C4" w:themeColor="accent1"/>
+        </w:rPr>
+        <w:t xml:space="preserve"> I thought a slider may help to allocate it better.</w:t>
       </w:r>
     </w:p>
     <w:p>
@@ -1177,8 +1203,14 @@
           <w:ilvl w:val="0"/>
           <w:numId w:val="7"/>
         </w:numPr>
-      </w:pPr>
-      <w:r>
+        <w:rPr>
+          <w:color w:val="EE0000"/>
+        </w:rPr>
+      </w:pPr>
+      <w:r>
+        <w:rPr>
+          <w:color w:val="EE0000"/>
+        </w:rPr>
         <w:t>Change “Total Investable Assets” to “Total”</w:t>
       </w:r>
     </w:p>
@@ -1189,8 +1221,14 @@
           <w:ilvl w:val="0"/>
           <w:numId w:val="7"/>
         </w:numPr>
-      </w:pPr>
-      <w:r>
+        <w:rPr>
+          <w:color w:val="EE0000"/>
+        </w:rPr>
+      </w:pPr>
+      <w:r>
+        <w:rPr>
+          <w:color w:val="EE0000"/>
+        </w:rPr>
         <w:t xml:space="preserve">Move “Cashflow Projection Inputs” to “Projections tab” </w:t>
       </w:r>
     </w:p>
@@ -1201,14 +1239,26 @@
           <w:ilvl w:val="0"/>
           <w:numId w:val="7"/>
         </w:numPr>
-      </w:pPr>
-      <w:r>
+        <w:rPr>
+          <w:color w:val="EE0000"/>
+        </w:rPr>
+      </w:pPr>
+      <w:r>
+        <w:rPr>
+          <w:color w:val="EE0000"/>
+        </w:rPr>
         <w:t>Replace “Projection Period (Years)” with “Timeframe”</w:t>
       </w:r>
       <w:r>
+        <w:rPr>
+          <w:color w:val="EE0000"/>
+        </w:rPr>
         <w:t xml:space="preserve">; </w:t>
       </w:r>
       <w:r>
+        <w:rPr>
+          <w:color w:val="EE0000"/>
+        </w:rPr>
         <w:t>remove additional text</w:t>
       </w:r>
     </w:p>
@@ -1219,11 +1269,20 @@
           <w:ilvl w:val="0"/>
           <w:numId w:val="7"/>
         </w:numPr>
-      </w:pPr>
-      <w:r>
+        <w:rPr>
+          <w:color w:val="EE0000"/>
+        </w:rPr>
+      </w:pPr>
+      <w:r>
+        <w:rPr>
+          <w:color w:val="EE0000"/>
+        </w:rPr>
         <w:t>Replace “% Inflation Rate (% p.a.) with “Inflation”</w:t>
       </w:r>
       <w:r>
+        <w:rPr>
+          <w:color w:val="EE0000"/>
+        </w:rPr>
         <w:t>; remove additional text</w:t>
       </w:r>
     </w:p>
@@ -1234,11 +1293,20 @@
           <w:ilvl w:val="0"/>
           <w:numId w:val="7"/>
         </w:numPr>
-      </w:pPr>
-      <w:r>
+        <w:rPr>
+          <w:color w:val="EE0000"/>
+        </w:rPr>
+      </w:pPr>
+      <w:r>
+        <w:rPr>
+          <w:color w:val="EE0000"/>
+        </w:rPr>
         <w:t>Replace “$ Advice Fee (</w:t>
       </w:r>
       <w:r>
+        <w:rPr>
+          <w:color w:val="EE0000"/>
+        </w:rPr>
         <w:t>% p.a.) with “Fees”; remove additional text</w:t>
       </w:r>
     </w:p>
@@ -1249,8 +1317,14 @@
           <w:ilvl w:val="0"/>
           <w:numId w:val="7"/>
         </w:numPr>
-      </w:pPr>
-      <w:r>
+        <w:rPr>
+          <w:color w:val="EE0000"/>
+        </w:rPr>
+      </w:pPr>
+      <w:r>
+        <w:rPr>
+          <w:color w:val="EE0000"/>
+        </w:rPr>
         <w:t>Make these sections smaller – can be on same row</w:t>
       </w:r>
     </w:p>
@@ -1261,8 +1335,14 @@
           <w:ilvl w:val="0"/>
           <w:numId w:val="7"/>
         </w:numPr>
-      </w:pPr>
-      <w:r>
+        <w:rPr>
+          <w:color w:val="EE0000"/>
+        </w:rPr>
+      </w:pPr>
+      <w:r>
+        <w:rPr>
+          <w:color w:val="EE0000"/>
+        </w:rPr>
         <w:t>Replace “Income Streams (Today’s Dollars)” with “Inflows”</w:t>
       </w:r>
     </w:p>
@@ -1273,8 +1353,14 @@
           <w:ilvl w:val="0"/>
           <w:numId w:val="7"/>
         </w:numPr>
-      </w:pPr>
-      <w:r>
+        <w:rPr>
+          <w:color w:val="EE0000"/>
+        </w:rPr>
+      </w:pPr>
+      <w:r>
+        <w:rPr>
+          <w:color w:val="EE0000"/>
+        </w:rPr>
         <w:t>Replace “Expense Streams (Today’s Dollars)” with “Outflows”</w:t>
       </w:r>
     </w:p>
@@ -1285,20 +1371,38 @@
           <w:ilvl w:val="0"/>
           <w:numId w:val="7"/>
         </w:numPr>
-      </w:pPr>
-      <w:r>
+        <w:rPr>
+          <w:color w:val="EE0000"/>
+        </w:rPr>
+      </w:pPr>
+      <w:r>
+        <w:rPr>
+          <w:color w:val="EE0000"/>
+        </w:rPr>
         <w:t xml:space="preserve">Add </w:t>
       </w:r>
       <w:r>
+        <w:rPr>
+          <w:color w:val="EE0000"/>
+        </w:rPr>
         <w:t>toggle</w:t>
       </w:r>
       <w:r>
+        <w:rPr>
+          <w:color w:val="EE0000"/>
+        </w:rPr>
         <w:t xml:space="preserve"> for cash flows to be ongoing or one off</w:t>
       </w:r>
       <w:r>
+        <w:rPr>
+          <w:color w:val="EE0000"/>
+        </w:rPr>
         <w:t xml:space="preserve">, and </w:t>
       </w:r>
       <w:r>
+        <w:rPr>
+          <w:color w:val="EE0000"/>
+        </w:rPr>
         <w:t>in the same row</w:t>
       </w:r>
     </w:p>
@@ -1522,6 +1626,7 @@
           <w:b/>
           <w:bCs/>
         </w:rPr>
+        <w:lastRenderedPageBreak/>
         <w:t>Output</w:t>
       </w:r>
     </w:p>
@@ -1552,7 +1657,6 @@
         </w:numPr>
       </w:pPr>
       <w:r>
-        <w:lastRenderedPageBreak/>
         <w:t>Can we split this page into two with data on the left and charts on the right?</w:t>
       </w:r>
     </w:p>

</xml_diff>

<commit_message>
Phase 1: Output tab UI restructure - split view, dropdown selection, remove Sharpe Ratio
</commit_message>
<xml_diff>
--- a/Documents/Feedback for v1.2.docx
+++ b/Documents/Feedback for v1.2.docx
@@ -1423,8 +1423,14 @@
           <w:ilvl w:val="0"/>
           <w:numId w:val="7"/>
         </w:numPr>
-      </w:pPr>
-      <w:r>
+        <w:rPr>
+          <w:color w:val="EE0000"/>
+        </w:rPr>
+      </w:pPr>
+      <w:r>
+        <w:rPr>
+          <w:color w:val="EE0000"/>
+        </w:rPr>
         <w:t>Change “3. Optimisation” to “Optimisation” in label</w:t>
       </w:r>
     </w:p>
@@ -1435,8 +1441,14 @@
           <w:ilvl w:val="0"/>
           <w:numId w:val="7"/>
         </w:numPr>
-      </w:pPr>
-      <w:r>
+        <w:rPr>
+          <w:color w:val="EE0000"/>
+        </w:rPr>
+      </w:pPr>
+      <w:r>
+        <w:rPr>
+          <w:color w:val="EE0000"/>
+        </w:rPr>
         <w:t>Remove “Optimization Engine”</w:t>
       </w:r>
     </w:p>
@@ -1447,8 +1459,14 @@
           <w:ilvl w:val="0"/>
           <w:numId w:val="7"/>
         </w:numPr>
-      </w:pPr>
-      <w:r>
+        <w:rPr>
+          <w:color w:val="EE0000"/>
+        </w:rPr>
+      </w:pPr>
+      <w:r>
+        <w:rPr>
+          <w:color w:val="EE0000"/>
+        </w:rPr>
         <w:t>Remove “Run Monte Carlo ….”</w:t>
       </w:r>
     </w:p>
@@ -1459,8 +1477,14 @@
           <w:ilvl w:val="0"/>
           <w:numId w:val="7"/>
         </w:numPr>
-      </w:pPr>
-      <w:r>
+        <w:rPr>
+          <w:color w:val="EE0000"/>
+        </w:rPr>
+      </w:pPr>
+      <w:r>
+        <w:rPr>
+          <w:color w:val="EE0000"/>
+        </w:rPr>
         <w:t>Replace “Run Analysis” with “Optimise”</w:t>
       </w:r>
     </w:p>
@@ -1471,8 +1495,14 @@
           <w:ilvl w:val="0"/>
           <w:numId w:val="7"/>
         </w:numPr>
-      </w:pPr>
-      <w:r>
+        <w:rPr>
+          <w:color w:val="EE0000"/>
+        </w:rPr>
+      </w:pPr>
+      <w:r>
+        <w:rPr>
+          <w:color w:val="EE0000"/>
+        </w:rPr>
         <w:t>Add comma in simulations box</w:t>
       </w:r>
     </w:p>
@@ -1495,11 +1525,20 @@
           <w:ilvl w:val="0"/>
           <w:numId w:val="7"/>
         </w:numPr>
-      </w:pPr>
-      <w:r>
+        <w:rPr>
+          <w:color w:val="EE0000"/>
+        </w:rPr>
+      </w:pPr>
+      <w:r>
+        <w:rPr>
+          <w:color w:val="EE0000"/>
+        </w:rPr>
         <w:t>Replace “Expected Return (After Tax)” with “Return” in chart</w:t>
       </w:r>
       <w:r>
+        <w:rPr>
+          <w:color w:val="EE0000"/>
+        </w:rPr>
         <w:t xml:space="preserve"> </w:t>
       </w:r>
     </w:p>
@@ -1510,14 +1549,26 @@
           <w:ilvl w:val="0"/>
           <w:numId w:val="7"/>
         </w:numPr>
-      </w:pPr>
-      <w:r>
+        <w:rPr>
+          <w:color w:val="EE0000"/>
+        </w:rPr>
+      </w:pPr>
+      <w:r>
+        <w:rPr>
+          <w:color w:val="EE0000"/>
+        </w:rPr>
         <w:t>Replace “Risk (Standard Deviation)” with “Risk</w:t>
       </w:r>
       <w:r>
+        <w:rPr>
+          <w:color w:val="EE0000"/>
+        </w:rPr>
         <w:t xml:space="preserve"> in chart</w:t>
       </w:r>
       <w:r>
+        <w:rPr>
+          <w:color w:val="EE0000"/>
+        </w:rPr>
         <w:t xml:space="preserve"> </w:t>
       </w:r>
     </w:p>
@@ -1528,8 +1579,14 @@
           <w:ilvl w:val="0"/>
           <w:numId w:val="7"/>
         </w:numPr>
-      </w:pPr>
-      <w:r>
+        <w:rPr>
+          <w:color w:val="EE0000"/>
+        </w:rPr>
+      </w:pPr>
+      <w:r>
+        <w:rPr>
+          <w:color w:val="EE0000"/>
+        </w:rPr>
         <w:t>Remove “Simulated Portfolios” and “Efficient Models” in chart</w:t>
       </w:r>
     </w:p>
@@ -1614,8 +1671,14 @@
           <w:ilvl w:val="0"/>
           <w:numId w:val="7"/>
         </w:numPr>
-      </w:pPr>
-      <w:r>
+        <w:rPr>
+          <w:color w:val="EE0000"/>
+        </w:rPr>
+      </w:pPr>
+      <w:r>
+        <w:rPr>
+          <w:color w:val="EE0000"/>
+        </w:rPr>
         <w:t>The chart should always show data from 0% rather than resize</w:t>
       </w:r>
     </w:p>

</xml_diff>

<commit_message>
Refactor Projections Tab: Move Cashflow section, add entity selectors, fix bugs
</commit_message>
<xml_diff>
--- a/Documents/Feedback for v1.2.docx
+++ b/Documents/Feedback for v1.2.docx
@@ -1700,14 +1700,26 @@
           <w:ilvl w:val="0"/>
           <w:numId w:val="7"/>
         </w:numPr>
-      </w:pPr>
-      <w:r>
+        <w:rPr>
+          <w:color w:val="EE0000"/>
+        </w:rPr>
+      </w:pPr>
+      <w:r>
+        <w:rPr>
+          <w:color w:val="EE0000"/>
+        </w:rPr>
         <w:t>Change “4.</w:t>
       </w:r>
       <w:r>
+        <w:rPr>
+          <w:color w:val="EE0000"/>
+        </w:rPr>
         <w:t xml:space="preserve"> </w:t>
       </w:r>
       <w:r>
+        <w:rPr>
+          <w:color w:val="EE0000"/>
+        </w:rPr>
         <w:t>Output” to “Output” in label</w:t>
       </w:r>
     </w:p>
@@ -1718,8 +1730,14 @@
           <w:ilvl w:val="0"/>
           <w:numId w:val="7"/>
         </w:numPr>
-      </w:pPr>
-      <w:r>
+        <w:rPr>
+          <w:color w:val="EE0000"/>
+        </w:rPr>
+      </w:pPr>
+      <w:r>
+        <w:rPr>
+          <w:color w:val="EE0000"/>
+        </w:rPr>
         <w:t>Can we split this page into two with data on the left and charts on the right?</w:t>
       </w:r>
     </w:p>
@@ -1731,12 +1749,12 @@
           <w:numId w:val="7"/>
         </w:numPr>
         <w:rPr>
-          <w:color w:val="000000" w:themeColor="text1"/>
-        </w:rPr>
-      </w:pPr>
-      <w:r>
-        <w:rPr>
-          <w:color w:val="000000" w:themeColor="text1"/>
+          <w:color w:val="EE0000"/>
+        </w:rPr>
+      </w:pPr>
+      <w:r>
+        <w:rPr>
+          <w:color w:val="EE0000"/>
         </w:rPr>
         <w:t>Replace “Select Model Portfolio” with “Select Portfolio”</w:t>
       </w:r>
@@ -1749,38 +1767,38 @@
           <w:numId w:val="7"/>
         </w:numPr>
         <w:rPr>
-          <w:color w:val="000000" w:themeColor="text1"/>
-        </w:rPr>
-      </w:pPr>
-      <w:r>
-        <w:rPr>
-          <w:color w:val="000000" w:themeColor="text1"/>
+          <w:color w:val="EE0000"/>
+        </w:rPr>
+      </w:pPr>
+      <w:r>
+        <w:rPr>
+          <w:color w:val="EE0000"/>
         </w:rPr>
         <w:t xml:space="preserve">Can we change this to a </w:t>
       </w:r>
       <w:proofErr w:type="gramStart"/>
       <w:r>
         <w:rPr>
-          <w:color w:val="000000" w:themeColor="text1"/>
+          <w:color w:val="EE0000"/>
         </w:rPr>
         <w:t>drop down</w:t>
       </w:r>
       <w:proofErr w:type="gramEnd"/>
       <w:r>
         <w:rPr>
-          <w:color w:val="000000" w:themeColor="text1"/>
+          <w:color w:val="EE0000"/>
         </w:rPr>
         <w:t xml:space="preserve"> menu </w:t>
       </w:r>
       <w:r>
         <w:rPr>
-          <w:color w:val="000000" w:themeColor="text1"/>
+          <w:color w:val="EE0000"/>
         </w:rPr>
         <w:t xml:space="preserve">to select the portfolio </w:t>
       </w:r>
       <w:r>
         <w:rPr>
-          <w:color w:val="000000" w:themeColor="text1"/>
+          <w:color w:val="EE0000"/>
         </w:rPr>
         <w:t>which populates the risk and return when selected</w:t>
       </w:r>
@@ -1792,8 +1810,14 @@
           <w:ilvl w:val="0"/>
           <w:numId w:val="7"/>
         </w:numPr>
-      </w:pPr>
-      <w:r>
+        <w:rPr>
+          <w:color w:val="EE0000"/>
+        </w:rPr>
+      </w:pPr>
+      <w:r>
+        <w:rPr>
+          <w:color w:val="EE0000"/>
+        </w:rPr>
         <w:t>Remove “Sharpe Ratio”</w:t>
       </w:r>
     </w:p>
@@ -1804,8 +1828,14 @@
           <w:ilvl w:val="0"/>
           <w:numId w:val="7"/>
         </w:numPr>
-      </w:pPr>
-      <w:r>
+        <w:rPr>
+          <w:color w:val="EE0000"/>
+        </w:rPr>
+      </w:pPr>
+      <w:r>
+        <w:rPr>
+          <w:color w:val="EE0000"/>
+        </w:rPr>
         <w:t>Replace wheel with pie chart and reduce size</w:t>
       </w:r>
     </w:p>
@@ -1834,14 +1864,26 @@
           <w:ilvl w:val="0"/>
           <w:numId w:val="7"/>
         </w:numPr>
-      </w:pPr>
-      <w:r>
+        <w:rPr>
+          <w:color w:val="EE0000"/>
+        </w:rPr>
+      </w:pPr>
+      <w:r>
+        <w:rPr>
+          <w:color w:val="EE0000"/>
+        </w:rPr>
         <w:t>Re</w:t>
       </w:r>
       <w:r>
+        <w:rPr>
+          <w:color w:val="EE0000"/>
+        </w:rPr>
         <w:t>move</w:t>
       </w:r>
       <w:r>
+        <w:rPr>
+          <w:color w:val="EE0000"/>
+        </w:rPr>
         <w:t xml:space="preserve"> “Detailed Allocation”</w:t>
       </w:r>
     </w:p>
@@ -1852,8 +1894,14 @@
           <w:ilvl w:val="0"/>
           <w:numId w:val="7"/>
         </w:numPr>
-      </w:pPr>
-      <w:r>
+        <w:rPr>
+          <w:color w:val="EE0000"/>
+        </w:rPr>
+      </w:pPr>
+      <w:r>
+        <w:rPr>
+          <w:color w:val="EE0000"/>
+        </w:rPr>
         <w:t>Replace “Entity-specific Allocations (Proportional MVP)” with “Asset Allocation”; Show per entity and a total asset allocation on the same row</w:t>
       </w:r>
     </w:p>
@@ -1864,14 +1912,26 @@
           <w:ilvl w:val="0"/>
           <w:numId w:val="7"/>
         </w:numPr>
-      </w:pPr>
-      <w:r>
+        <w:rPr>
+          <w:color w:val="EE0000"/>
+        </w:rPr>
+      </w:pPr>
+      <w:r>
+        <w:rPr>
+          <w:color w:val="EE0000"/>
+        </w:rPr>
         <w:t xml:space="preserve">Replace $ values in </w:t>
       </w:r>
       <w:r>
+        <w:rPr>
+          <w:color w:val="EE0000"/>
+        </w:rPr>
         <w:t xml:space="preserve">“Entity-specific Allocations (Proportional MVP)” </w:t>
       </w:r>
       <w:r>
+        <w:rPr>
+          <w:color w:val="EE0000"/>
+        </w:rPr>
         <w:t>with % values</w:t>
       </w:r>
     </w:p>
@@ -1882,8 +1942,14 @@
           <w:ilvl w:val="0"/>
           <w:numId w:val="7"/>
         </w:numPr>
-      </w:pPr>
-      <w:r>
+        <w:rPr>
+          <w:color w:val="EE0000"/>
+        </w:rPr>
+      </w:pPr>
+      <w:r>
+        <w:rPr>
+          <w:color w:val="EE0000"/>
+        </w:rPr>
         <w:t>Remove “Model Portfolios Summary” and data</w:t>
       </w:r>
     </w:p>

</xml_diff>

<commit_message>
Align PDF with App: sync data logic and remove legacy elements
</commit_message>
<xml_diff>
--- a/Documents/Feedback for v1.2.docx
+++ b/Documents/Feedback for v1.2.docx
@@ -1846,14 +1846,26 @@
           <w:ilvl w:val="0"/>
           <w:numId w:val="7"/>
         </w:numPr>
-      </w:pPr>
-      <w:r>
+        <w:rPr>
+          <w:color w:val="EE0000"/>
+        </w:rPr>
+      </w:pPr>
+      <w:r>
+        <w:rPr>
+          <w:color w:val="EE0000"/>
+        </w:rPr>
         <w:t>Add pie chart per entity</w:t>
       </w:r>
       <w:r>
+        <w:rPr>
+          <w:color w:val="EE0000"/>
+        </w:rPr>
         <w:t xml:space="preserve"> (as well as overall)</w:t>
       </w:r>
       <w:r>
+        <w:rPr>
+          <w:color w:val="EE0000"/>
+        </w:rPr>
         <w:t xml:space="preserve"> and show all charts on same row</w:t>
       </w:r>
     </w:p>
@@ -2020,8 +2032,14 @@
           <w:ilvl w:val="0"/>
           <w:numId w:val="7"/>
         </w:numPr>
-      </w:pPr>
-      <w:r>
+        <w:rPr>
+          <w:color w:val="EE0000"/>
+        </w:rPr>
+      </w:pPr>
+      <w:r>
+        <w:rPr>
+          <w:color w:val="EE0000"/>
+        </w:rPr>
         <w:t>Move this table to “Projections”</w:t>
       </w:r>
     </w:p>
@@ -2054,8 +2072,14 @@
           <w:ilvl w:val="0"/>
           <w:numId w:val="7"/>
         </w:numPr>
-      </w:pPr>
-      <w:r>
+        <w:rPr>
+          <w:color w:val="EE0000"/>
+        </w:rPr>
+      </w:pPr>
+      <w:r>
+        <w:rPr>
+          <w:color w:val="EE0000"/>
+        </w:rPr>
         <w:t>Change “5. Projections” to “Projections” in label</w:t>
       </w:r>
     </w:p>
@@ -2066,11 +2090,20 @@
           <w:ilvl w:val="0"/>
           <w:numId w:val="7"/>
         </w:numPr>
-      </w:pPr>
-      <w:r>
+        <w:rPr>
+          <w:color w:val="EE0000"/>
+        </w:rPr>
+      </w:pPr>
+      <w:r>
+        <w:rPr>
+          <w:color w:val="EE0000"/>
+        </w:rPr>
         <w:t>“Cash Flow Projections” that are under “Client &amp; Structure” should be moved here</w:t>
       </w:r>
       <w:r>
+        <w:rPr>
+          <w:color w:val="EE0000"/>
+        </w:rPr>
         <w:t xml:space="preserve"> – ideally include a toggle to select which entity the inflow/outflow is related to</w:t>
       </w:r>
     </w:p>
@@ -2081,8 +2114,14 @@
           <w:ilvl w:val="0"/>
           <w:numId w:val="7"/>
         </w:numPr>
-      </w:pPr>
-      <w:r>
+        <w:rPr>
+          <w:color w:val="EE0000"/>
+        </w:rPr>
+      </w:pPr>
+      <w:r>
+        <w:rPr>
+          <w:color w:val="EE0000"/>
+        </w:rPr>
         <w:t>Remove “Monte Carlo Wealth Projection”</w:t>
       </w:r>
     </w:p>
@@ -2093,20 +2132,38 @@
           <w:ilvl w:val="0"/>
           <w:numId w:val="7"/>
         </w:numPr>
-      </w:pPr>
-      <w:r>
+        <w:rPr>
+          <w:color w:val="EE0000"/>
+        </w:rPr>
+      </w:pPr>
+      <w:r>
+        <w:rPr>
+          <w:color w:val="EE0000"/>
+        </w:rPr>
         <w:t xml:space="preserve">Replace </w:t>
       </w:r>
       <w:r>
+        <w:rPr>
+          <w:color w:val="EE0000"/>
+        </w:rPr>
         <w:t xml:space="preserve">“Select Model” </w:t>
       </w:r>
       <w:r>
+        <w:rPr>
+          <w:color w:val="EE0000"/>
+        </w:rPr>
         <w:t>with “Portfolio”</w:t>
       </w:r>
       <w:r>
+        <w:rPr>
+          <w:color w:val="EE0000"/>
+        </w:rPr>
         <w:t xml:space="preserve"> </w:t>
       </w:r>
       <w:r>
+        <w:rPr>
+          <w:color w:val="EE0000"/>
+        </w:rPr>
         <w:t>and use drop down menu</w:t>
       </w:r>
     </w:p>
@@ -2117,8 +2174,14 @@
           <w:ilvl w:val="0"/>
           <w:numId w:val="7"/>
         </w:numPr>
-      </w:pPr>
-      <w:r>
+        <w:rPr>
+          <w:color w:val="EE0000"/>
+        </w:rPr>
+      </w:pPr>
+      <w:r>
+        <w:rPr>
+          <w:color w:val="EE0000"/>
+        </w:rPr>
         <w:t>Remove “Analysis: Based on 1,000…”</w:t>
       </w:r>
     </w:p>
@@ -2177,26 +2240,26 @@
           <w:numId w:val="7"/>
         </w:numPr>
         <w:rPr>
-          <w:color w:val="000000" w:themeColor="text1"/>
-        </w:rPr>
-      </w:pPr>
-      <w:r>
-        <w:rPr>
-          <w:color w:val="000000" w:themeColor="text1"/>
+          <w:color w:val="EE0000"/>
+        </w:rPr>
+      </w:pPr>
+      <w:r>
+        <w:rPr>
+          <w:color w:val="EE0000"/>
         </w:rPr>
         <w:t xml:space="preserve">Is it possible to add a toggle “Before / After Tax” to easily show the before and </w:t>
       </w:r>
       <w:proofErr w:type="gramStart"/>
       <w:r>
         <w:rPr>
-          <w:color w:val="000000" w:themeColor="text1"/>
+          <w:color w:val="EE0000"/>
         </w:rPr>
         <w:t>after tax</w:t>
       </w:r>
       <w:proofErr w:type="gramEnd"/>
       <w:r>
         <w:rPr>
-          <w:color w:val="000000" w:themeColor="text1"/>
+          <w:color w:val="EE0000"/>
         </w:rPr>
         <w:t xml:space="preserve"> outcome per portfolio?</w:t>
       </w:r>
@@ -2209,12 +2272,12 @@
           <w:numId w:val="7"/>
         </w:numPr>
         <w:rPr>
-          <w:color w:val="000000" w:themeColor="text1"/>
-        </w:rPr>
-      </w:pPr>
-      <w:r>
-        <w:rPr>
-          <w:color w:val="000000" w:themeColor="text1"/>
+          <w:color w:val="EE0000"/>
+        </w:rPr>
+      </w:pPr>
+      <w:r>
+        <w:rPr>
+          <w:color w:val="EE0000"/>
         </w:rPr>
         <w:t>Is it possible to add a toggle “Nominal / Real” to show the adjustment for inflation?</w:t>
       </w:r>

</xml_diff>

<commit_message>
Refactor navigation and table styles, update asset labels
</commit_message>
<xml_diff>
--- a/Documents/Feedback for v1.2.docx
+++ b/Documents/Feedback for v1.2.docx
@@ -63,679 +63,252 @@
         </w:rPr>
         <w:t xml:space="preserve"> </w:t>
       </w:r>
-    </w:p>
-    <w:p>
-      <w:pPr>
-        <w:pStyle w:val="ListParagraph"/>
-        <w:numPr>
-          <w:ilvl w:val="0"/>
-          <w:numId w:val="5"/>
-        </w:numPr>
-        <w:rPr>
-          <w:color w:val="EE0000"/>
-        </w:rPr>
-      </w:pPr>
-      <w:r>
-        <w:rPr>
-          <w:color w:val="EE0000"/>
-        </w:rPr>
-        <w:t xml:space="preserve">Revise fonts </w:t>
-      </w:r>
-      <w:r>
-        <w:rPr>
-          <w:color w:val="EE0000"/>
-        </w:rPr>
-        <w:t xml:space="preserve">(should be Calibri) </w:t>
-      </w:r>
-    </w:p>
-    <w:p>
-      <w:pPr>
-        <w:pStyle w:val="ListParagraph"/>
-        <w:numPr>
-          <w:ilvl w:val="0"/>
-          <w:numId w:val="5"/>
-        </w:numPr>
-      </w:pPr>
-      <w:r>
-        <w:rPr>
-          <w:color w:val="EE0000"/>
-        </w:rPr>
-        <w:t>Rename “Risk/Return Optimiser” to “FIREBALL”</w:t>
-      </w:r>
-      <w:r>
-        <w:rPr>
-          <w:color w:val="EE0000"/>
-        </w:rPr>
-        <w:t xml:space="preserve">. </w:t>
-      </w:r>
-      <w:r>
-        <w:t>If I want to change this name in the future, is there a way for me to access this to update it myself?</w:t>
-      </w:r>
-      <w:r>
-        <w:t xml:space="preserve">  </w:t>
-      </w:r>
-      <w:r>
-        <w:rPr>
-          <w:color w:val="4472C4" w:themeColor="accent1"/>
-        </w:rPr>
-        <w:t>I’ve added in a settings panel where you can adjust the logo, title and colour scheme to make it more flexible.</w:t>
-      </w:r>
-    </w:p>
-    <w:p>
-      <w:pPr>
-        <w:pStyle w:val="ListParagraph"/>
-        <w:numPr>
-          <w:ilvl w:val="0"/>
-          <w:numId w:val="5"/>
-        </w:numPr>
-        <w:rPr>
-          <w:color w:val="EE0000"/>
-        </w:rPr>
-      </w:pPr>
-      <w:r>
-        <w:rPr>
-          <w:color w:val="EE0000"/>
-        </w:rPr>
-        <w:t>Remove “Strategic Wealth Analysis”</w:t>
-      </w:r>
-      <w:r>
-        <w:rPr>
-          <w:color w:val="EE0000"/>
-        </w:rPr>
-        <w:t xml:space="preserve"> in banner</w:t>
-      </w:r>
-    </w:p>
-    <w:p>
-      <w:pPr>
-        <w:pStyle w:val="ListParagraph"/>
-        <w:numPr>
-          <w:ilvl w:val="0"/>
-          <w:numId w:val="5"/>
-        </w:numPr>
-        <w:rPr>
-          <w:color w:val="EE0000"/>
-        </w:rPr>
-      </w:pPr>
-      <w:r>
-        <w:rPr>
-          <w:color w:val="EE0000"/>
-        </w:rPr>
-        <w:t>Remove “My strategy”</w:t>
-      </w:r>
-      <w:r>
-        <w:rPr>
-          <w:color w:val="EE0000"/>
-        </w:rPr>
-        <w:t xml:space="preserve"> and leave box empty</w:t>
-      </w:r>
-    </w:p>
-    <w:p>
-      <w:pPr>
-        <w:pStyle w:val="ListParagraph"/>
-        <w:numPr>
-          <w:ilvl w:val="0"/>
-          <w:numId w:val="5"/>
-        </w:numPr>
-        <w:rPr>
-          <w:color w:val="EE0000"/>
-        </w:rPr>
-      </w:pPr>
-      <w:r>
-        <w:rPr>
-          <w:color w:val="EE0000"/>
-        </w:rPr>
-        <w:t xml:space="preserve">Add </w:t>
-      </w:r>
-      <w:r>
-        <w:rPr>
-          <w:color w:val="EE0000"/>
-        </w:rPr>
-        <w:t xml:space="preserve">ABN 87 679 299 480 and </w:t>
-      </w:r>
-      <w:r>
-        <w:rPr>
-          <w:color w:val="EE0000"/>
-        </w:rPr>
-        <w:t xml:space="preserve">AFSL </w:t>
-      </w:r>
-      <w:r>
-        <w:rPr>
-          <w:color w:val="EE0000"/>
-        </w:rPr>
-        <w:t>562001</w:t>
-      </w:r>
-    </w:p>
-    <w:p>
-      <w:pPr>
-        <w:pStyle w:val="ListParagraph"/>
-        <w:numPr>
-          <w:ilvl w:val="0"/>
-          <w:numId w:val="5"/>
-        </w:numPr>
-        <w:rPr>
-          <w:color w:val="000000" w:themeColor="text1"/>
-        </w:rPr>
-      </w:pPr>
-      <w:r>
-        <w:rPr>
-          <w:color w:val="000000" w:themeColor="text1"/>
-        </w:rPr>
-        <w:t>Is there an undo feature? Eg if I delete something by mistake, can we undo this function?</w:t>
-      </w:r>
-      <w:r>
-        <w:rPr>
-          <w:color w:val="000000" w:themeColor="text1"/>
-        </w:rPr>
-        <w:t xml:space="preserve">  </w:t>
-      </w:r>
-      <w:r>
-        <w:rPr>
-          <w:color w:val="4472C4" w:themeColor="accent1"/>
-        </w:rPr>
-        <w:t>The changes won’t override the scenario if you don’t save it.  If you simply delete something by mistake you can load the client’s scenario again.</w:t>
-      </w:r>
-    </w:p>
-    <w:p>
-      <w:pPr>
-        <w:pStyle w:val="ListParagraph"/>
-        <w:numPr>
-          <w:ilvl w:val="0"/>
-          <w:numId w:val="5"/>
-        </w:numPr>
-        <w:rPr>
-          <w:color w:val="000000" w:themeColor="text1"/>
-        </w:rPr>
-      </w:pPr>
-      <w:r>
-        <w:rPr>
-          <w:color w:val="000000" w:themeColor="text1"/>
-        </w:rPr>
-        <w:t>Remove arrows from data boxes</w:t>
-      </w:r>
-      <w:r>
-        <w:rPr>
-          <w:color w:val="000000" w:themeColor="text1"/>
-        </w:rPr>
-        <w:t xml:space="preserve"> </w:t>
-      </w:r>
-      <w:r>
-        <w:rPr>
-          <w:color w:val="4472C4" w:themeColor="accent1"/>
-        </w:rPr>
-        <w:t>These are needed to toggle the asset class on or off. Think of it like the ability constrain that asset class being used.</w:t>
-      </w:r>
-    </w:p>
-    <w:p>
-      <w:pPr>
-        <w:pStyle w:val="ListParagraph"/>
-        <w:numPr>
-          <w:ilvl w:val="0"/>
-          <w:numId w:val="5"/>
-        </w:numPr>
-        <w:rPr>
-          <w:color w:val="EE0000"/>
-        </w:rPr>
-      </w:pPr>
-      <w:r>
-        <w:rPr>
-          <w:color w:val="EE0000"/>
-        </w:rPr>
-        <w:t>Add “$” to boxes where dollar amounts will be entered, and commas</w:t>
-      </w:r>
-    </w:p>
-    <w:p>
-      <w:pPr>
-        <w:pStyle w:val="ListParagraph"/>
-        <w:numPr>
-          <w:ilvl w:val="0"/>
-          <w:numId w:val="5"/>
-        </w:numPr>
-        <w:rPr>
-          <w:color w:val="000000" w:themeColor="text1"/>
-        </w:rPr>
-      </w:pPr>
-      <w:r>
-        <w:rPr>
-          <w:color w:val="EE0000"/>
-        </w:rPr>
-        <w:t>Can we add a “Save As” option?</w:t>
-      </w:r>
-      <w:r>
-        <w:rPr>
-          <w:color w:val="EE0000"/>
-        </w:rPr>
-        <w:t xml:space="preserve">  </w:t>
-      </w:r>
-      <w:r>
-        <w:rPr>
-          <w:color w:val="4472C4" w:themeColor="accent1"/>
-        </w:rPr>
-        <w:t>The Save button will save the scenario based on the name that you give it in the text box.  These can be loaded using the load button.</w:t>
-      </w:r>
-    </w:p>
-    <w:p/>
-    <w:p>
-      <w:pPr>
+      <w:r>
+        <w:rPr>
+          <w:color w:val="EE0000"/>
+        </w:rPr>
+        <w:t xml:space="preserve">– </w:t>
+      </w:r>
+      <w:r>
         <w:rPr>
           <w:b/>
           <w:bCs/>
         </w:rPr>
-      </w:pPr>
+        <w:t>Prefers Navy with Orange and White highlights.</w:t>
+      </w:r>
+    </w:p>
+    <w:p>
+      <w:pPr>
+        <w:pStyle w:val="ListParagraph"/>
+        <w:numPr>
+          <w:ilvl w:val="0"/>
+          <w:numId w:val="5"/>
+        </w:numPr>
+        <w:rPr>
+          <w:color w:val="EE0000"/>
+        </w:rPr>
+      </w:pPr>
+      <w:r>
+        <w:rPr>
+          <w:color w:val="EE0000"/>
+        </w:rPr>
+        <w:t xml:space="preserve">Revise fonts </w:t>
+      </w:r>
+      <w:r>
+        <w:rPr>
+          <w:color w:val="EE0000"/>
+        </w:rPr>
+        <w:t xml:space="preserve">(should be Calibri) </w:t>
+      </w:r>
+    </w:p>
+    <w:p>
+      <w:pPr>
+        <w:pStyle w:val="ListParagraph"/>
+        <w:numPr>
+          <w:ilvl w:val="0"/>
+          <w:numId w:val="5"/>
+        </w:numPr>
+      </w:pPr>
+      <w:r>
+        <w:rPr>
+          <w:color w:val="EE0000"/>
+        </w:rPr>
+        <w:t>Rename “Risk/Return Optimiser” to “FIREBALL”</w:t>
+      </w:r>
+      <w:r>
+        <w:rPr>
+          <w:color w:val="EE0000"/>
+        </w:rPr>
+        <w:t xml:space="preserve">. </w:t>
+      </w:r>
+      <w:r>
+        <w:t>If I want to change this name in the future, is there a way for me to access this to update it myself?</w:t>
+      </w:r>
+      <w:r>
+        <w:t xml:space="preserve">  </w:t>
+      </w:r>
+      <w:r>
+        <w:rPr>
+          <w:color w:val="4472C4" w:themeColor="accent1"/>
+        </w:rPr>
+        <w:t>I’ve added in a settings panel where you can adjust the logo, title and colour scheme to make it more flexible.</w:t>
+      </w:r>
+    </w:p>
+    <w:p>
+      <w:pPr>
+        <w:pStyle w:val="ListParagraph"/>
+        <w:numPr>
+          <w:ilvl w:val="0"/>
+          <w:numId w:val="5"/>
+        </w:numPr>
+        <w:rPr>
+          <w:color w:val="EE0000"/>
+        </w:rPr>
+      </w:pPr>
+      <w:r>
+        <w:rPr>
+          <w:color w:val="EE0000"/>
+        </w:rPr>
+        <w:t>Remove “Strategic Wealth Analysis”</w:t>
+      </w:r>
+      <w:r>
+        <w:rPr>
+          <w:color w:val="EE0000"/>
+        </w:rPr>
+        <w:t xml:space="preserve"> in banner</w:t>
+      </w:r>
+    </w:p>
+    <w:p>
+      <w:pPr>
+        <w:pStyle w:val="ListParagraph"/>
+        <w:numPr>
+          <w:ilvl w:val="0"/>
+          <w:numId w:val="5"/>
+        </w:numPr>
+        <w:rPr>
+          <w:color w:val="EE0000"/>
+        </w:rPr>
+      </w:pPr>
+      <w:r>
+        <w:rPr>
+          <w:color w:val="EE0000"/>
+        </w:rPr>
+        <w:t>Remove “My strategy”</w:t>
+      </w:r>
+      <w:r>
+        <w:rPr>
+          <w:color w:val="EE0000"/>
+        </w:rPr>
+        <w:t xml:space="preserve"> and leave box empty</w:t>
+      </w:r>
+    </w:p>
+    <w:p>
+      <w:pPr>
+        <w:pStyle w:val="ListParagraph"/>
+        <w:numPr>
+          <w:ilvl w:val="0"/>
+          <w:numId w:val="5"/>
+        </w:numPr>
+        <w:rPr>
+          <w:color w:val="EE0000"/>
+        </w:rPr>
+      </w:pPr>
+      <w:r>
+        <w:rPr>
+          <w:color w:val="EE0000"/>
+        </w:rPr>
+        <w:t xml:space="preserve">Add </w:t>
+      </w:r>
+      <w:r>
+        <w:rPr>
+          <w:color w:val="EE0000"/>
+        </w:rPr>
+        <w:t xml:space="preserve">ABN 87 679 299 480 and </w:t>
+      </w:r>
+      <w:r>
+        <w:rPr>
+          <w:color w:val="EE0000"/>
+        </w:rPr>
+        <w:t xml:space="preserve">AFSL </w:t>
+      </w:r>
+      <w:r>
+        <w:rPr>
+          <w:color w:val="EE0000"/>
+        </w:rPr>
+        <w:t>562001</w:t>
+      </w:r>
+    </w:p>
+    <w:p>
+      <w:pPr>
+        <w:pStyle w:val="ListParagraph"/>
+        <w:numPr>
+          <w:ilvl w:val="0"/>
+          <w:numId w:val="5"/>
+        </w:numPr>
+        <w:rPr>
+          <w:color w:val="000000" w:themeColor="text1"/>
+        </w:rPr>
+      </w:pPr>
+      <w:r>
+        <w:rPr>
+          <w:color w:val="000000" w:themeColor="text1"/>
+        </w:rPr>
+        <w:t>Is there an undo feature? Eg if I delete something by mistake, can we undo this function?</w:t>
+      </w:r>
+      <w:r>
+        <w:rPr>
+          <w:color w:val="000000" w:themeColor="text1"/>
+        </w:rPr>
+        <w:t xml:space="preserve">  </w:t>
+      </w:r>
+      <w:r>
+        <w:rPr>
+          <w:color w:val="4472C4" w:themeColor="accent1"/>
+        </w:rPr>
+        <w:t>The changes won’t override the scenario if you don’t save it.  If you simply delete something by mistake you can load the client’s scenario again.</w:t>
+      </w:r>
+      <w:r>
+        <w:rPr>
+          <w:color w:val="4472C4" w:themeColor="accent1"/>
+        </w:rPr>
+        <w:t xml:space="preserve">  </w:t>
+      </w:r>
       <w:r>
         <w:rPr>
           <w:b/>
           <w:bCs/>
         </w:rPr>
-        <w:t xml:space="preserve">Data input </w:t>
-      </w:r>
-    </w:p>
-    <w:p>
-      <w:pPr>
-        <w:pStyle w:val="ListParagraph"/>
-        <w:numPr>
-          <w:ilvl w:val="0"/>
-          <w:numId w:val="6"/>
-        </w:numPr>
-        <w:rPr>
-          <w:color w:val="EE0000"/>
-        </w:rPr>
-      </w:pPr>
-      <w:r>
-        <w:rPr>
-          <w:color w:val="EE0000"/>
-        </w:rPr>
-        <w:t>Replace</w:t>
-      </w:r>
-      <w:r>
-        <w:rPr>
-          <w:color w:val="EE0000"/>
-        </w:rPr>
-        <w:t xml:space="preserve"> “1. Data input” </w:t>
-      </w:r>
-      <w:r>
-        <w:rPr>
-          <w:color w:val="EE0000"/>
-        </w:rPr>
-        <w:t>with</w:t>
-      </w:r>
-      <w:r>
-        <w:rPr>
-          <w:color w:val="EE0000"/>
-        </w:rPr>
-        <w:t xml:space="preserve"> “Capital Market Estimates” in label</w:t>
-      </w:r>
-    </w:p>
-    <w:p>
-      <w:pPr>
-        <w:pStyle w:val="ListParagraph"/>
-        <w:numPr>
-          <w:ilvl w:val="0"/>
-          <w:numId w:val="6"/>
-        </w:numPr>
-        <w:rPr>
-          <w:color w:val="EE0000"/>
-        </w:rPr>
-      </w:pPr>
-      <w:r>
-        <w:rPr>
-          <w:color w:val="EE0000"/>
-        </w:rPr>
-        <w:t>Replace</w:t>
-      </w:r>
-      <w:r>
-        <w:rPr>
-          <w:color w:val="EE0000"/>
-        </w:rPr>
-        <w:t xml:space="preserve"> “Capital Market Assumptions” </w:t>
-      </w:r>
-      <w:r>
-        <w:rPr>
-          <w:color w:val="EE0000"/>
-        </w:rPr>
-        <w:t>with</w:t>
-      </w:r>
-      <w:r>
-        <w:rPr>
-          <w:color w:val="EE0000"/>
-        </w:rPr>
-        <w:t xml:space="preserve"> “Capital Market Estimates”</w:t>
-      </w:r>
-    </w:p>
-    <w:p>
-      <w:pPr>
-        <w:pStyle w:val="ListParagraph"/>
-        <w:numPr>
-          <w:ilvl w:val="0"/>
-          <w:numId w:val="6"/>
-        </w:numPr>
-        <w:rPr>
-          <w:color w:val="EE0000"/>
-        </w:rPr>
-      </w:pPr>
-      <w:r>
-        <w:rPr>
-          <w:color w:val="EE0000"/>
-        </w:rPr>
-        <w:t>Remove “Select applicable asset classes …”</w:t>
-      </w:r>
-    </w:p>
-    <w:p>
-      <w:pPr>
-        <w:pStyle w:val="ListParagraph"/>
-        <w:numPr>
-          <w:ilvl w:val="0"/>
-          <w:numId w:val="6"/>
-        </w:numPr>
-        <w:rPr>
-          <w:color w:val="EE0000"/>
-        </w:rPr>
-      </w:pPr>
-      <w:r>
-        <w:rPr>
-          <w:color w:val="EE0000"/>
-        </w:rPr>
-        <w:t>Replace “Total Return (%)” with “Expected Return %”</w:t>
-      </w:r>
-    </w:p>
-    <w:p>
-      <w:pPr>
-        <w:pStyle w:val="ListParagraph"/>
-        <w:numPr>
-          <w:ilvl w:val="0"/>
-          <w:numId w:val="6"/>
-        </w:numPr>
-        <w:rPr>
-          <w:color w:val="EE0000"/>
-        </w:rPr>
-      </w:pPr>
-      <w:r>
-        <w:rPr>
-          <w:color w:val="EE0000"/>
-        </w:rPr>
-        <w:t>Replace “Risk (</w:t>
-      </w:r>
-      <w:proofErr w:type="spellStart"/>
-      <w:r>
-        <w:rPr>
-          <w:color w:val="EE0000"/>
-        </w:rPr>
-        <w:t>StdDev</w:t>
-      </w:r>
-      <w:proofErr w:type="spellEnd"/>
-      <w:r>
-        <w:rPr>
-          <w:color w:val="EE0000"/>
-        </w:rPr>
-        <w:t xml:space="preserve"> %)” with Expected SD %”</w:t>
-      </w:r>
-    </w:p>
-    <w:p>
-      <w:pPr>
-        <w:pStyle w:val="ListParagraph"/>
-        <w:numPr>
-          <w:ilvl w:val="0"/>
-          <w:numId w:val="6"/>
-        </w:numPr>
-        <w:rPr>
-          <w:color w:val="EE0000"/>
-        </w:rPr>
-      </w:pPr>
-      <w:r>
-        <w:rPr>
-          <w:color w:val="EE0000"/>
-        </w:rPr>
-        <w:t>Remove “Income Yield %” column and data</w:t>
-      </w:r>
-    </w:p>
-    <w:p>
-      <w:pPr>
-        <w:pStyle w:val="ListParagraph"/>
-        <w:numPr>
-          <w:ilvl w:val="0"/>
-          <w:numId w:val="6"/>
-        </w:numPr>
-        <w:rPr>
-          <w:color w:val="EE0000"/>
-        </w:rPr>
-      </w:pPr>
-      <w:r>
-        <w:rPr>
-          <w:color w:val="EE0000"/>
-        </w:rPr>
-        <w:t xml:space="preserve">Replace “Min %” with “Proportion of return – gains (%)”  </w:t>
-      </w:r>
-    </w:p>
-    <w:p>
-      <w:pPr>
-        <w:pStyle w:val="ListParagraph"/>
-        <w:numPr>
-          <w:ilvl w:val="0"/>
-          <w:numId w:val="6"/>
-        </w:numPr>
-        <w:rPr>
-          <w:color w:val="EE0000"/>
-        </w:rPr>
-      </w:pPr>
-      <w:r>
-        <w:rPr>
-          <w:color w:val="EE0000"/>
-        </w:rPr>
-        <w:t xml:space="preserve">Replace “Max % with “Proportion of return – income (%)” </w:t>
-      </w:r>
-    </w:p>
-    <w:p>
-      <w:pPr>
-        <w:pStyle w:val="ListParagraph"/>
-        <w:numPr>
-          <w:ilvl w:val="0"/>
-          <w:numId w:val="6"/>
-        </w:numPr>
-        <w:rPr>
-          <w:color w:val="EE0000"/>
-        </w:rPr>
-      </w:pPr>
-      <w:r>
-        <w:rPr>
-          <w:color w:val="EE0000"/>
-        </w:rPr>
-        <w:t>Add “Equities” after “US Large Cap”</w:t>
-      </w:r>
-    </w:p>
-    <w:p>
-      <w:pPr>
-        <w:pStyle w:val="ListParagraph"/>
-        <w:numPr>
-          <w:ilvl w:val="0"/>
-          <w:numId w:val="6"/>
-        </w:numPr>
-        <w:rPr>
-          <w:color w:val="EE0000"/>
-        </w:rPr>
-      </w:pPr>
-      <w:r>
-        <w:rPr>
-          <w:color w:val="EE0000"/>
-        </w:rPr>
-        <w:t>Add “Equities” after “US Small Cap”</w:t>
-      </w:r>
-    </w:p>
-    <w:p>
-      <w:pPr>
-        <w:pStyle w:val="ListParagraph"/>
-        <w:numPr>
-          <w:ilvl w:val="0"/>
-          <w:numId w:val="6"/>
-        </w:numPr>
-        <w:rPr>
-          <w:color w:val="EE0000"/>
-        </w:rPr>
-      </w:pPr>
-      <w:r>
-        <w:rPr>
-          <w:color w:val="EE0000"/>
-        </w:rPr>
-        <w:t>Add “Equities” after “Developed World”</w:t>
-      </w:r>
-    </w:p>
-    <w:p>
-      <w:pPr>
-        <w:pStyle w:val="ListParagraph"/>
-        <w:numPr>
-          <w:ilvl w:val="0"/>
-          <w:numId w:val="6"/>
-        </w:numPr>
-        <w:rPr>
-          <w:color w:val="EE0000"/>
-        </w:rPr>
-      </w:pPr>
-      <w:r>
-        <w:rPr>
-          <w:color w:val="EE0000"/>
-        </w:rPr>
-        <w:t>Add “Equities” after “Emerging Markets”</w:t>
-      </w:r>
-    </w:p>
-    <w:p>
-      <w:pPr>
-        <w:pStyle w:val="ListParagraph"/>
-        <w:numPr>
-          <w:ilvl w:val="0"/>
-          <w:numId w:val="6"/>
-        </w:numPr>
-        <w:rPr>
-          <w:color w:val="EE0000"/>
-        </w:rPr>
-      </w:pPr>
-      <w:r>
-        <w:rPr>
-          <w:color w:val="EE0000"/>
-        </w:rPr>
-        <w:t>Replace</w:t>
-      </w:r>
-      <w:r>
-        <w:rPr>
-          <w:color w:val="EE0000"/>
-        </w:rPr>
-        <w:t xml:space="preserve"> “EM Bonds” </w:t>
-      </w:r>
-      <w:r>
-        <w:rPr>
-          <w:color w:val="EE0000"/>
-        </w:rPr>
-        <w:t>with</w:t>
-      </w:r>
-      <w:r>
-        <w:rPr>
-          <w:color w:val="EE0000"/>
-        </w:rPr>
-        <w:t xml:space="preserve"> “Emerging Markets Bonds”</w:t>
-      </w:r>
-    </w:p>
-    <w:p>
-      <w:pPr>
-        <w:pStyle w:val="ListParagraph"/>
-        <w:numPr>
-          <w:ilvl w:val="0"/>
-          <w:numId w:val="6"/>
-        </w:numPr>
-        <w:rPr>
-          <w:color w:val="EE0000"/>
-        </w:rPr>
-      </w:pPr>
-      <w:r>
-        <w:rPr>
-          <w:color w:val="EE0000"/>
-        </w:rPr>
-        <w:t>Remove colour</w:t>
-      </w:r>
-      <w:r>
-        <w:rPr>
-          <w:color w:val="EE0000"/>
-        </w:rPr>
-        <w:t xml:space="preserve">ed </w:t>
-      </w:r>
-      <w:r>
-        <w:rPr>
-          <w:color w:val="EE0000"/>
-        </w:rPr>
-        <w:t>dot point in each asset class</w:t>
-      </w:r>
-    </w:p>
-    <w:p>
-      <w:pPr>
-        <w:pStyle w:val="ListParagraph"/>
-        <w:numPr>
-          <w:ilvl w:val="0"/>
-          <w:numId w:val="6"/>
-        </w:numPr>
-        <w:rPr>
-          <w:color w:val="EE0000"/>
-        </w:rPr>
-      </w:pPr>
-      <w:r>
-        <w:rPr>
-          <w:color w:val="EE0000"/>
-        </w:rPr>
-        <w:t>Reduce font size in this table</w:t>
-      </w:r>
-    </w:p>
-    <w:p>
-      <w:pPr>
-        <w:pStyle w:val="ListParagraph"/>
-        <w:numPr>
-          <w:ilvl w:val="0"/>
-          <w:numId w:val="6"/>
-        </w:numPr>
-        <w:rPr>
-          <w:color w:val="EE0000"/>
-        </w:rPr>
-      </w:pPr>
-      <w:r>
-        <w:rPr>
-          <w:color w:val="EE0000"/>
-        </w:rPr>
-        <w:t>% should show to 2 decimal points</w:t>
-      </w:r>
-    </w:p>
-    <w:p>
-      <w:pPr>
-        <w:pStyle w:val="ListParagraph"/>
-        <w:numPr>
-          <w:ilvl w:val="0"/>
-          <w:numId w:val="6"/>
-        </w:numPr>
-      </w:pPr>
-      <w:r>
-        <w:rPr>
-          <w:color w:val="EE0000"/>
-        </w:rPr>
-        <w:t>Replace “Correlation Matrix” with “Correlation”</w:t>
-      </w:r>
-    </w:p>
-    <w:p>
-      <w:pPr>
-        <w:pStyle w:val="ListParagraph"/>
-        <w:numPr>
-          <w:ilvl w:val="0"/>
-          <w:numId w:val="6"/>
-        </w:numPr>
-        <w:rPr>
-          <w:color w:val="EE0000"/>
-        </w:rPr>
-      </w:pPr>
-      <w:r>
-        <w:rPr>
-          <w:color w:val="EE0000"/>
-        </w:rPr>
-        <w:t>Remove “Manage correlations…”</w:t>
-      </w:r>
-    </w:p>
-    <w:p>
-      <w:pPr>
-        <w:pStyle w:val="ListParagraph"/>
-        <w:numPr>
-          <w:ilvl w:val="0"/>
-          <w:numId w:val="6"/>
+        <w:t>Look into this.</w:t>
+      </w:r>
+    </w:p>
+    <w:p>
+      <w:pPr>
+        <w:pStyle w:val="ListParagraph"/>
+        <w:numPr>
+          <w:ilvl w:val="0"/>
+          <w:numId w:val="5"/>
+        </w:numPr>
+        <w:rPr>
+          <w:color w:val="EE0000"/>
+        </w:rPr>
+      </w:pPr>
+      <w:r>
+        <w:rPr>
+          <w:color w:val="EE0000"/>
+        </w:rPr>
+        <w:t>Remove arrows from data boxes</w:t>
+      </w:r>
+      <w:r>
+        <w:rPr>
+          <w:color w:val="EE0000"/>
+        </w:rPr>
+        <w:t xml:space="preserve"> These are needed to toggle the asset class on or off. Think of it like the ability constrain that asset class being used.</w:t>
+      </w:r>
+    </w:p>
+    <w:p>
+      <w:pPr>
+        <w:pStyle w:val="ListParagraph"/>
+        <w:numPr>
+          <w:ilvl w:val="0"/>
+          <w:numId w:val="5"/>
+        </w:numPr>
+        <w:rPr>
+          <w:color w:val="EE0000"/>
+        </w:rPr>
+      </w:pPr>
+      <w:r>
+        <w:rPr>
+          <w:color w:val="EE0000"/>
+        </w:rPr>
+        <w:t>Add “$” to boxes where dollar amounts will be entered, and commas</w:t>
+      </w:r>
+    </w:p>
+    <w:p>
+      <w:pPr>
+        <w:pStyle w:val="ListParagraph"/>
+        <w:numPr>
+          <w:ilvl w:val="0"/>
+          <w:numId w:val="5"/>
         </w:numPr>
         <w:rPr>
           <w:color w:val="000000" w:themeColor="text1"/>
@@ -743,226 +316,662 @@
       </w:pPr>
       <w:r>
         <w:rPr>
-          <w:color w:val="000000" w:themeColor="text1"/>
-        </w:rPr>
-        <w:t xml:space="preserve">What do the colours in correlation matrix represent? </w:t>
+          <w:color w:val="EE0000"/>
+        </w:rPr>
+        <w:t>Can we add a “Save As” option?</w:t>
+      </w:r>
+      <w:r>
+        <w:rPr>
+          <w:color w:val="EE0000"/>
+        </w:rPr>
+        <w:t xml:space="preserve">  </w:t>
       </w:r>
       <w:r>
         <w:rPr>
           <w:color w:val="4472C4" w:themeColor="accent1"/>
         </w:rPr>
-        <w:t xml:space="preserve">Yellow </w:t>
-      </w:r>
-      <w:proofErr w:type="gramStart"/>
-      <w:r>
-        <w:rPr>
-          <w:color w:val="4472C4" w:themeColor="accent1"/>
-        </w:rPr>
-        <w:t>are</w:t>
-      </w:r>
-      <w:proofErr w:type="gramEnd"/>
-      <w:r>
-        <w:rPr>
-          <w:color w:val="4472C4" w:themeColor="accent1"/>
-        </w:rPr>
-        <w:t xml:space="preserve"> negative</w:t>
-      </w:r>
-      <w:r>
-        <w:rPr>
-          <w:color w:val="4472C4" w:themeColor="accent1"/>
-        </w:rPr>
-        <w:t xml:space="preserve"> less than 0.1</w:t>
-      </w:r>
-      <w:r>
-        <w:rPr>
-          <w:color w:val="4472C4" w:themeColor="accent1"/>
-        </w:rPr>
-        <w:t xml:space="preserve">.  Blue </w:t>
-      </w:r>
-      <w:proofErr w:type="gramStart"/>
-      <w:r>
-        <w:rPr>
-          <w:color w:val="4472C4" w:themeColor="accent1"/>
-        </w:rPr>
-        <w:t>are</w:t>
-      </w:r>
-      <w:proofErr w:type="gramEnd"/>
-      <w:r>
-        <w:rPr>
-          <w:color w:val="4472C4" w:themeColor="accent1"/>
-        </w:rPr>
-        <w:t xml:space="preserve"> over 0.5.</w:t>
-      </w:r>
-    </w:p>
-    <w:p>
-      <w:pPr>
-        <w:pStyle w:val="ListParagraph"/>
-        <w:numPr>
-          <w:ilvl w:val="0"/>
-          <w:numId w:val="6"/>
-        </w:numPr>
-        <w:rPr>
-          <w:color w:val="EE0000"/>
-        </w:rPr>
-      </w:pPr>
-      <w:r>
-        <w:rPr>
-          <w:color w:val="EE0000"/>
-        </w:rPr>
-        <w:t>Can we make the correlations show to 6 decimal points?</w:t>
-      </w:r>
-    </w:p>
-    <w:p>
-      <w:pPr>
-        <w:pStyle w:val="ListParagraph"/>
-        <w:numPr>
-          <w:ilvl w:val="0"/>
-          <w:numId w:val="6"/>
-        </w:numPr>
-        <w:rPr>
-          <w:color w:val="EE0000"/>
-        </w:rPr>
-      </w:pPr>
-      <w:r>
-        <w:rPr>
-          <w:color w:val="EE0000"/>
-        </w:rPr>
-        <w:t>Replace “Entity Tax Rates” with “Tax Rates”</w:t>
-      </w:r>
-    </w:p>
-    <w:p>
-      <w:pPr>
-        <w:pStyle w:val="ListParagraph"/>
-        <w:numPr>
-          <w:ilvl w:val="0"/>
-          <w:numId w:val="6"/>
-        </w:numPr>
-        <w:rPr>
-          <w:color w:val="EE0000"/>
-        </w:rPr>
-      </w:pPr>
-      <w:r>
-        <w:rPr>
-          <w:color w:val="EE0000"/>
-        </w:rPr>
-        <w:t>Replace “Entity Type” with “Entity”</w:t>
-      </w:r>
-    </w:p>
-    <w:p>
-      <w:pPr>
-        <w:pStyle w:val="ListParagraph"/>
-        <w:numPr>
-          <w:ilvl w:val="0"/>
-          <w:numId w:val="6"/>
-        </w:numPr>
-        <w:rPr>
-          <w:color w:val="EE0000"/>
-        </w:rPr>
-      </w:pPr>
-      <w:r>
-        <w:rPr>
-          <w:color w:val="EE0000"/>
-        </w:rPr>
-        <w:t>Replace “Income Tax Rate” with “Income”</w:t>
-      </w:r>
-    </w:p>
-    <w:p>
-      <w:pPr>
-        <w:pStyle w:val="ListParagraph"/>
-        <w:numPr>
-          <w:ilvl w:val="0"/>
-          <w:numId w:val="6"/>
-        </w:numPr>
-        <w:rPr>
-          <w:color w:val="EE0000"/>
-        </w:rPr>
-      </w:pPr>
-      <w:r>
-        <w:rPr>
-          <w:color w:val="EE0000"/>
-        </w:rPr>
-        <w:t>Replace “Long Term CGT Rate” with “Long Term Capital Gains”</w:t>
-      </w:r>
-    </w:p>
-    <w:p>
-      <w:pPr>
-        <w:pStyle w:val="ListParagraph"/>
-        <w:numPr>
-          <w:ilvl w:val="0"/>
-          <w:numId w:val="6"/>
-        </w:numPr>
-        <w:rPr>
-          <w:color w:val="EE0000"/>
-        </w:rPr>
-      </w:pPr>
-      <w:r>
-        <w:rPr>
-          <w:color w:val="EE0000"/>
-        </w:rPr>
-        <w:t>Add “Short Term Capital Gains” column and data</w:t>
-      </w:r>
-    </w:p>
-    <w:p>
-      <w:pPr>
-        <w:pStyle w:val="ListParagraph"/>
-        <w:numPr>
-          <w:ilvl w:val="0"/>
-          <w:numId w:val="6"/>
-        </w:numPr>
-        <w:rPr>
-          <w:color w:val="EE0000"/>
-        </w:rPr>
-      </w:pPr>
-      <w:r>
-        <w:rPr>
-          <w:color w:val="EE0000"/>
-        </w:rPr>
-        <w:t>Replace “Discretionary Trust” with “Family Trust”</w:t>
-      </w:r>
-    </w:p>
-    <w:p>
-      <w:pPr>
-        <w:pStyle w:val="ListParagraph"/>
-        <w:numPr>
-          <w:ilvl w:val="0"/>
-          <w:numId w:val="6"/>
-        </w:numPr>
-        <w:rPr>
-          <w:color w:val="EE0000"/>
-        </w:rPr>
-      </w:pPr>
-      <w:r>
-        <w:rPr>
-          <w:color w:val="EE0000"/>
-        </w:rPr>
-        <w:t>Replace “Super Fund (Accumulation)” with “Superannuation (Accumulation Phase)”</w:t>
-      </w:r>
-    </w:p>
-    <w:p>
-      <w:pPr>
-        <w:pStyle w:val="ListParagraph"/>
-        <w:numPr>
-          <w:ilvl w:val="0"/>
-          <w:numId w:val="6"/>
-        </w:numPr>
-        <w:rPr>
-          <w:color w:val="EE0000"/>
-        </w:rPr>
-      </w:pPr>
-      <w:r>
-        <w:rPr>
-          <w:color w:val="EE0000"/>
-        </w:rPr>
-        <w:t>Replace “Super Fund (Pension Phase)” with “Superannuation (Pensions Phase)”</w:t>
-      </w:r>
-    </w:p>
-    <w:p/>
-    <w:p>
-      <w:r>
+        <w:t>The Save button will save the scenario based on the name that you give it in the text box.  These can be loaded using the load button.</w:t>
+      </w:r>
+    </w:p>
+    <w:p>
+      <w:pPr>
+        <w:pStyle w:val="ListParagraph"/>
+        <w:numPr>
+          <w:ilvl w:val="0"/>
+          <w:numId w:val="5"/>
+        </w:numPr>
         <w:rPr>
           <w:b/>
           <w:bCs/>
         </w:rPr>
+      </w:pPr>
+      <w:r>
+        <w:rPr>
+          <w:b/>
+          <w:bCs/>
+        </w:rPr>
+        <w:t>Move the capital markets navigation next to setting to not draw attention but to still go to this tab</w:t>
+      </w:r>
+    </w:p>
+    <w:p>
+      <w:pPr>
+        <w:pStyle w:val="ListParagraph"/>
+        <w:numPr>
+          <w:ilvl w:val="0"/>
+          <w:numId w:val="5"/>
+        </w:numPr>
+        <w:rPr>
+          <w:b/>
+          <w:bCs/>
+        </w:rPr>
+      </w:pPr>
+      <w:r>
+        <w:rPr>
+          <w:b/>
+          <w:bCs/>
+        </w:rPr>
+        <w:t>Navy colour for the whole app</w:t>
+      </w:r>
+      <w:r>
+        <w:rPr>
+          <w:b/>
+          <w:bCs/>
+        </w:rPr>
+        <w:t xml:space="preserve"> font</w:t>
+      </w:r>
+    </w:p>
+    <w:p>
+      <w:pPr>
+        <w:ind w:left="360"/>
+        <w:rPr>
+          <w:b/>
+          <w:bCs/>
+        </w:rPr>
+      </w:pPr>
+    </w:p>
+    <w:p/>
+    <w:p>
+      <w:pPr>
+        <w:rPr>
+          <w:b/>
+          <w:bCs/>
+        </w:rPr>
+      </w:pPr>
+      <w:r>
+        <w:rPr>
+          <w:b/>
+          <w:bCs/>
+        </w:rPr>
+        <w:t xml:space="preserve">Data input </w:t>
+      </w:r>
+    </w:p>
+    <w:p>
+      <w:pPr>
+        <w:pStyle w:val="ListParagraph"/>
+        <w:numPr>
+          <w:ilvl w:val="0"/>
+          <w:numId w:val="6"/>
+        </w:numPr>
+        <w:rPr>
+          <w:color w:val="EE0000"/>
+        </w:rPr>
+      </w:pPr>
+      <w:r>
+        <w:rPr>
+          <w:color w:val="EE0000"/>
+        </w:rPr>
+        <w:t>Replace</w:t>
+      </w:r>
+      <w:r>
+        <w:rPr>
+          <w:color w:val="EE0000"/>
+        </w:rPr>
+        <w:t xml:space="preserve"> “1. Data input” </w:t>
+      </w:r>
+      <w:r>
+        <w:rPr>
+          <w:color w:val="EE0000"/>
+        </w:rPr>
+        <w:t>with</w:t>
+      </w:r>
+      <w:r>
+        <w:rPr>
+          <w:color w:val="EE0000"/>
+        </w:rPr>
+        <w:t xml:space="preserve"> “Capital Market Estimates” in label</w:t>
+      </w:r>
+    </w:p>
+    <w:p>
+      <w:pPr>
+        <w:pStyle w:val="ListParagraph"/>
+        <w:numPr>
+          <w:ilvl w:val="0"/>
+          <w:numId w:val="6"/>
+        </w:numPr>
+        <w:rPr>
+          <w:color w:val="EE0000"/>
+        </w:rPr>
+      </w:pPr>
+      <w:r>
+        <w:rPr>
+          <w:color w:val="EE0000"/>
+        </w:rPr>
+        <w:t>Replace</w:t>
+      </w:r>
+      <w:r>
+        <w:rPr>
+          <w:color w:val="EE0000"/>
+        </w:rPr>
+        <w:t xml:space="preserve"> “Capital Market Assumptions” </w:t>
+      </w:r>
+      <w:r>
+        <w:rPr>
+          <w:color w:val="EE0000"/>
+        </w:rPr>
+        <w:t>with</w:t>
+      </w:r>
+      <w:r>
+        <w:rPr>
+          <w:color w:val="EE0000"/>
+        </w:rPr>
+        <w:t xml:space="preserve"> “Capital Market Estimates”</w:t>
+      </w:r>
+    </w:p>
+    <w:p>
+      <w:pPr>
+        <w:pStyle w:val="ListParagraph"/>
+        <w:numPr>
+          <w:ilvl w:val="0"/>
+          <w:numId w:val="6"/>
+        </w:numPr>
+        <w:rPr>
+          <w:color w:val="EE0000"/>
+        </w:rPr>
+      </w:pPr>
+      <w:r>
+        <w:rPr>
+          <w:color w:val="EE0000"/>
+        </w:rPr>
+        <w:t>Remove “Select applicable asset classes …”</w:t>
+      </w:r>
+    </w:p>
+    <w:p>
+      <w:pPr>
+        <w:pStyle w:val="ListParagraph"/>
+        <w:numPr>
+          <w:ilvl w:val="0"/>
+          <w:numId w:val="6"/>
+        </w:numPr>
+        <w:rPr>
+          <w:color w:val="EE0000"/>
+        </w:rPr>
+      </w:pPr>
+      <w:r>
+        <w:rPr>
+          <w:color w:val="EE0000"/>
+        </w:rPr>
+        <w:t>Replace “Total Return (%)” with “Expected Return %”</w:t>
+      </w:r>
+    </w:p>
+    <w:p>
+      <w:pPr>
+        <w:pStyle w:val="ListParagraph"/>
+        <w:numPr>
+          <w:ilvl w:val="0"/>
+          <w:numId w:val="6"/>
+        </w:numPr>
+        <w:rPr>
+          <w:color w:val="EE0000"/>
+        </w:rPr>
+      </w:pPr>
+      <w:r>
+        <w:rPr>
+          <w:color w:val="EE0000"/>
+        </w:rPr>
+        <w:t>Replace “Risk (StdDev %)” with Expected SD %”</w:t>
+      </w:r>
+    </w:p>
+    <w:p>
+      <w:pPr>
+        <w:pStyle w:val="ListParagraph"/>
+        <w:numPr>
+          <w:ilvl w:val="0"/>
+          <w:numId w:val="6"/>
+        </w:numPr>
+        <w:rPr>
+          <w:color w:val="EE0000"/>
+        </w:rPr>
+      </w:pPr>
+      <w:r>
+        <w:rPr>
+          <w:color w:val="EE0000"/>
+        </w:rPr>
+        <w:t>Remove “Income Yield %” column and data</w:t>
+      </w:r>
+    </w:p>
+    <w:p>
+      <w:pPr>
+        <w:pStyle w:val="ListParagraph"/>
+        <w:numPr>
+          <w:ilvl w:val="0"/>
+          <w:numId w:val="6"/>
+        </w:numPr>
+        <w:rPr>
+          <w:color w:val="EE0000"/>
+        </w:rPr>
+      </w:pPr>
+      <w:r>
+        <w:rPr>
+          <w:color w:val="EE0000"/>
+        </w:rPr>
+        <w:t xml:space="preserve">Replace “Min %” with “Proportion of return – gains (%)”  </w:t>
+      </w:r>
+    </w:p>
+    <w:p>
+      <w:pPr>
+        <w:pStyle w:val="ListParagraph"/>
+        <w:numPr>
+          <w:ilvl w:val="0"/>
+          <w:numId w:val="6"/>
+        </w:numPr>
+        <w:rPr>
+          <w:color w:val="EE0000"/>
+        </w:rPr>
+      </w:pPr>
+      <w:r>
+        <w:rPr>
+          <w:color w:val="EE0000"/>
+        </w:rPr>
+        <w:t xml:space="preserve">Replace “Max % with “Proportion of return – income (%)” </w:t>
+      </w:r>
+    </w:p>
+    <w:p>
+      <w:pPr>
+        <w:pStyle w:val="ListParagraph"/>
+        <w:numPr>
+          <w:ilvl w:val="0"/>
+          <w:numId w:val="6"/>
+        </w:numPr>
+      </w:pPr>
+      <w:r>
+        <w:t>Add “Equities” after “US Large Cap”</w:t>
+      </w:r>
+    </w:p>
+    <w:p>
+      <w:pPr>
+        <w:pStyle w:val="ListParagraph"/>
+        <w:numPr>
+          <w:ilvl w:val="0"/>
+          <w:numId w:val="6"/>
+        </w:numPr>
+      </w:pPr>
+      <w:r>
+        <w:t>Add “Equities” after “US Small Cap”</w:t>
+      </w:r>
+    </w:p>
+    <w:p>
+      <w:pPr>
+        <w:pStyle w:val="ListParagraph"/>
+        <w:numPr>
+          <w:ilvl w:val="0"/>
+          <w:numId w:val="6"/>
+        </w:numPr>
+      </w:pPr>
+      <w:r>
+        <w:t>Add “Equities” after “Developed World”</w:t>
+      </w:r>
+    </w:p>
+    <w:p>
+      <w:pPr>
+        <w:pStyle w:val="ListParagraph"/>
+        <w:numPr>
+          <w:ilvl w:val="0"/>
+          <w:numId w:val="6"/>
+        </w:numPr>
+      </w:pPr>
+      <w:r>
+        <w:t>Add “Equities” after “Emerging Markets”</w:t>
+      </w:r>
+    </w:p>
+    <w:p>
+      <w:pPr>
+        <w:pStyle w:val="ListParagraph"/>
+        <w:numPr>
+          <w:ilvl w:val="0"/>
+          <w:numId w:val="6"/>
+        </w:numPr>
+      </w:pPr>
+      <w:r>
+        <w:t>Replace</w:t>
+      </w:r>
+      <w:r>
+        <w:t xml:space="preserve"> “EM Bonds” </w:t>
+      </w:r>
+      <w:r>
+        <w:t>with</w:t>
+      </w:r>
+      <w:r>
+        <w:t xml:space="preserve"> “Emerging Markets Bonds”</w:t>
+      </w:r>
+    </w:p>
+    <w:p>
+      <w:pPr>
+        <w:pStyle w:val="ListParagraph"/>
+        <w:numPr>
+          <w:ilvl w:val="0"/>
+          <w:numId w:val="6"/>
+        </w:numPr>
+        <w:rPr>
+          <w:color w:val="EE0000"/>
+        </w:rPr>
+      </w:pPr>
+      <w:r>
+        <w:rPr>
+          <w:color w:val="EE0000"/>
+        </w:rPr>
+        <w:t>Remove colour</w:t>
+      </w:r>
+      <w:r>
+        <w:rPr>
+          <w:color w:val="EE0000"/>
+        </w:rPr>
+        <w:t xml:space="preserve">ed </w:t>
+      </w:r>
+      <w:r>
+        <w:rPr>
+          <w:color w:val="EE0000"/>
+        </w:rPr>
+        <w:t>dot point in each asset class</w:t>
+      </w:r>
+    </w:p>
+    <w:p>
+      <w:pPr>
+        <w:pStyle w:val="ListParagraph"/>
+        <w:numPr>
+          <w:ilvl w:val="0"/>
+          <w:numId w:val="6"/>
+        </w:numPr>
+        <w:rPr>
+          <w:color w:val="EE0000"/>
+        </w:rPr>
+      </w:pPr>
+      <w:r>
+        <w:rPr>
+          <w:color w:val="EE0000"/>
+        </w:rPr>
+        <w:t>Reduce font size in this table</w:t>
+      </w:r>
+    </w:p>
+    <w:p>
+      <w:pPr>
+        <w:pStyle w:val="ListParagraph"/>
+        <w:numPr>
+          <w:ilvl w:val="0"/>
+          <w:numId w:val="6"/>
+        </w:numPr>
+        <w:rPr>
+          <w:color w:val="EE0000"/>
+        </w:rPr>
+      </w:pPr>
+      <w:r>
+        <w:rPr>
+          <w:color w:val="EE0000"/>
+        </w:rPr>
+        <w:t>% should show to 2 decimal points</w:t>
+      </w:r>
+    </w:p>
+    <w:p>
+      <w:pPr>
+        <w:pStyle w:val="ListParagraph"/>
+        <w:numPr>
+          <w:ilvl w:val="0"/>
+          <w:numId w:val="6"/>
+        </w:numPr>
+      </w:pPr>
+      <w:r>
+        <w:rPr>
+          <w:color w:val="EE0000"/>
+        </w:rPr>
+        <w:t>Replace “Correlation Matrix” with “Correlation”</w:t>
+      </w:r>
+    </w:p>
+    <w:p>
+      <w:pPr>
+        <w:pStyle w:val="ListParagraph"/>
+        <w:numPr>
+          <w:ilvl w:val="0"/>
+          <w:numId w:val="6"/>
+        </w:numPr>
+        <w:rPr>
+          <w:color w:val="EE0000"/>
+        </w:rPr>
+      </w:pPr>
+      <w:r>
+        <w:rPr>
+          <w:color w:val="EE0000"/>
+        </w:rPr>
+        <w:t>Remove “Manage correlations…”</w:t>
+      </w:r>
+    </w:p>
+    <w:p>
+      <w:pPr>
+        <w:pStyle w:val="ListParagraph"/>
+        <w:numPr>
+          <w:ilvl w:val="0"/>
+          <w:numId w:val="6"/>
+        </w:numPr>
+        <w:rPr>
+          <w:color w:val="000000" w:themeColor="text1"/>
+        </w:rPr>
+      </w:pPr>
+      <w:r>
+        <w:rPr>
+          <w:color w:val="000000" w:themeColor="text1"/>
+        </w:rPr>
+        <w:t xml:space="preserve">What do the colours in correlation matrix represent? </w:t>
+      </w:r>
+      <w:r>
+        <w:rPr>
+          <w:color w:val="4472C4" w:themeColor="accent1"/>
+        </w:rPr>
+        <w:t>Yellow are negative</w:t>
+      </w:r>
+      <w:r>
+        <w:rPr>
+          <w:color w:val="4472C4" w:themeColor="accent1"/>
+        </w:rPr>
+        <w:t xml:space="preserve"> less than 0.1</w:t>
+      </w:r>
+      <w:r>
+        <w:rPr>
+          <w:color w:val="4472C4" w:themeColor="accent1"/>
+        </w:rPr>
+        <w:t>.  Blue are over 0.5.</w:t>
+      </w:r>
+      <w:r>
+        <w:rPr>
+          <w:color w:val="4472C4" w:themeColor="accent1"/>
+        </w:rPr>
+        <w:t xml:space="preserve">  </w:t>
+      </w:r>
+      <w:r>
+        <w:rPr>
+          <w:b/>
+          <w:bCs/>
+        </w:rPr>
+        <w:t>NOT REQUIRED TAKE OFF conditional formatting.</w:t>
+      </w:r>
+    </w:p>
+    <w:p>
+      <w:pPr>
+        <w:pStyle w:val="ListParagraph"/>
+        <w:numPr>
+          <w:ilvl w:val="0"/>
+          <w:numId w:val="6"/>
+        </w:numPr>
+        <w:rPr>
+          <w:color w:val="EE0000"/>
+        </w:rPr>
+      </w:pPr>
+      <w:r>
+        <w:rPr>
+          <w:color w:val="EE0000"/>
+        </w:rPr>
+        <w:t>Can we make the correlations show to 6 decimal points?</w:t>
+      </w:r>
+    </w:p>
+    <w:p>
+      <w:pPr>
+        <w:pStyle w:val="ListParagraph"/>
+        <w:numPr>
+          <w:ilvl w:val="0"/>
+          <w:numId w:val="6"/>
+        </w:numPr>
+        <w:rPr>
+          <w:color w:val="EE0000"/>
+        </w:rPr>
+      </w:pPr>
+      <w:r>
+        <w:rPr>
+          <w:color w:val="EE0000"/>
+        </w:rPr>
+        <w:t>Replace “Entity Tax Rates” with “Tax Rates”</w:t>
+      </w:r>
+    </w:p>
+    <w:p>
+      <w:pPr>
+        <w:pStyle w:val="ListParagraph"/>
+        <w:numPr>
+          <w:ilvl w:val="0"/>
+          <w:numId w:val="6"/>
+        </w:numPr>
+        <w:rPr>
+          <w:color w:val="EE0000"/>
+        </w:rPr>
+      </w:pPr>
+      <w:r>
+        <w:rPr>
+          <w:color w:val="EE0000"/>
+        </w:rPr>
+        <w:t>Replace “Entity Type” with “Entity”</w:t>
+      </w:r>
+    </w:p>
+    <w:p>
+      <w:pPr>
+        <w:pStyle w:val="ListParagraph"/>
+        <w:numPr>
+          <w:ilvl w:val="0"/>
+          <w:numId w:val="6"/>
+        </w:numPr>
+        <w:rPr>
+          <w:color w:val="EE0000"/>
+        </w:rPr>
+      </w:pPr>
+      <w:r>
+        <w:rPr>
+          <w:color w:val="EE0000"/>
+        </w:rPr>
+        <w:t>Replace “Income Tax Rate” with “Income”</w:t>
+      </w:r>
+    </w:p>
+    <w:p>
+      <w:pPr>
+        <w:pStyle w:val="ListParagraph"/>
+        <w:numPr>
+          <w:ilvl w:val="0"/>
+          <w:numId w:val="6"/>
+        </w:numPr>
+        <w:rPr>
+          <w:color w:val="EE0000"/>
+        </w:rPr>
+      </w:pPr>
+      <w:r>
+        <w:rPr>
+          <w:color w:val="EE0000"/>
+        </w:rPr>
+        <w:t>Replace “Long Term CGT Rate” with “Long Term Capital Gains”</w:t>
+      </w:r>
+    </w:p>
+    <w:p>
+      <w:pPr>
+        <w:pStyle w:val="ListParagraph"/>
+        <w:numPr>
+          <w:ilvl w:val="0"/>
+          <w:numId w:val="6"/>
+        </w:numPr>
+        <w:rPr>
+          <w:color w:val="EE0000"/>
+        </w:rPr>
+      </w:pPr>
+      <w:r>
+        <w:rPr>
+          <w:color w:val="EE0000"/>
+        </w:rPr>
+        <w:lastRenderedPageBreak/>
+        <w:t>Add “Short Term Capital Gains” column and data</w:t>
+      </w:r>
+    </w:p>
+    <w:p>
+      <w:pPr>
+        <w:pStyle w:val="ListParagraph"/>
+        <w:numPr>
+          <w:ilvl w:val="0"/>
+          <w:numId w:val="6"/>
+        </w:numPr>
+        <w:rPr>
+          <w:color w:val="EE0000"/>
+        </w:rPr>
+      </w:pPr>
+      <w:r>
+        <w:rPr>
+          <w:color w:val="EE0000"/>
+        </w:rPr>
+        <w:t>Replace “Discretionary Trust” with “Family Trust”</w:t>
+      </w:r>
+    </w:p>
+    <w:p>
+      <w:pPr>
+        <w:pStyle w:val="ListParagraph"/>
+        <w:numPr>
+          <w:ilvl w:val="0"/>
+          <w:numId w:val="6"/>
+        </w:numPr>
+        <w:rPr>
+          <w:color w:val="EE0000"/>
+        </w:rPr>
+      </w:pPr>
+      <w:r>
+        <w:rPr>
+          <w:color w:val="EE0000"/>
+        </w:rPr>
+        <w:t>Replace “Super Fund (Accumulation)” with “Superannuation (Accumulation Phase)”</w:t>
+      </w:r>
+    </w:p>
+    <w:p>
+      <w:pPr>
+        <w:pStyle w:val="ListParagraph"/>
+        <w:numPr>
+          <w:ilvl w:val="0"/>
+          <w:numId w:val="6"/>
+        </w:numPr>
+        <w:rPr>
+          <w:color w:val="EE0000"/>
+        </w:rPr>
+      </w:pPr>
+      <w:r>
+        <w:rPr>
+          <w:color w:val="EE0000"/>
+        </w:rPr>
+        <w:t>Replace “Super Fund (Pension Phase)” with “Superannuation (Pensions Phase)”</w:t>
+      </w:r>
+    </w:p>
+    <w:p/>
+    <w:p>
+      <w:r>
+        <w:rPr>
+          <w:b/>
+          <w:bCs/>
+        </w:rPr>
         <w:t>Client &amp; Structure</w:t>
       </w:r>
     </w:p>
@@ -1137,21 +1146,7 @@
         <w:rPr>
           <w:color w:val="4472C4" w:themeColor="accent1"/>
         </w:rPr>
-        <w:t xml:space="preserve">this is to adjust the proportion between accumulation phase and pension phase.  Let me know if you prefer just to have the two different entity </w:t>
-      </w:r>
-      <w:proofErr w:type="gramStart"/>
-      <w:r>
-        <w:rPr>
-          <w:color w:val="4472C4" w:themeColor="accent1"/>
-        </w:rPr>
-        <w:t>types</w:t>
-      </w:r>
-      <w:proofErr w:type="gramEnd"/>
-      <w:r>
-        <w:rPr>
-          <w:color w:val="4472C4" w:themeColor="accent1"/>
-        </w:rPr>
-        <w:t xml:space="preserve"> I thought a slider may help to allocate it better.</w:t>
+        <w:t>this is to adjust the proportion between accumulation phase and pension phase.  Let me know if you prefer just to have the two different entity types I thought a slider may help to allocate it better.</w:t>
       </w:r>
     </w:p>
     <w:p>
@@ -1406,662 +1401,819 @@
         <w:t>in the same row</w:t>
       </w:r>
     </w:p>
-    <w:p/>
-    <w:p>
-      <w:r>
+    <w:p>
+      <w:pPr>
+        <w:pStyle w:val="ListParagraph"/>
+        <w:numPr>
+          <w:ilvl w:val="0"/>
+          <w:numId w:val="7"/>
+        </w:numPr>
         <w:rPr>
           <w:b/>
           <w:bCs/>
-        </w:rPr>
-        <w:t>Optimisation</w:t>
-      </w:r>
-    </w:p>
-    <w:p>
-      <w:pPr>
-        <w:pStyle w:val="ListParagraph"/>
-        <w:numPr>
-          <w:ilvl w:val="0"/>
-          <w:numId w:val="7"/>
-        </w:numPr>
-        <w:rPr>
-          <w:color w:val="EE0000"/>
-        </w:rPr>
-      </w:pPr>
-      <w:r>
-        <w:rPr>
-          <w:color w:val="EE0000"/>
-        </w:rPr>
-        <w:t>Change “3. Optimisation” to “Optimisation” in label</w:t>
-      </w:r>
-    </w:p>
-    <w:p>
-      <w:pPr>
-        <w:pStyle w:val="ListParagraph"/>
-        <w:numPr>
-          <w:ilvl w:val="0"/>
-          <w:numId w:val="7"/>
-        </w:numPr>
-        <w:rPr>
-          <w:color w:val="EE0000"/>
-        </w:rPr>
-      </w:pPr>
-      <w:r>
-        <w:rPr>
-          <w:color w:val="EE0000"/>
-        </w:rPr>
-        <w:t>Remove “Optimization Engine”</w:t>
-      </w:r>
-    </w:p>
-    <w:p>
-      <w:pPr>
-        <w:pStyle w:val="ListParagraph"/>
-        <w:numPr>
-          <w:ilvl w:val="0"/>
-          <w:numId w:val="7"/>
-        </w:numPr>
-        <w:rPr>
-          <w:color w:val="EE0000"/>
-        </w:rPr>
-      </w:pPr>
-      <w:r>
-        <w:rPr>
-          <w:color w:val="EE0000"/>
-        </w:rPr>
-        <w:t>Remove “Run Monte Carlo ….”</w:t>
-      </w:r>
-    </w:p>
-    <w:p>
-      <w:pPr>
-        <w:pStyle w:val="ListParagraph"/>
-        <w:numPr>
-          <w:ilvl w:val="0"/>
-          <w:numId w:val="7"/>
-        </w:numPr>
-        <w:rPr>
-          <w:color w:val="EE0000"/>
-        </w:rPr>
-      </w:pPr>
-      <w:r>
-        <w:rPr>
-          <w:color w:val="EE0000"/>
-        </w:rPr>
-        <w:t>Replace “Run Analysis” with “Optimise”</w:t>
-      </w:r>
-    </w:p>
-    <w:p>
-      <w:pPr>
-        <w:pStyle w:val="ListParagraph"/>
-        <w:numPr>
-          <w:ilvl w:val="0"/>
-          <w:numId w:val="7"/>
-        </w:numPr>
-        <w:rPr>
-          <w:color w:val="EE0000"/>
-        </w:rPr>
-      </w:pPr>
-      <w:r>
-        <w:rPr>
-          <w:color w:val="EE0000"/>
-        </w:rPr>
-        <w:t>Add comma in simulations box</w:t>
-      </w:r>
-    </w:p>
-    <w:p>
-      <w:pPr>
-        <w:pStyle w:val="ListParagraph"/>
-        <w:numPr>
-          <w:ilvl w:val="0"/>
-          <w:numId w:val="7"/>
-        </w:numPr>
-      </w:pPr>
-      <w:r>
-        <w:t>I can’t seem to backspace in the simulations box to get rid of all the data…?</w:t>
-      </w:r>
-    </w:p>
-    <w:p>
-      <w:pPr>
-        <w:pStyle w:val="ListParagraph"/>
-        <w:numPr>
-          <w:ilvl w:val="0"/>
-          <w:numId w:val="7"/>
-        </w:numPr>
-        <w:rPr>
-          <w:color w:val="EE0000"/>
-        </w:rPr>
-      </w:pPr>
-      <w:r>
-        <w:rPr>
-          <w:color w:val="EE0000"/>
-        </w:rPr>
-        <w:t>Replace “Expected Return (After Tax)” with “Return” in chart</w:t>
-      </w:r>
-      <w:r>
-        <w:rPr>
-          <w:color w:val="EE0000"/>
-        </w:rPr>
-        <w:t xml:space="preserve"> </w:t>
-      </w:r>
-    </w:p>
-    <w:p>
-      <w:pPr>
-        <w:pStyle w:val="ListParagraph"/>
-        <w:numPr>
-          <w:ilvl w:val="0"/>
-          <w:numId w:val="7"/>
-        </w:numPr>
-        <w:rPr>
-          <w:color w:val="EE0000"/>
-        </w:rPr>
-      </w:pPr>
-      <w:r>
-        <w:rPr>
-          <w:color w:val="EE0000"/>
-        </w:rPr>
-        <w:t>Replace “Risk (Standard Deviation)” with “Risk</w:t>
-      </w:r>
-      <w:r>
-        <w:rPr>
-          <w:color w:val="EE0000"/>
-        </w:rPr>
-        <w:t xml:space="preserve"> in chart</w:t>
-      </w:r>
-      <w:r>
-        <w:rPr>
-          <w:color w:val="EE0000"/>
-        </w:rPr>
-        <w:t xml:space="preserve"> </w:t>
-      </w:r>
-    </w:p>
-    <w:p>
-      <w:pPr>
-        <w:pStyle w:val="ListParagraph"/>
-        <w:numPr>
-          <w:ilvl w:val="0"/>
-          <w:numId w:val="7"/>
-        </w:numPr>
-        <w:rPr>
-          <w:color w:val="EE0000"/>
-        </w:rPr>
-      </w:pPr>
-      <w:r>
-        <w:rPr>
-          <w:color w:val="EE0000"/>
-        </w:rPr>
-        <w:t>Remove “Simulated Portfolios” and “Efficient Models” in chart</w:t>
-      </w:r>
-    </w:p>
-    <w:p>
-      <w:pPr>
-        <w:pStyle w:val="ListParagraph"/>
-        <w:numPr>
-          <w:ilvl w:val="0"/>
-          <w:numId w:val="7"/>
-        </w:numPr>
-        <w:rPr>
-          <w:color w:val="2F5496" w:themeColor="accent1" w:themeShade="BF"/>
-        </w:rPr>
-      </w:pPr>
-      <w:r>
-        <w:rPr>
-          <w:color w:val="2F5496" w:themeColor="accent1" w:themeShade="BF"/>
-        </w:rPr>
-        <w:t>The output isn’t correct. The lowest portfolio should have metrics of ~3% return and 1% risk and the highest portfolio ~8% return and 14% risk</w:t>
-      </w:r>
-      <w:r>
-        <w:rPr>
-          <w:color w:val="2F5496" w:themeColor="accent1" w:themeShade="BF"/>
-        </w:rPr>
-        <w:t xml:space="preserve"> or something like this</w:t>
-      </w:r>
-      <w:r>
-        <w:rPr>
-          <w:color w:val="2F5496" w:themeColor="accent1" w:themeShade="BF"/>
-        </w:rPr>
-        <w:t xml:space="preserve">. </w:t>
-      </w:r>
-      <w:r>
-        <w:rPr>
-          <w:color w:val="2F5496" w:themeColor="accent1" w:themeShade="BF"/>
-        </w:rPr>
-        <w:t xml:space="preserve">Also, certain asset classes should be preferring specific entities due to the tax treatment </w:t>
-      </w:r>
-      <w:proofErr w:type="spellStart"/>
-      <w:r>
-        <w:rPr>
-          <w:color w:val="2F5496" w:themeColor="accent1" w:themeShade="BF"/>
-        </w:rPr>
-        <w:t>ie</w:t>
-      </w:r>
-      <w:proofErr w:type="spellEnd"/>
-      <w:r>
-        <w:rPr>
-          <w:color w:val="2F5496" w:themeColor="accent1" w:themeShade="BF"/>
-        </w:rPr>
-        <w:t xml:space="preserve"> income producing assets (bonds) should be preferred in super fund and growth assets (shares) should be preferred in personal name. It should not be an equal distribution across all entities for asset classes. </w:t>
-      </w:r>
-      <w:r>
-        <w:rPr>
-          <w:color w:val="2F5496" w:themeColor="accent1" w:themeShade="BF"/>
-        </w:rPr>
-        <w:t xml:space="preserve">Please review </w:t>
-      </w:r>
-      <w:r>
-        <w:rPr>
-          <w:color w:val="2F5496" w:themeColor="accent1" w:themeShade="BF"/>
-        </w:rPr>
-        <w:t xml:space="preserve">the </w:t>
-      </w:r>
-      <w:r>
-        <w:rPr>
-          <w:color w:val="2F5496" w:themeColor="accent1" w:themeShade="BF"/>
-        </w:rPr>
-        <w:t>methodology</w:t>
-      </w:r>
-      <w:r>
-        <w:rPr>
-          <w:color w:val="2F5496" w:themeColor="accent1" w:themeShade="BF"/>
-        </w:rPr>
-        <w:t xml:space="preserve"> used</w:t>
-      </w:r>
-    </w:p>
-    <w:p>
-      <w:pPr>
-        <w:pStyle w:val="ListParagraph"/>
-        <w:numPr>
-          <w:ilvl w:val="0"/>
-          <w:numId w:val="7"/>
-        </w:numPr>
-        <w:rPr>
-          <w:color w:val="EE0000"/>
-        </w:rPr>
-      </w:pPr>
-      <w:r>
-        <w:rPr>
-          <w:color w:val="EE0000"/>
-        </w:rPr>
-        <w:t>The chart should always show data from 0% rather than resize</w:t>
-      </w:r>
-    </w:p>
-    <w:p/>
-    <w:p>
+          <w:color w:val="EE0000"/>
+        </w:rPr>
+      </w:pPr>
       <w:r>
         <w:rPr>
           <w:b/>
           <w:bCs/>
         </w:rPr>
-        <w:lastRenderedPageBreak/>
-        <w:t>Output</w:t>
-      </w:r>
-    </w:p>
-    <w:p>
-      <w:pPr>
-        <w:pStyle w:val="ListParagraph"/>
-        <w:numPr>
-          <w:ilvl w:val="0"/>
-          <w:numId w:val="7"/>
-        </w:numPr>
-        <w:rPr>
-          <w:color w:val="EE0000"/>
-        </w:rPr>
-      </w:pPr>
-      <w:r>
-        <w:rPr>
-          <w:color w:val="EE0000"/>
-        </w:rPr>
-        <w:t>Change “4.</w:t>
-      </w:r>
-      <w:r>
-        <w:rPr>
-          <w:color w:val="EE0000"/>
-        </w:rPr>
-        <w:t xml:space="preserve"> </w:t>
-      </w:r>
-      <w:r>
-        <w:rPr>
-          <w:color w:val="EE0000"/>
-        </w:rPr>
-        <w:t>Output” to “Output” in label</w:t>
-      </w:r>
-    </w:p>
-    <w:p>
-      <w:pPr>
-        <w:pStyle w:val="ListParagraph"/>
-        <w:numPr>
-          <w:ilvl w:val="0"/>
-          <w:numId w:val="7"/>
-        </w:numPr>
-        <w:rPr>
-          <w:color w:val="EE0000"/>
-        </w:rPr>
-      </w:pPr>
-      <w:r>
-        <w:rPr>
-          <w:color w:val="EE0000"/>
-        </w:rPr>
-        <w:t>Can we split this page into two with data on the left and charts on the right?</w:t>
-      </w:r>
-    </w:p>
-    <w:p>
-      <w:pPr>
-        <w:pStyle w:val="ListParagraph"/>
-        <w:numPr>
-          <w:ilvl w:val="0"/>
-          <w:numId w:val="7"/>
-        </w:numPr>
-        <w:rPr>
-          <w:color w:val="EE0000"/>
-        </w:rPr>
-      </w:pPr>
-      <w:r>
-        <w:rPr>
-          <w:color w:val="EE0000"/>
-        </w:rPr>
-        <w:t>Replace “Select Model Portfolio” with “Select Portfolio”</w:t>
-      </w:r>
-    </w:p>
-    <w:p>
-      <w:pPr>
-        <w:pStyle w:val="ListParagraph"/>
-        <w:numPr>
-          <w:ilvl w:val="0"/>
-          <w:numId w:val="7"/>
-        </w:numPr>
-        <w:rPr>
-          <w:color w:val="EE0000"/>
-        </w:rPr>
-      </w:pPr>
-      <w:r>
-        <w:rPr>
-          <w:color w:val="EE0000"/>
-        </w:rPr>
-        <w:t xml:space="preserve">Can we change this to a </w:t>
-      </w:r>
-      <w:proofErr w:type="gramStart"/>
-      <w:r>
-        <w:rPr>
-          <w:color w:val="EE0000"/>
-        </w:rPr>
-        <w:t>drop down</w:t>
-      </w:r>
-      <w:proofErr w:type="gramEnd"/>
-      <w:r>
-        <w:rPr>
-          <w:color w:val="EE0000"/>
-        </w:rPr>
-        <w:t xml:space="preserve"> menu </w:t>
-      </w:r>
-      <w:r>
-        <w:rPr>
-          <w:color w:val="EE0000"/>
-        </w:rPr>
-        <w:t xml:space="preserve">to select the portfolio </w:t>
-      </w:r>
-      <w:r>
-        <w:rPr>
-          <w:color w:val="EE0000"/>
-        </w:rPr>
-        <w:t>which populates the risk and return when selected</w:t>
-      </w:r>
-    </w:p>
-    <w:p>
-      <w:pPr>
-        <w:pStyle w:val="ListParagraph"/>
-        <w:numPr>
-          <w:ilvl w:val="0"/>
-          <w:numId w:val="7"/>
-        </w:numPr>
-        <w:rPr>
-          <w:color w:val="EE0000"/>
-        </w:rPr>
-      </w:pPr>
-      <w:r>
-        <w:rPr>
-          <w:color w:val="EE0000"/>
-        </w:rPr>
-        <w:t>Remove “Sharpe Ratio”</w:t>
-      </w:r>
-    </w:p>
-    <w:p>
-      <w:pPr>
-        <w:pStyle w:val="ListParagraph"/>
-        <w:numPr>
-          <w:ilvl w:val="0"/>
-          <w:numId w:val="7"/>
-        </w:numPr>
-        <w:rPr>
-          <w:color w:val="EE0000"/>
-        </w:rPr>
-      </w:pPr>
-      <w:r>
-        <w:rPr>
-          <w:color w:val="EE0000"/>
-        </w:rPr>
-        <w:t>Replace wheel with pie chart and reduce size</w:t>
-      </w:r>
-    </w:p>
-    <w:p>
-      <w:pPr>
-        <w:pStyle w:val="ListParagraph"/>
-        <w:numPr>
-          <w:ilvl w:val="0"/>
-          <w:numId w:val="7"/>
-        </w:numPr>
-        <w:rPr>
-          <w:color w:val="EE0000"/>
-        </w:rPr>
-      </w:pPr>
-      <w:r>
-        <w:rPr>
-          <w:color w:val="EE0000"/>
-        </w:rPr>
-        <w:t>Add pie chart per entity</w:t>
-      </w:r>
-      <w:r>
-        <w:rPr>
-          <w:color w:val="EE0000"/>
-        </w:rPr>
-        <w:t xml:space="preserve"> (as well as overall)</w:t>
-      </w:r>
-      <w:r>
-        <w:rPr>
-          <w:color w:val="EE0000"/>
-        </w:rPr>
-        <w:t xml:space="preserve"> and show all charts on same row</w:t>
-      </w:r>
-    </w:p>
-    <w:p>
-      <w:pPr>
-        <w:pStyle w:val="ListParagraph"/>
-        <w:numPr>
-          <w:ilvl w:val="0"/>
-          <w:numId w:val="7"/>
-        </w:numPr>
-        <w:rPr>
-          <w:color w:val="EE0000"/>
-        </w:rPr>
-      </w:pPr>
-      <w:r>
-        <w:rPr>
-          <w:color w:val="EE0000"/>
-        </w:rPr>
-        <w:t>Re</w:t>
-      </w:r>
-      <w:r>
-        <w:rPr>
-          <w:color w:val="EE0000"/>
-        </w:rPr>
-        <w:t>move</w:t>
-      </w:r>
-      <w:r>
-        <w:rPr>
-          <w:color w:val="EE0000"/>
-        </w:rPr>
-        <w:t xml:space="preserve"> “Detailed Allocation”</w:t>
-      </w:r>
-    </w:p>
-    <w:p>
-      <w:pPr>
-        <w:pStyle w:val="ListParagraph"/>
-        <w:numPr>
-          <w:ilvl w:val="0"/>
-          <w:numId w:val="7"/>
-        </w:numPr>
-        <w:rPr>
-          <w:color w:val="EE0000"/>
-        </w:rPr>
-      </w:pPr>
-      <w:r>
-        <w:rPr>
-          <w:color w:val="EE0000"/>
-        </w:rPr>
-        <w:t>Replace “Entity-specific Allocations (Proportional MVP)” with “Asset Allocation”; Show per entity and a total asset allocation on the same row</w:t>
-      </w:r>
-    </w:p>
-    <w:p>
-      <w:pPr>
-        <w:pStyle w:val="ListParagraph"/>
-        <w:numPr>
-          <w:ilvl w:val="0"/>
-          <w:numId w:val="7"/>
-        </w:numPr>
-        <w:rPr>
-          <w:color w:val="EE0000"/>
-        </w:rPr>
-      </w:pPr>
-      <w:r>
-        <w:rPr>
-          <w:color w:val="EE0000"/>
-        </w:rPr>
-        <w:t xml:space="preserve">Replace $ values in </w:t>
-      </w:r>
-      <w:r>
-        <w:rPr>
-          <w:color w:val="EE0000"/>
-        </w:rPr>
-        <w:t xml:space="preserve">“Entity-specific Allocations (Proportional MVP)” </w:t>
-      </w:r>
-      <w:r>
-        <w:rPr>
-          <w:color w:val="EE0000"/>
-        </w:rPr>
-        <w:t>with % values</w:t>
-      </w:r>
-    </w:p>
-    <w:p>
-      <w:pPr>
-        <w:pStyle w:val="ListParagraph"/>
-        <w:numPr>
-          <w:ilvl w:val="0"/>
-          <w:numId w:val="7"/>
-        </w:numPr>
-        <w:rPr>
-          <w:color w:val="EE0000"/>
-        </w:rPr>
-      </w:pPr>
-      <w:r>
-        <w:rPr>
-          <w:color w:val="EE0000"/>
-        </w:rPr>
-        <w:t>Remove “Model Portfolios Summary” and data</w:t>
-      </w:r>
-    </w:p>
-    <w:p>
-      <w:pPr>
-        <w:pStyle w:val="ListParagraph"/>
-        <w:numPr>
-          <w:ilvl w:val="0"/>
-          <w:numId w:val="7"/>
-        </w:numPr>
-      </w:pPr>
-      <w:r>
-        <w:t>Under Estimating Outcomes, remove “Outcome”, replace “95</w:t>
-      </w:r>
-      <w:r>
-        <w:rPr>
-          <w:vertAlign w:val="superscript"/>
-        </w:rPr>
-        <w:t>th</w:t>
-      </w:r>
-      <w:r>
-        <w:t xml:space="preserve"> (Best)” with </w:t>
-      </w:r>
-      <w:r>
-        <w:t>“95</w:t>
-      </w:r>
-      <w:r>
-        <w:rPr>
-          <w:vertAlign w:val="superscript"/>
-        </w:rPr>
-        <w:t>th</w:t>
-      </w:r>
-      <w:r>
-        <w:t xml:space="preserve"> percentile”, replace “50</w:t>
-      </w:r>
-      <w:r>
-        <w:rPr>
-          <w:vertAlign w:val="superscript"/>
-        </w:rPr>
-        <w:t>th</w:t>
-      </w:r>
-      <w:r>
-        <w:t xml:space="preserve"> (Median)” with “Median”, replace “5</w:t>
-      </w:r>
-      <w:r>
-        <w:rPr>
-          <w:vertAlign w:val="superscript"/>
-        </w:rPr>
-        <w:t>th</w:t>
-      </w:r>
-      <w:r>
-        <w:t xml:space="preserve"> (Worst)” with “16</w:t>
-      </w:r>
-      <w:r>
-        <w:rPr>
-          <w:vertAlign w:val="superscript"/>
-        </w:rPr>
-        <w:t>th</w:t>
-      </w:r>
-      <w:r>
-        <w:t xml:space="preserve"> percentile”</w:t>
-      </w:r>
-    </w:p>
-    <w:p>
-      <w:pPr>
-        <w:pStyle w:val="ListParagraph"/>
-        <w:numPr>
-          <w:ilvl w:val="0"/>
-          <w:numId w:val="7"/>
-        </w:numPr>
-        <w:rPr>
-          <w:color w:val="EE0000"/>
-        </w:rPr>
-      </w:pPr>
-      <w:r>
-        <w:rPr>
-          <w:color w:val="EE0000"/>
-        </w:rPr>
-        <w:t>Move this table to “Projections”</w:t>
-      </w:r>
-    </w:p>
-    <w:p>
-      <w:pPr>
-        <w:pStyle w:val="ListParagraph"/>
-        <w:numPr>
-          <w:ilvl w:val="0"/>
-          <w:numId w:val="7"/>
-        </w:numPr>
-      </w:pPr>
-      <w:r>
-        <w:t>Please check the data here as it is not correct</w:t>
-      </w:r>
-    </w:p>
-    <w:p/>
-    <w:p>
+        <w:t>The allocation % and constrains are for the current holdings.</w:t>
+      </w:r>
       <w:r>
         <w:rPr>
           <w:b/>
           <w:bCs/>
         </w:rPr>
+        <w:t xml:space="preserve">  Default is cash 100%.  Prefers to pre-fill prior to meeting with the client. </w:t>
+      </w:r>
+    </w:p>
+    <w:p>
+      <w:pPr>
+        <w:pStyle w:val="ListParagraph"/>
+        <w:numPr>
+          <w:ilvl w:val="0"/>
+          <w:numId w:val="7"/>
+        </w:numPr>
+        <w:rPr>
+          <w:b/>
+          <w:bCs/>
+          <w:color w:val="EE0000"/>
+        </w:rPr>
+      </w:pPr>
+      <w:r>
+        <w:rPr>
+          <w:b/>
+          <w:bCs/>
+        </w:rPr>
+        <w:t>Show the before and after allocations as an output eg 100% cash =&gt; 50% Equities etc….</w:t>
+      </w:r>
+    </w:p>
+    <w:p/>
+    <w:p>
+      <w:r>
+        <w:rPr>
+          <w:b/>
+          <w:bCs/>
+        </w:rPr>
+        <w:t>Optimisation</w:t>
+      </w:r>
+    </w:p>
+    <w:p>
+      <w:pPr>
+        <w:pStyle w:val="ListParagraph"/>
+        <w:numPr>
+          <w:ilvl w:val="0"/>
+          <w:numId w:val="7"/>
+        </w:numPr>
+        <w:rPr>
+          <w:color w:val="EE0000"/>
+        </w:rPr>
+      </w:pPr>
+      <w:r>
+        <w:rPr>
+          <w:color w:val="EE0000"/>
+        </w:rPr>
+        <w:t>Change “3. Optimisation” to “Optimisation” in label</w:t>
+      </w:r>
+    </w:p>
+    <w:p>
+      <w:pPr>
+        <w:pStyle w:val="ListParagraph"/>
+        <w:numPr>
+          <w:ilvl w:val="0"/>
+          <w:numId w:val="7"/>
+        </w:numPr>
+        <w:rPr>
+          <w:color w:val="EE0000"/>
+        </w:rPr>
+      </w:pPr>
+      <w:r>
+        <w:rPr>
+          <w:color w:val="EE0000"/>
+        </w:rPr>
+        <w:t>Remove “Optimization Engine”</w:t>
+      </w:r>
+    </w:p>
+    <w:p>
+      <w:pPr>
+        <w:pStyle w:val="ListParagraph"/>
+        <w:numPr>
+          <w:ilvl w:val="0"/>
+          <w:numId w:val="7"/>
+        </w:numPr>
+        <w:rPr>
+          <w:color w:val="EE0000"/>
+        </w:rPr>
+      </w:pPr>
+      <w:r>
+        <w:rPr>
+          <w:color w:val="EE0000"/>
+        </w:rPr>
+        <w:t>Remove “Run Monte Carlo ….”</w:t>
+      </w:r>
+    </w:p>
+    <w:p>
+      <w:pPr>
+        <w:pStyle w:val="ListParagraph"/>
+        <w:numPr>
+          <w:ilvl w:val="0"/>
+          <w:numId w:val="7"/>
+        </w:numPr>
+        <w:rPr>
+          <w:color w:val="EE0000"/>
+        </w:rPr>
+      </w:pPr>
+      <w:r>
+        <w:rPr>
+          <w:color w:val="EE0000"/>
+        </w:rPr>
+        <w:t>Replace “Run Analysis” with “Optimise”</w:t>
+      </w:r>
+    </w:p>
+    <w:p>
+      <w:pPr>
+        <w:pStyle w:val="ListParagraph"/>
+        <w:numPr>
+          <w:ilvl w:val="0"/>
+          <w:numId w:val="7"/>
+        </w:numPr>
+        <w:rPr>
+          <w:color w:val="EE0000"/>
+        </w:rPr>
+      </w:pPr>
+      <w:r>
+        <w:rPr>
+          <w:color w:val="EE0000"/>
+        </w:rPr>
+        <w:t>Add comma in simulations box</w:t>
+      </w:r>
+    </w:p>
+    <w:p>
+      <w:pPr>
+        <w:pStyle w:val="ListParagraph"/>
+        <w:numPr>
+          <w:ilvl w:val="0"/>
+          <w:numId w:val="7"/>
+        </w:numPr>
+      </w:pPr>
+      <w:r>
+        <w:t>I can’t seem to backspace in the simulations box to get rid of all the data…?</w:t>
+      </w:r>
+    </w:p>
+    <w:p>
+      <w:pPr>
+        <w:pStyle w:val="ListParagraph"/>
+        <w:numPr>
+          <w:ilvl w:val="0"/>
+          <w:numId w:val="7"/>
+        </w:numPr>
+        <w:rPr>
+          <w:color w:val="EE0000"/>
+        </w:rPr>
+      </w:pPr>
+      <w:r>
+        <w:rPr>
+          <w:color w:val="EE0000"/>
+        </w:rPr>
+        <w:t>Replace “Expected Return (After Tax)” with “Return” in chart</w:t>
+      </w:r>
+      <w:r>
+        <w:rPr>
+          <w:color w:val="EE0000"/>
+        </w:rPr>
+        <w:t xml:space="preserve"> </w:t>
+      </w:r>
+    </w:p>
+    <w:p>
+      <w:pPr>
+        <w:pStyle w:val="ListParagraph"/>
+        <w:numPr>
+          <w:ilvl w:val="0"/>
+          <w:numId w:val="7"/>
+        </w:numPr>
+        <w:rPr>
+          <w:color w:val="EE0000"/>
+        </w:rPr>
+      </w:pPr>
+      <w:r>
+        <w:rPr>
+          <w:color w:val="EE0000"/>
+        </w:rPr>
+        <w:t>Replace “Risk (Standard Deviation)” with “Risk</w:t>
+      </w:r>
+      <w:r>
+        <w:rPr>
+          <w:color w:val="EE0000"/>
+        </w:rPr>
+        <w:t xml:space="preserve"> in chart</w:t>
+      </w:r>
+      <w:r>
+        <w:rPr>
+          <w:color w:val="EE0000"/>
+        </w:rPr>
+        <w:t xml:space="preserve"> </w:t>
+      </w:r>
+    </w:p>
+    <w:p>
+      <w:pPr>
+        <w:pStyle w:val="ListParagraph"/>
+        <w:numPr>
+          <w:ilvl w:val="0"/>
+          <w:numId w:val="7"/>
+        </w:numPr>
+        <w:rPr>
+          <w:color w:val="EE0000"/>
+        </w:rPr>
+      </w:pPr>
+      <w:r>
+        <w:rPr>
+          <w:color w:val="EE0000"/>
+        </w:rPr>
+        <w:t>Remove “Simulated Portfolios” and “Efficient Models” in chart</w:t>
+      </w:r>
+    </w:p>
+    <w:p>
+      <w:pPr>
+        <w:pStyle w:val="ListParagraph"/>
+        <w:numPr>
+          <w:ilvl w:val="0"/>
+          <w:numId w:val="7"/>
+        </w:numPr>
+        <w:rPr>
+          <w:color w:val="2F5496" w:themeColor="accent1" w:themeShade="BF"/>
+        </w:rPr>
+      </w:pPr>
+      <w:r>
+        <w:rPr>
+          <w:color w:val="2F5496" w:themeColor="accent1" w:themeShade="BF"/>
+        </w:rPr>
+        <w:lastRenderedPageBreak/>
+        <w:t>The output isn’t correct. The lowest portfolio should have metrics of ~3% return and 1% risk and the highest portfolio ~8% return and 14% risk</w:t>
+      </w:r>
+      <w:r>
+        <w:rPr>
+          <w:color w:val="2F5496" w:themeColor="accent1" w:themeShade="BF"/>
+        </w:rPr>
+        <w:t xml:space="preserve"> or something like this</w:t>
+      </w:r>
+      <w:r>
+        <w:rPr>
+          <w:color w:val="2F5496" w:themeColor="accent1" w:themeShade="BF"/>
+        </w:rPr>
+        <w:t xml:space="preserve">. </w:t>
+      </w:r>
+      <w:r>
+        <w:rPr>
+          <w:color w:val="2F5496" w:themeColor="accent1" w:themeShade="BF"/>
+        </w:rPr>
+        <w:t xml:space="preserve">Also, certain asset classes should be preferring specific entities due to the tax treatment ie income producing assets (bonds) should be preferred in super fund and growth assets (shares) should be preferred in personal name. It should not be an equal distribution across all entities for asset classes. </w:t>
+      </w:r>
+      <w:r>
+        <w:rPr>
+          <w:color w:val="2F5496" w:themeColor="accent1" w:themeShade="BF"/>
+        </w:rPr>
+        <w:t xml:space="preserve">Please review </w:t>
+      </w:r>
+      <w:r>
+        <w:rPr>
+          <w:color w:val="2F5496" w:themeColor="accent1" w:themeShade="BF"/>
+        </w:rPr>
+        <w:t xml:space="preserve">the </w:t>
+      </w:r>
+      <w:r>
+        <w:rPr>
+          <w:color w:val="2F5496" w:themeColor="accent1" w:themeShade="BF"/>
+        </w:rPr>
+        <w:t>methodology</w:t>
+      </w:r>
+      <w:r>
+        <w:rPr>
+          <w:color w:val="2F5496" w:themeColor="accent1" w:themeShade="BF"/>
+        </w:rPr>
+        <w:t xml:space="preserve"> used</w:t>
+      </w:r>
+    </w:p>
+    <w:p>
+      <w:pPr>
+        <w:pStyle w:val="ListParagraph"/>
+        <w:numPr>
+          <w:ilvl w:val="0"/>
+          <w:numId w:val="7"/>
+        </w:numPr>
+        <w:rPr>
+          <w:color w:val="2F5496" w:themeColor="accent1" w:themeShade="BF"/>
+        </w:rPr>
+      </w:pPr>
+      <w:r>
+        <w:rPr>
+          <w:b/>
+          <w:bCs/>
+          <w:color w:val="2F5496" w:themeColor="accent1" w:themeShade="BF"/>
+        </w:rPr>
+        <w:t>Resampled approach is the preference – Dana prefers to align to the paper. 3 – 14%  Expecting the lowest risk to be closer to 1% for very conservative investor.</w:t>
+      </w:r>
+    </w:p>
+    <w:p>
+      <w:pPr>
+        <w:pStyle w:val="ListParagraph"/>
+        <w:numPr>
+          <w:ilvl w:val="0"/>
+          <w:numId w:val="7"/>
+        </w:numPr>
+        <w:rPr>
+          <w:color w:val="2F5496" w:themeColor="accent1" w:themeShade="BF"/>
+        </w:rPr>
+      </w:pPr>
+      <w:r>
+        <w:rPr>
+          <w:b/>
+          <w:bCs/>
+          <w:color w:val="2F5496" w:themeColor="accent1" w:themeShade="BF"/>
+        </w:rPr>
+        <w:t>Higher income investments in lower taxed entites - preferred</w:t>
+      </w:r>
+    </w:p>
+    <w:p>
+      <w:pPr>
+        <w:pStyle w:val="ListParagraph"/>
+        <w:numPr>
+          <w:ilvl w:val="0"/>
+          <w:numId w:val="7"/>
+        </w:numPr>
+        <w:rPr>
+          <w:color w:val="EE0000"/>
+        </w:rPr>
+      </w:pPr>
+      <w:r>
+        <w:rPr>
+          <w:color w:val="EE0000"/>
+        </w:rPr>
+        <w:t>The chart should always show data from 0% rather than resize</w:t>
+      </w:r>
+    </w:p>
+    <w:p/>
+    <w:p>
+      <w:r>
+        <w:rPr>
+          <w:b/>
+          <w:bCs/>
+        </w:rPr>
+        <w:t>Output</w:t>
+      </w:r>
+    </w:p>
+    <w:p>
+      <w:pPr>
+        <w:pStyle w:val="ListParagraph"/>
+        <w:numPr>
+          <w:ilvl w:val="0"/>
+          <w:numId w:val="7"/>
+        </w:numPr>
+        <w:rPr>
+          <w:color w:val="EE0000"/>
+        </w:rPr>
+      </w:pPr>
+      <w:r>
+        <w:rPr>
+          <w:color w:val="EE0000"/>
+        </w:rPr>
+        <w:t>Change “4.</w:t>
+      </w:r>
+      <w:r>
+        <w:rPr>
+          <w:color w:val="EE0000"/>
+        </w:rPr>
+        <w:t xml:space="preserve"> </w:t>
+      </w:r>
+      <w:r>
+        <w:rPr>
+          <w:color w:val="EE0000"/>
+        </w:rPr>
+        <w:t>Output” to “Output” in label</w:t>
+      </w:r>
+    </w:p>
+    <w:p>
+      <w:pPr>
+        <w:pStyle w:val="ListParagraph"/>
+        <w:numPr>
+          <w:ilvl w:val="0"/>
+          <w:numId w:val="7"/>
+        </w:numPr>
+        <w:rPr>
+          <w:color w:val="EE0000"/>
+        </w:rPr>
+      </w:pPr>
+      <w:r>
+        <w:rPr>
+          <w:color w:val="EE0000"/>
+        </w:rPr>
+        <w:t>Can we split this page into two with data on the left and charts on the right?</w:t>
+      </w:r>
+    </w:p>
+    <w:p>
+      <w:pPr>
+        <w:pStyle w:val="ListParagraph"/>
+        <w:numPr>
+          <w:ilvl w:val="0"/>
+          <w:numId w:val="7"/>
+        </w:numPr>
+        <w:rPr>
+          <w:color w:val="EE0000"/>
+        </w:rPr>
+      </w:pPr>
+      <w:r>
+        <w:rPr>
+          <w:color w:val="EE0000"/>
+        </w:rPr>
+        <w:t>Replace “Select Model Portfolio” with “Select Portfolio”</w:t>
+      </w:r>
+    </w:p>
+    <w:p>
+      <w:pPr>
+        <w:pStyle w:val="ListParagraph"/>
+        <w:numPr>
+          <w:ilvl w:val="0"/>
+          <w:numId w:val="7"/>
+        </w:numPr>
+        <w:rPr>
+          <w:color w:val="EE0000"/>
+        </w:rPr>
+      </w:pPr>
+      <w:r>
+        <w:rPr>
+          <w:color w:val="EE0000"/>
+        </w:rPr>
+        <w:t xml:space="preserve">Can we change this to a drop down menu </w:t>
+      </w:r>
+      <w:r>
+        <w:rPr>
+          <w:color w:val="EE0000"/>
+        </w:rPr>
+        <w:t xml:space="preserve">to select the portfolio </w:t>
+      </w:r>
+      <w:r>
+        <w:rPr>
+          <w:color w:val="EE0000"/>
+        </w:rPr>
+        <w:t>which populates the risk and return when selected</w:t>
+      </w:r>
+    </w:p>
+    <w:p>
+      <w:pPr>
+        <w:pStyle w:val="ListParagraph"/>
+        <w:numPr>
+          <w:ilvl w:val="0"/>
+          <w:numId w:val="7"/>
+        </w:numPr>
+        <w:rPr>
+          <w:color w:val="EE0000"/>
+        </w:rPr>
+      </w:pPr>
+      <w:r>
+        <w:rPr>
+          <w:color w:val="EE0000"/>
+        </w:rPr>
+        <w:t>Remove “Sharpe Ratio”</w:t>
+      </w:r>
+    </w:p>
+    <w:p>
+      <w:pPr>
+        <w:pStyle w:val="ListParagraph"/>
+        <w:numPr>
+          <w:ilvl w:val="0"/>
+          <w:numId w:val="7"/>
+        </w:numPr>
+        <w:rPr>
+          <w:color w:val="EE0000"/>
+        </w:rPr>
+      </w:pPr>
+      <w:r>
+        <w:rPr>
+          <w:color w:val="EE0000"/>
+        </w:rPr>
+        <w:t>Replace wheel with pie chart and reduce size</w:t>
+      </w:r>
+    </w:p>
+    <w:p>
+      <w:pPr>
+        <w:pStyle w:val="ListParagraph"/>
+        <w:numPr>
+          <w:ilvl w:val="0"/>
+          <w:numId w:val="7"/>
+        </w:numPr>
+        <w:rPr>
+          <w:color w:val="EE0000"/>
+        </w:rPr>
+      </w:pPr>
+      <w:r>
+        <w:rPr>
+          <w:color w:val="EE0000"/>
+        </w:rPr>
+        <w:t>Add pie chart per entity</w:t>
+      </w:r>
+      <w:r>
+        <w:rPr>
+          <w:color w:val="EE0000"/>
+        </w:rPr>
+        <w:t xml:space="preserve"> (as well as overall)</w:t>
+      </w:r>
+      <w:r>
+        <w:rPr>
+          <w:color w:val="EE0000"/>
+        </w:rPr>
+        <w:t xml:space="preserve"> and show all charts on same row</w:t>
+      </w:r>
+    </w:p>
+    <w:p>
+      <w:pPr>
+        <w:pStyle w:val="ListParagraph"/>
+        <w:numPr>
+          <w:ilvl w:val="0"/>
+          <w:numId w:val="7"/>
+        </w:numPr>
+        <w:rPr>
+          <w:color w:val="EE0000"/>
+        </w:rPr>
+      </w:pPr>
+      <w:r>
+        <w:rPr>
+          <w:color w:val="EE0000"/>
+        </w:rPr>
+        <w:t>Re</w:t>
+      </w:r>
+      <w:r>
+        <w:rPr>
+          <w:color w:val="EE0000"/>
+        </w:rPr>
+        <w:t>move</w:t>
+      </w:r>
+      <w:r>
+        <w:rPr>
+          <w:color w:val="EE0000"/>
+        </w:rPr>
+        <w:t xml:space="preserve"> “Detailed Allocation”</w:t>
+      </w:r>
+    </w:p>
+    <w:p>
+      <w:pPr>
+        <w:pStyle w:val="ListParagraph"/>
+        <w:numPr>
+          <w:ilvl w:val="0"/>
+          <w:numId w:val="7"/>
+        </w:numPr>
+        <w:rPr>
+          <w:color w:val="EE0000"/>
+        </w:rPr>
+      </w:pPr>
+      <w:r>
+        <w:rPr>
+          <w:color w:val="EE0000"/>
+        </w:rPr>
+        <w:t>Replace “Entity-specific Allocations (Proportional MVP)” with “Asset Allocation”; Show per entity and a total asset allocation on the same row</w:t>
+      </w:r>
+    </w:p>
+    <w:p>
+      <w:pPr>
+        <w:pStyle w:val="ListParagraph"/>
+        <w:numPr>
+          <w:ilvl w:val="0"/>
+          <w:numId w:val="7"/>
+        </w:numPr>
+        <w:rPr>
+          <w:color w:val="EE0000"/>
+        </w:rPr>
+      </w:pPr>
+      <w:r>
+        <w:rPr>
+          <w:color w:val="EE0000"/>
+        </w:rPr>
+        <w:t xml:space="preserve">Replace $ values in </w:t>
+      </w:r>
+      <w:r>
+        <w:rPr>
+          <w:color w:val="EE0000"/>
+        </w:rPr>
+        <w:t xml:space="preserve">“Entity-specific Allocations (Proportional MVP)” </w:t>
+      </w:r>
+      <w:r>
+        <w:rPr>
+          <w:color w:val="EE0000"/>
+        </w:rPr>
+        <w:t>with % values</w:t>
+      </w:r>
+    </w:p>
+    <w:p>
+      <w:pPr>
+        <w:pStyle w:val="ListParagraph"/>
+        <w:numPr>
+          <w:ilvl w:val="0"/>
+          <w:numId w:val="7"/>
+        </w:numPr>
+        <w:rPr>
+          <w:color w:val="EE0000"/>
+        </w:rPr>
+      </w:pPr>
+      <w:r>
+        <w:rPr>
+          <w:color w:val="EE0000"/>
+        </w:rPr>
+        <w:t>Remove “Model Portfolios Summary” and data</w:t>
+      </w:r>
+    </w:p>
+    <w:p>
+      <w:pPr>
+        <w:pStyle w:val="ListParagraph"/>
+        <w:numPr>
+          <w:ilvl w:val="0"/>
+          <w:numId w:val="7"/>
+        </w:numPr>
+        <w:rPr>
+          <w:color w:val="EE0000"/>
+        </w:rPr>
+      </w:pPr>
+      <w:r>
+        <w:rPr>
+          <w:color w:val="EE0000"/>
+        </w:rPr>
+        <w:t>Under Estimating Outcomes, remove “Outcome”, replace “95</w:t>
+      </w:r>
+      <w:r>
+        <w:rPr>
+          <w:color w:val="EE0000"/>
+          <w:vertAlign w:val="superscript"/>
+        </w:rPr>
+        <w:t>th</w:t>
+      </w:r>
+      <w:r>
+        <w:rPr>
+          <w:color w:val="EE0000"/>
+        </w:rPr>
+        <w:t xml:space="preserve"> (Best)” with </w:t>
+      </w:r>
+      <w:r>
+        <w:rPr>
+          <w:color w:val="EE0000"/>
+        </w:rPr>
+        <w:t>“95</w:t>
+      </w:r>
+      <w:r>
+        <w:rPr>
+          <w:color w:val="EE0000"/>
+          <w:vertAlign w:val="superscript"/>
+        </w:rPr>
+        <w:t>th</w:t>
+      </w:r>
+      <w:r>
+        <w:rPr>
+          <w:color w:val="EE0000"/>
+        </w:rPr>
+        <w:t xml:space="preserve"> percentile”, replace “50</w:t>
+      </w:r>
+      <w:r>
+        <w:rPr>
+          <w:color w:val="EE0000"/>
+          <w:vertAlign w:val="superscript"/>
+        </w:rPr>
+        <w:t>th</w:t>
+      </w:r>
+      <w:r>
+        <w:rPr>
+          <w:color w:val="EE0000"/>
+        </w:rPr>
+        <w:t xml:space="preserve"> (Median)” with “Median”, replace “5</w:t>
+      </w:r>
+      <w:r>
+        <w:rPr>
+          <w:color w:val="EE0000"/>
+          <w:vertAlign w:val="superscript"/>
+        </w:rPr>
+        <w:t>th</w:t>
+      </w:r>
+      <w:r>
+        <w:rPr>
+          <w:color w:val="EE0000"/>
+        </w:rPr>
+        <w:t xml:space="preserve"> (Worst)” with “16</w:t>
+      </w:r>
+      <w:r>
+        <w:rPr>
+          <w:color w:val="EE0000"/>
+          <w:vertAlign w:val="superscript"/>
+        </w:rPr>
+        <w:t>th</w:t>
+      </w:r>
+      <w:r>
+        <w:rPr>
+          <w:color w:val="EE0000"/>
+        </w:rPr>
+        <w:t xml:space="preserve"> percentile”</w:t>
+      </w:r>
+    </w:p>
+    <w:p>
+      <w:pPr>
+        <w:pStyle w:val="ListParagraph"/>
+        <w:numPr>
+          <w:ilvl w:val="0"/>
+          <w:numId w:val="7"/>
+        </w:numPr>
+        <w:rPr>
+          <w:b/>
+          <w:bCs/>
+        </w:rPr>
+      </w:pPr>
+      <w:r>
+        <w:rPr>
+          <w:b/>
+          <w:bCs/>
+        </w:rPr>
+        <w:t>95% is the 2 SD downside and 16% =&gt; 1 x SD to the upside</w:t>
+      </w:r>
+      <w:r>
+        <w:rPr>
+          <w:b/>
+          <w:bCs/>
+        </w:rPr>
+        <w:t>.  Upside (1 SD), Median &amp; Downside (2 x SD) – downside on left, upside on right.</w:t>
+      </w:r>
+    </w:p>
+    <w:p>
+      <w:pPr>
+        <w:pStyle w:val="ListParagraph"/>
+        <w:numPr>
+          <w:ilvl w:val="0"/>
+          <w:numId w:val="7"/>
+        </w:numPr>
+        <w:rPr>
+          <w:color w:val="EE0000"/>
+        </w:rPr>
+      </w:pPr>
+      <w:r>
+        <w:rPr>
+          <w:color w:val="EE0000"/>
+        </w:rPr>
+        <w:t>Move this table to “Projections”</w:t>
+      </w:r>
+    </w:p>
+    <w:p>
+      <w:pPr>
+        <w:pStyle w:val="ListParagraph"/>
+        <w:numPr>
+          <w:ilvl w:val="0"/>
+          <w:numId w:val="7"/>
+        </w:numPr>
+      </w:pPr>
+      <w:r>
+        <w:t>Please check the data here as it is not correct</w:t>
+      </w:r>
+    </w:p>
+    <w:p>
+      <w:pPr>
+        <w:pStyle w:val="ListParagraph"/>
+        <w:numPr>
+          <w:ilvl w:val="0"/>
+          <w:numId w:val="7"/>
+        </w:numPr>
+        <w:rPr>
+          <w:b/>
+          <w:bCs/>
+        </w:rPr>
+      </w:pPr>
+      <w:r>
+        <w:rPr>
+          <w:b/>
+          <w:bCs/>
+        </w:rPr>
+        <w:t>Asset allocation by entity % need to add up to 100% per entity.</w:t>
+      </w:r>
+    </w:p>
+    <w:p>
+      <w:pPr>
+        <w:pStyle w:val="ListParagraph"/>
+        <w:numPr>
+          <w:ilvl w:val="0"/>
+          <w:numId w:val="7"/>
+        </w:numPr>
+        <w:rPr>
+          <w:b/>
+          <w:bCs/>
+        </w:rPr>
+      </w:pPr>
+      <w:r>
+        <w:rPr>
+          <w:b/>
+          <w:bCs/>
+        </w:rPr>
+        <w:t>Add Amounts per asset allocation by entity.</w:t>
+      </w:r>
+    </w:p>
+    <w:p/>
+    <w:p>
+      <w:r>
+        <w:rPr>
+          <w:b/>
+          <w:bCs/>
+        </w:rPr>
         <w:t>Projections</w:t>
       </w:r>
     </w:p>
@@ -2192,8 +2344,14 @@
           <w:ilvl w:val="0"/>
           <w:numId w:val="7"/>
         </w:numPr>
-      </w:pPr>
-      <w:r>
+        <w:rPr>
+          <w:color w:val="EE0000"/>
+        </w:rPr>
+      </w:pPr>
+      <w:r>
+        <w:rPr>
+          <w:color w:val="EE0000"/>
+        </w:rPr>
         <w:t>“Estimating Outcomes” table should be moved here</w:t>
       </w:r>
     </w:p>
@@ -2205,63 +2363,44 @@
           <w:numId w:val="7"/>
         </w:numPr>
         <w:rPr>
-          <w:color w:val="000000" w:themeColor="text1"/>
-        </w:rPr>
-      </w:pPr>
-      <w:r>
-        <w:t xml:space="preserve">When I remove the income streams and </w:t>
-      </w:r>
-      <w:proofErr w:type="gramStart"/>
-      <w:r>
-        <w:t>one off</w:t>
-      </w:r>
-      <w:proofErr w:type="gramEnd"/>
-      <w:r>
-        <w:t xml:space="preserve"> events, no projections appear, even though I’ve chosen a </w:t>
-      </w:r>
-      <w:r>
+          <w:color w:val="EE0000"/>
+        </w:rPr>
+      </w:pPr>
+      <w:r>
+        <w:rPr>
+          <w:color w:val="EE0000"/>
+        </w:rPr>
+        <w:t xml:space="preserve">When I remove the income streams and one off events, no projections appear, even though I’ve chosen a </w:t>
+      </w:r>
+      <w:r>
+        <w:rPr>
+          <w:color w:val="EE0000"/>
+        </w:rPr>
         <w:t>projection</w:t>
       </w:r>
       <w:r>
-        <w:t xml:space="preserve"> period – can you check this please. Also, no data appears under “</w:t>
-      </w:r>
-      <w:r>
-        <w:rPr>
-          <w:color w:val="000000" w:themeColor="text1"/>
-        </w:rPr>
-        <w:t>Estimating Outcomes”</w:t>
-      </w:r>
-    </w:p>
-    <w:p>
-      <w:pPr>
-        <w:pStyle w:val="ListParagraph"/>
-        <w:numPr>
-          <w:ilvl w:val="0"/>
-          <w:numId w:val="7"/>
-        </w:numPr>
-        <w:rPr>
-          <w:color w:val="EE0000"/>
-        </w:rPr>
-      </w:pPr>
-      <w:r>
-        <w:rPr>
-          <w:color w:val="EE0000"/>
-        </w:rPr>
-        <w:t xml:space="preserve">Is it possible to add a toggle “Before / After Tax” to easily show the before and </w:t>
-      </w:r>
-      <w:proofErr w:type="gramStart"/>
-      <w:r>
-        <w:rPr>
-          <w:color w:val="EE0000"/>
-        </w:rPr>
-        <w:t>after tax</w:t>
-      </w:r>
-      <w:proofErr w:type="gramEnd"/>
-      <w:r>
-        <w:rPr>
-          <w:color w:val="EE0000"/>
-        </w:rPr>
-        <w:t xml:space="preserve"> outcome per portfolio?</w:t>
+        <w:rPr>
+          <w:color w:val="EE0000"/>
+        </w:rPr>
+        <w:t xml:space="preserve"> period – can you check this please. Also, no data appears under “Estimating Outcomes”</w:t>
+      </w:r>
+    </w:p>
+    <w:p>
+      <w:pPr>
+        <w:pStyle w:val="ListParagraph"/>
+        <w:numPr>
+          <w:ilvl w:val="0"/>
+          <w:numId w:val="7"/>
+        </w:numPr>
+        <w:rPr>
+          <w:color w:val="EE0000"/>
+        </w:rPr>
+      </w:pPr>
+      <w:r>
+        <w:rPr>
+          <w:color w:val="EE0000"/>
+        </w:rPr>
+        <w:t>Is it possible to add a toggle “Before / After Tax” to easily show the before and after tax outcome per portfolio?</w:t>
       </w:r>
     </w:p>
     <w:p>

</xml_diff>

<commit_message>
Add Asset Allocation by Entity table to PDF page 2
</commit_message>
<xml_diff>
--- a/Documents/Feedback for v1.2.docx
+++ b/Documents/Feedback for v1.2.docx
@@ -343,12 +343,14 @@
         <w:rPr>
           <w:b/>
           <w:bCs/>
+          <w:color w:val="EE0000"/>
         </w:rPr>
       </w:pPr>
       <w:r>
         <w:rPr>
           <w:b/>
           <w:bCs/>
+          <w:color w:val="EE0000"/>
         </w:rPr>
         <w:t>Move the capital markets navigation next to setting to not draw attention but to still go to this tab</w:t>
       </w:r>
@@ -370,39 +372,511 @@
           <w:b/>
           <w:bCs/>
         </w:rPr>
-        <w:t>Navy colour for the whole app</w:t>
-      </w:r>
-      <w:r>
+        <w:t>Navy colour for the whole app font</w:t>
+      </w:r>
+    </w:p>
+    <w:p>
+      <w:pPr>
+        <w:ind w:left="360"/>
         <w:rPr>
           <w:b/>
           <w:bCs/>
         </w:rPr>
-        <w:t xml:space="preserve"> font</w:t>
-      </w:r>
-    </w:p>
-    <w:p>
-      <w:pPr>
-        <w:ind w:left="360"/>
+      </w:pPr>
+    </w:p>
+    <w:p/>
+    <w:p>
+      <w:pPr>
         <w:rPr>
           <w:b/>
           <w:bCs/>
         </w:rPr>
       </w:pPr>
-    </w:p>
-    <w:p/>
-    <w:p>
-      <w:pPr>
+      <w:r>
         <w:rPr>
           <w:b/>
           <w:bCs/>
         </w:rPr>
-      </w:pPr>
+        <w:t xml:space="preserve">Data input </w:t>
+      </w:r>
+    </w:p>
+    <w:p>
+      <w:pPr>
+        <w:pStyle w:val="ListParagraph"/>
+        <w:numPr>
+          <w:ilvl w:val="0"/>
+          <w:numId w:val="6"/>
+        </w:numPr>
+        <w:rPr>
+          <w:color w:val="EE0000"/>
+        </w:rPr>
+      </w:pPr>
+      <w:r>
+        <w:rPr>
+          <w:color w:val="EE0000"/>
+        </w:rPr>
+        <w:t>Replace</w:t>
+      </w:r>
+      <w:r>
+        <w:rPr>
+          <w:color w:val="EE0000"/>
+        </w:rPr>
+        <w:t xml:space="preserve"> “1. Data input” </w:t>
+      </w:r>
+      <w:r>
+        <w:rPr>
+          <w:color w:val="EE0000"/>
+        </w:rPr>
+        <w:t>with</w:t>
+      </w:r>
+      <w:r>
+        <w:rPr>
+          <w:color w:val="EE0000"/>
+        </w:rPr>
+        <w:t xml:space="preserve"> “Capital Market Estimates” in label</w:t>
+      </w:r>
+    </w:p>
+    <w:p>
+      <w:pPr>
+        <w:pStyle w:val="ListParagraph"/>
+        <w:numPr>
+          <w:ilvl w:val="0"/>
+          <w:numId w:val="6"/>
+        </w:numPr>
+        <w:rPr>
+          <w:color w:val="EE0000"/>
+        </w:rPr>
+      </w:pPr>
+      <w:r>
+        <w:rPr>
+          <w:color w:val="EE0000"/>
+        </w:rPr>
+        <w:t>Replace</w:t>
+      </w:r>
+      <w:r>
+        <w:rPr>
+          <w:color w:val="EE0000"/>
+        </w:rPr>
+        <w:t xml:space="preserve"> “Capital Market Assumptions” </w:t>
+      </w:r>
+      <w:r>
+        <w:rPr>
+          <w:color w:val="EE0000"/>
+        </w:rPr>
+        <w:t>with</w:t>
+      </w:r>
+      <w:r>
+        <w:rPr>
+          <w:color w:val="EE0000"/>
+        </w:rPr>
+        <w:t xml:space="preserve"> “Capital Market Estimates”</w:t>
+      </w:r>
+    </w:p>
+    <w:p>
+      <w:pPr>
+        <w:pStyle w:val="ListParagraph"/>
+        <w:numPr>
+          <w:ilvl w:val="0"/>
+          <w:numId w:val="6"/>
+        </w:numPr>
+        <w:rPr>
+          <w:color w:val="EE0000"/>
+        </w:rPr>
+      </w:pPr>
+      <w:r>
+        <w:rPr>
+          <w:color w:val="EE0000"/>
+        </w:rPr>
+        <w:t>Remove “Select applicable asset classes …”</w:t>
+      </w:r>
+    </w:p>
+    <w:p>
+      <w:pPr>
+        <w:pStyle w:val="ListParagraph"/>
+        <w:numPr>
+          <w:ilvl w:val="0"/>
+          <w:numId w:val="6"/>
+        </w:numPr>
+        <w:rPr>
+          <w:color w:val="EE0000"/>
+        </w:rPr>
+      </w:pPr>
+      <w:r>
+        <w:rPr>
+          <w:color w:val="EE0000"/>
+        </w:rPr>
+        <w:t>Replace “Total Return (%)” with “Expected Return %”</w:t>
+      </w:r>
+    </w:p>
+    <w:p>
+      <w:pPr>
+        <w:pStyle w:val="ListParagraph"/>
+        <w:numPr>
+          <w:ilvl w:val="0"/>
+          <w:numId w:val="6"/>
+        </w:numPr>
+        <w:rPr>
+          <w:color w:val="EE0000"/>
+        </w:rPr>
+      </w:pPr>
+      <w:r>
+        <w:rPr>
+          <w:color w:val="EE0000"/>
+        </w:rPr>
+        <w:t>Replace “Risk (</w:t>
+      </w:r>
+      <w:proofErr w:type="spellStart"/>
+      <w:r>
+        <w:rPr>
+          <w:color w:val="EE0000"/>
+        </w:rPr>
+        <w:t>StdDev</w:t>
+      </w:r>
+      <w:proofErr w:type="spellEnd"/>
+      <w:r>
+        <w:rPr>
+          <w:color w:val="EE0000"/>
+        </w:rPr>
+        <w:t xml:space="preserve"> %)” with Expected SD %”</w:t>
+      </w:r>
+    </w:p>
+    <w:p>
+      <w:pPr>
+        <w:pStyle w:val="ListParagraph"/>
+        <w:numPr>
+          <w:ilvl w:val="0"/>
+          <w:numId w:val="6"/>
+        </w:numPr>
+        <w:rPr>
+          <w:color w:val="EE0000"/>
+        </w:rPr>
+      </w:pPr>
+      <w:r>
+        <w:rPr>
+          <w:color w:val="EE0000"/>
+        </w:rPr>
+        <w:t>Remove “Income Yield %” column and data</w:t>
+      </w:r>
+    </w:p>
+    <w:p>
+      <w:pPr>
+        <w:pStyle w:val="ListParagraph"/>
+        <w:numPr>
+          <w:ilvl w:val="0"/>
+          <w:numId w:val="6"/>
+        </w:numPr>
+        <w:rPr>
+          <w:color w:val="EE0000"/>
+        </w:rPr>
+      </w:pPr>
+      <w:r>
+        <w:rPr>
+          <w:color w:val="EE0000"/>
+        </w:rPr>
+        <w:t xml:space="preserve">Replace “Min %” with “Proportion of return – gains (%)”  </w:t>
+      </w:r>
+    </w:p>
+    <w:p>
+      <w:pPr>
+        <w:pStyle w:val="ListParagraph"/>
+        <w:numPr>
+          <w:ilvl w:val="0"/>
+          <w:numId w:val="6"/>
+        </w:numPr>
+        <w:rPr>
+          <w:color w:val="EE0000"/>
+        </w:rPr>
+      </w:pPr>
+      <w:r>
+        <w:rPr>
+          <w:color w:val="EE0000"/>
+        </w:rPr>
+        <w:t xml:space="preserve">Replace “Max % with “Proportion of return – income (%)” </w:t>
+      </w:r>
+    </w:p>
+    <w:p>
+      <w:pPr>
+        <w:pStyle w:val="ListParagraph"/>
+        <w:numPr>
+          <w:ilvl w:val="0"/>
+          <w:numId w:val="6"/>
+        </w:numPr>
+        <w:rPr>
+          <w:color w:val="EE0000"/>
+        </w:rPr>
+      </w:pPr>
+      <w:r>
+        <w:rPr>
+          <w:color w:val="EE0000"/>
+        </w:rPr>
+        <w:t>Add “Equities” after “US Large Cap”</w:t>
+      </w:r>
+    </w:p>
+    <w:p>
+      <w:pPr>
+        <w:pStyle w:val="ListParagraph"/>
+        <w:numPr>
+          <w:ilvl w:val="0"/>
+          <w:numId w:val="6"/>
+        </w:numPr>
+        <w:rPr>
+          <w:color w:val="EE0000"/>
+        </w:rPr>
+      </w:pPr>
+      <w:r>
+        <w:rPr>
+          <w:color w:val="EE0000"/>
+        </w:rPr>
+        <w:t>Add “Equities” after “US Small Cap”</w:t>
+      </w:r>
+    </w:p>
+    <w:p>
+      <w:pPr>
+        <w:pStyle w:val="ListParagraph"/>
+        <w:numPr>
+          <w:ilvl w:val="0"/>
+          <w:numId w:val="6"/>
+        </w:numPr>
+        <w:rPr>
+          <w:color w:val="EE0000"/>
+        </w:rPr>
+      </w:pPr>
+      <w:r>
+        <w:rPr>
+          <w:color w:val="EE0000"/>
+        </w:rPr>
+        <w:t>Add “Equities” after “Developed World”</w:t>
+      </w:r>
+    </w:p>
+    <w:p>
+      <w:pPr>
+        <w:pStyle w:val="ListParagraph"/>
+        <w:numPr>
+          <w:ilvl w:val="0"/>
+          <w:numId w:val="6"/>
+        </w:numPr>
+        <w:rPr>
+          <w:color w:val="EE0000"/>
+        </w:rPr>
+      </w:pPr>
+      <w:r>
+        <w:rPr>
+          <w:color w:val="EE0000"/>
+        </w:rPr>
+        <w:t>Add “Equities” after “Emerging Markets”</w:t>
+      </w:r>
+    </w:p>
+    <w:p>
+      <w:pPr>
+        <w:pStyle w:val="ListParagraph"/>
+        <w:numPr>
+          <w:ilvl w:val="0"/>
+          <w:numId w:val="6"/>
+        </w:numPr>
+        <w:rPr>
+          <w:color w:val="EE0000"/>
+        </w:rPr>
+      </w:pPr>
+      <w:r>
+        <w:rPr>
+          <w:color w:val="EE0000"/>
+        </w:rPr>
+        <w:t>Replace</w:t>
+      </w:r>
+      <w:r>
+        <w:rPr>
+          <w:color w:val="EE0000"/>
+        </w:rPr>
+        <w:t xml:space="preserve"> “EM Bonds” </w:t>
+      </w:r>
+      <w:r>
+        <w:rPr>
+          <w:color w:val="EE0000"/>
+        </w:rPr>
+        <w:t>with</w:t>
+      </w:r>
+      <w:r>
+        <w:rPr>
+          <w:color w:val="EE0000"/>
+        </w:rPr>
+        <w:t xml:space="preserve"> “Emerging Markets Bonds”</w:t>
+      </w:r>
+    </w:p>
+    <w:p>
+      <w:pPr>
+        <w:pStyle w:val="ListParagraph"/>
+        <w:numPr>
+          <w:ilvl w:val="0"/>
+          <w:numId w:val="6"/>
+        </w:numPr>
+        <w:rPr>
+          <w:color w:val="EE0000"/>
+        </w:rPr>
+      </w:pPr>
+      <w:r>
+        <w:rPr>
+          <w:color w:val="EE0000"/>
+        </w:rPr>
+        <w:t>Remove colour</w:t>
+      </w:r>
+      <w:r>
+        <w:rPr>
+          <w:color w:val="EE0000"/>
+        </w:rPr>
+        <w:t xml:space="preserve">ed </w:t>
+      </w:r>
+      <w:r>
+        <w:rPr>
+          <w:color w:val="EE0000"/>
+        </w:rPr>
+        <w:t>dot point in each asset class</w:t>
+      </w:r>
+    </w:p>
+    <w:p>
+      <w:pPr>
+        <w:pStyle w:val="ListParagraph"/>
+        <w:numPr>
+          <w:ilvl w:val="0"/>
+          <w:numId w:val="6"/>
+        </w:numPr>
+        <w:rPr>
+          <w:color w:val="EE0000"/>
+        </w:rPr>
+      </w:pPr>
+      <w:r>
+        <w:rPr>
+          <w:color w:val="EE0000"/>
+        </w:rPr>
+        <w:t>Reduce font size in this table</w:t>
+      </w:r>
+    </w:p>
+    <w:p>
+      <w:pPr>
+        <w:pStyle w:val="ListParagraph"/>
+        <w:numPr>
+          <w:ilvl w:val="0"/>
+          <w:numId w:val="6"/>
+        </w:numPr>
+        <w:rPr>
+          <w:color w:val="EE0000"/>
+        </w:rPr>
+      </w:pPr>
+      <w:r>
+        <w:rPr>
+          <w:color w:val="EE0000"/>
+        </w:rPr>
+        <w:t>% should show to 2 decimal points</w:t>
+      </w:r>
+    </w:p>
+    <w:p>
+      <w:pPr>
+        <w:pStyle w:val="ListParagraph"/>
+        <w:numPr>
+          <w:ilvl w:val="0"/>
+          <w:numId w:val="6"/>
+        </w:numPr>
+      </w:pPr>
+      <w:r>
+        <w:rPr>
+          <w:color w:val="EE0000"/>
+        </w:rPr>
+        <w:t>Replace “Correlation Matrix” with “Correlation”</w:t>
+      </w:r>
+    </w:p>
+    <w:p>
+      <w:pPr>
+        <w:pStyle w:val="ListParagraph"/>
+        <w:numPr>
+          <w:ilvl w:val="0"/>
+          <w:numId w:val="6"/>
+        </w:numPr>
+        <w:rPr>
+          <w:color w:val="EE0000"/>
+        </w:rPr>
+      </w:pPr>
+      <w:r>
+        <w:rPr>
+          <w:color w:val="EE0000"/>
+        </w:rPr>
+        <w:t>Remove “Manage correlations…”</w:t>
+      </w:r>
+    </w:p>
+    <w:p>
+      <w:pPr>
+        <w:pStyle w:val="ListParagraph"/>
+        <w:numPr>
+          <w:ilvl w:val="0"/>
+          <w:numId w:val="6"/>
+        </w:numPr>
+        <w:rPr>
+          <w:color w:val="EE0000"/>
+        </w:rPr>
+      </w:pPr>
+      <w:r>
+        <w:rPr>
+          <w:color w:val="EE0000"/>
+        </w:rPr>
+        <w:t xml:space="preserve">What do the colours in correlation matrix represent? </w:t>
+      </w:r>
+      <w:r>
+        <w:rPr>
+          <w:color w:val="EE0000"/>
+        </w:rPr>
+        <w:t xml:space="preserve">Yellow </w:t>
+      </w:r>
+      <w:proofErr w:type="gramStart"/>
+      <w:r>
+        <w:rPr>
+          <w:color w:val="EE0000"/>
+        </w:rPr>
+        <w:t>are</w:t>
+      </w:r>
+      <w:proofErr w:type="gramEnd"/>
+      <w:r>
+        <w:rPr>
+          <w:color w:val="EE0000"/>
+        </w:rPr>
+        <w:t xml:space="preserve"> negative</w:t>
+      </w:r>
+      <w:r>
+        <w:rPr>
+          <w:color w:val="EE0000"/>
+        </w:rPr>
+        <w:t xml:space="preserve"> less than 0.1</w:t>
+      </w:r>
+      <w:r>
+        <w:rPr>
+          <w:color w:val="EE0000"/>
+        </w:rPr>
+        <w:t xml:space="preserve">.  Blue </w:t>
+      </w:r>
+      <w:proofErr w:type="gramStart"/>
+      <w:r>
+        <w:rPr>
+          <w:color w:val="EE0000"/>
+        </w:rPr>
+        <w:t>are</w:t>
+      </w:r>
+      <w:proofErr w:type="gramEnd"/>
+      <w:r>
+        <w:rPr>
+          <w:color w:val="EE0000"/>
+        </w:rPr>
+        <w:t xml:space="preserve"> over 0.5.</w:t>
+      </w:r>
+      <w:r>
+        <w:rPr>
+          <w:color w:val="EE0000"/>
+        </w:rPr>
+        <w:t xml:space="preserve">  </w:t>
+      </w:r>
       <w:r>
         <w:rPr>
           <w:b/>
           <w:bCs/>
-        </w:rPr>
-        <w:t xml:space="preserve">Data input </w:t>
+          <w:color w:val="EE0000"/>
+        </w:rPr>
+        <w:t>NOT REQUIRED TAKE OFF conditional formatting.</w:t>
       </w:r>
     </w:p>
     <w:p>
@@ -420,25 +894,7 @@
         <w:rPr>
           <w:color w:val="EE0000"/>
         </w:rPr>
-        <w:t>Replace</w:t>
-      </w:r>
-      <w:r>
-        <w:rPr>
-          <w:color w:val="EE0000"/>
-        </w:rPr>
-        <w:t xml:space="preserve"> “1. Data input” </w:t>
-      </w:r>
-      <w:r>
-        <w:rPr>
-          <w:color w:val="EE0000"/>
-        </w:rPr>
-        <w:t>with</w:t>
-      </w:r>
-      <w:r>
-        <w:rPr>
-          <w:color w:val="EE0000"/>
-        </w:rPr>
-        <w:t xml:space="preserve"> “Capital Market Estimates” in label</w:t>
+        <w:t>Can we make the correlations show to 6 decimal points?</w:t>
       </w:r>
     </w:p>
     <w:p>
@@ -456,25 +912,7 @@
         <w:rPr>
           <w:color w:val="EE0000"/>
         </w:rPr>
-        <w:t>Replace</w:t>
-      </w:r>
-      <w:r>
-        <w:rPr>
-          <w:color w:val="EE0000"/>
-        </w:rPr>
-        <w:t xml:space="preserve"> “Capital Market Assumptions” </w:t>
-      </w:r>
-      <w:r>
-        <w:rPr>
-          <w:color w:val="EE0000"/>
-        </w:rPr>
-        <w:t>with</w:t>
-      </w:r>
-      <w:r>
-        <w:rPr>
-          <w:color w:val="EE0000"/>
-        </w:rPr>
-        <w:t xml:space="preserve"> “Capital Market Estimates”</w:t>
+        <w:t>Replace “Entity Tax Rates” with “Tax Rates”</w:t>
       </w:r>
     </w:p>
     <w:p>
@@ -492,7 +930,7 @@
         <w:rPr>
           <w:color w:val="EE0000"/>
         </w:rPr>
-        <w:t>Remove “Select applicable asset classes …”</w:t>
+        <w:t>Replace “Entity Type” with “Entity”</w:t>
       </w:r>
     </w:p>
     <w:p>
@@ -510,7 +948,7 @@
         <w:rPr>
           <w:color w:val="EE0000"/>
         </w:rPr>
-        <w:t>Replace “Total Return (%)” with “Expected Return %”</w:t>
+        <w:t>Replace “Income Tax Rate” with “Income”</w:t>
       </w:r>
     </w:p>
     <w:p>
@@ -528,7 +966,7 @@
         <w:rPr>
           <w:color w:val="EE0000"/>
         </w:rPr>
-        <w:t>Replace “Risk (StdDev %)” with Expected SD %”</w:t>
+        <w:t>Replace “Long Term CGT Rate” with “Long Term Capital Gains”</w:t>
       </w:r>
     </w:p>
     <w:p>
@@ -546,7 +984,8 @@
         <w:rPr>
           <w:color w:val="EE0000"/>
         </w:rPr>
-        <w:t>Remove “Income Yield %” column and data</w:t>
+        <w:lastRenderedPageBreak/>
+        <w:t>Add “Short Term Capital Gains” column and data</w:t>
       </w:r>
     </w:p>
     <w:p>
@@ -564,7 +1003,7 @@
         <w:rPr>
           <w:color w:val="EE0000"/>
         </w:rPr>
-        <w:t xml:space="preserve">Replace “Min %” with “Proportion of return – gains (%)”  </w:t>
+        <w:t>Replace “Discretionary Trust” with “Family Trust”</w:t>
       </w:r>
     </w:p>
     <w:p>
@@ -582,7 +1021,7 @@
         <w:rPr>
           <w:color w:val="EE0000"/>
         </w:rPr>
-        <w:t xml:space="preserve">Replace “Max % with “Proportion of return – income (%)” </w:t>
+        <w:t>Replace “Super Fund (Accumulation)” with “Superannuation (Accumulation Phase)”</w:t>
       </w:r>
     </w:p>
     <w:p>
@@ -592,386 +1031,24 @@
           <w:ilvl w:val="0"/>
           <w:numId w:val="6"/>
         </w:numPr>
-      </w:pPr>
-      <w:r>
-        <w:t>Add “Equities” after “US Large Cap”</w:t>
-      </w:r>
-    </w:p>
-    <w:p>
-      <w:pPr>
-        <w:pStyle w:val="ListParagraph"/>
-        <w:numPr>
-          <w:ilvl w:val="0"/>
-          <w:numId w:val="6"/>
-        </w:numPr>
-      </w:pPr>
-      <w:r>
-        <w:t>Add “Equities” after “US Small Cap”</w:t>
-      </w:r>
-    </w:p>
-    <w:p>
-      <w:pPr>
-        <w:pStyle w:val="ListParagraph"/>
-        <w:numPr>
-          <w:ilvl w:val="0"/>
-          <w:numId w:val="6"/>
-        </w:numPr>
-      </w:pPr>
-      <w:r>
-        <w:t>Add “Equities” after “Developed World”</w:t>
-      </w:r>
-    </w:p>
-    <w:p>
-      <w:pPr>
-        <w:pStyle w:val="ListParagraph"/>
-        <w:numPr>
-          <w:ilvl w:val="0"/>
-          <w:numId w:val="6"/>
-        </w:numPr>
-      </w:pPr>
-      <w:r>
-        <w:t>Add “Equities” after “Emerging Markets”</w:t>
-      </w:r>
-    </w:p>
-    <w:p>
-      <w:pPr>
-        <w:pStyle w:val="ListParagraph"/>
-        <w:numPr>
-          <w:ilvl w:val="0"/>
-          <w:numId w:val="6"/>
-        </w:numPr>
-      </w:pPr>
-      <w:r>
-        <w:t>Replace</w:t>
-      </w:r>
-      <w:r>
-        <w:t xml:space="preserve"> “EM Bonds” </w:t>
-      </w:r>
-      <w:r>
-        <w:t>with</w:t>
-      </w:r>
-      <w:r>
-        <w:t xml:space="preserve"> “Emerging Markets Bonds”</w:t>
-      </w:r>
-    </w:p>
-    <w:p>
-      <w:pPr>
-        <w:pStyle w:val="ListParagraph"/>
-        <w:numPr>
-          <w:ilvl w:val="0"/>
-          <w:numId w:val="6"/>
-        </w:numPr>
-        <w:rPr>
-          <w:color w:val="EE0000"/>
-        </w:rPr>
-      </w:pPr>
-      <w:r>
-        <w:rPr>
-          <w:color w:val="EE0000"/>
-        </w:rPr>
-        <w:t>Remove colour</w:t>
-      </w:r>
-      <w:r>
-        <w:rPr>
-          <w:color w:val="EE0000"/>
-        </w:rPr>
-        <w:t xml:space="preserve">ed </w:t>
-      </w:r>
-      <w:r>
-        <w:rPr>
-          <w:color w:val="EE0000"/>
-        </w:rPr>
-        <w:t>dot point in each asset class</w:t>
-      </w:r>
-    </w:p>
-    <w:p>
-      <w:pPr>
-        <w:pStyle w:val="ListParagraph"/>
-        <w:numPr>
-          <w:ilvl w:val="0"/>
-          <w:numId w:val="6"/>
-        </w:numPr>
-        <w:rPr>
-          <w:color w:val="EE0000"/>
-        </w:rPr>
-      </w:pPr>
-      <w:r>
-        <w:rPr>
-          <w:color w:val="EE0000"/>
-        </w:rPr>
-        <w:t>Reduce font size in this table</w:t>
-      </w:r>
-    </w:p>
-    <w:p>
-      <w:pPr>
-        <w:pStyle w:val="ListParagraph"/>
-        <w:numPr>
-          <w:ilvl w:val="0"/>
-          <w:numId w:val="6"/>
-        </w:numPr>
-        <w:rPr>
-          <w:color w:val="EE0000"/>
-        </w:rPr>
-      </w:pPr>
-      <w:r>
-        <w:rPr>
-          <w:color w:val="EE0000"/>
-        </w:rPr>
-        <w:t>% should show to 2 decimal points</w:t>
-      </w:r>
-    </w:p>
-    <w:p>
-      <w:pPr>
-        <w:pStyle w:val="ListParagraph"/>
-        <w:numPr>
-          <w:ilvl w:val="0"/>
-          <w:numId w:val="6"/>
-        </w:numPr>
-      </w:pPr>
-      <w:r>
-        <w:rPr>
-          <w:color w:val="EE0000"/>
-        </w:rPr>
-        <w:t>Replace “Correlation Matrix” with “Correlation”</w:t>
-      </w:r>
-    </w:p>
-    <w:p>
-      <w:pPr>
-        <w:pStyle w:val="ListParagraph"/>
-        <w:numPr>
-          <w:ilvl w:val="0"/>
-          <w:numId w:val="6"/>
-        </w:numPr>
-        <w:rPr>
-          <w:color w:val="EE0000"/>
-        </w:rPr>
-      </w:pPr>
-      <w:r>
-        <w:rPr>
-          <w:color w:val="EE0000"/>
-        </w:rPr>
-        <w:t>Remove “Manage correlations…”</w:t>
-      </w:r>
-    </w:p>
-    <w:p>
-      <w:pPr>
-        <w:pStyle w:val="ListParagraph"/>
-        <w:numPr>
-          <w:ilvl w:val="0"/>
-          <w:numId w:val="6"/>
-        </w:numPr>
-        <w:rPr>
-          <w:color w:val="000000" w:themeColor="text1"/>
-        </w:rPr>
-      </w:pPr>
-      <w:r>
-        <w:rPr>
-          <w:color w:val="000000" w:themeColor="text1"/>
-        </w:rPr>
-        <w:t xml:space="preserve">What do the colours in correlation matrix represent? </w:t>
-      </w:r>
-      <w:r>
-        <w:rPr>
-          <w:color w:val="4472C4" w:themeColor="accent1"/>
-        </w:rPr>
-        <w:t>Yellow are negative</w:t>
-      </w:r>
-      <w:r>
-        <w:rPr>
-          <w:color w:val="4472C4" w:themeColor="accent1"/>
-        </w:rPr>
-        <w:t xml:space="preserve"> less than 0.1</w:t>
-      </w:r>
-      <w:r>
-        <w:rPr>
-          <w:color w:val="4472C4" w:themeColor="accent1"/>
-        </w:rPr>
-        <w:t>.  Blue are over 0.5.</w:t>
-      </w:r>
-      <w:r>
-        <w:rPr>
-          <w:color w:val="4472C4" w:themeColor="accent1"/>
-        </w:rPr>
-        <w:t xml:space="preserve">  </w:t>
-      </w:r>
+        <w:rPr>
+          <w:color w:val="EE0000"/>
+        </w:rPr>
+      </w:pPr>
+      <w:r>
+        <w:rPr>
+          <w:color w:val="EE0000"/>
+        </w:rPr>
+        <w:t>Replace “Super Fund (Pension Phase)” with “Superannuation (Pensions Phase)”</w:t>
+      </w:r>
+    </w:p>
+    <w:p/>
+    <w:p>
       <w:r>
         <w:rPr>
           <w:b/>
           <w:bCs/>
         </w:rPr>
-        <w:t>NOT REQUIRED TAKE OFF conditional formatting.</w:t>
-      </w:r>
-    </w:p>
-    <w:p>
-      <w:pPr>
-        <w:pStyle w:val="ListParagraph"/>
-        <w:numPr>
-          <w:ilvl w:val="0"/>
-          <w:numId w:val="6"/>
-        </w:numPr>
-        <w:rPr>
-          <w:color w:val="EE0000"/>
-        </w:rPr>
-      </w:pPr>
-      <w:r>
-        <w:rPr>
-          <w:color w:val="EE0000"/>
-        </w:rPr>
-        <w:t>Can we make the correlations show to 6 decimal points?</w:t>
-      </w:r>
-    </w:p>
-    <w:p>
-      <w:pPr>
-        <w:pStyle w:val="ListParagraph"/>
-        <w:numPr>
-          <w:ilvl w:val="0"/>
-          <w:numId w:val="6"/>
-        </w:numPr>
-        <w:rPr>
-          <w:color w:val="EE0000"/>
-        </w:rPr>
-      </w:pPr>
-      <w:r>
-        <w:rPr>
-          <w:color w:val="EE0000"/>
-        </w:rPr>
-        <w:t>Replace “Entity Tax Rates” with “Tax Rates”</w:t>
-      </w:r>
-    </w:p>
-    <w:p>
-      <w:pPr>
-        <w:pStyle w:val="ListParagraph"/>
-        <w:numPr>
-          <w:ilvl w:val="0"/>
-          <w:numId w:val="6"/>
-        </w:numPr>
-        <w:rPr>
-          <w:color w:val="EE0000"/>
-        </w:rPr>
-      </w:pPr>
-      <w:r>
-        <w:rPr>
-          <w:color w:val="EE0000"/>
-        </w:rPr>
-        <w:t>Replace “Entity Type” with “Entity”</w:t>
-      </w:r>
-    </w:p>
-    <w:p>
-      <w:pPr>
-        <w:pStyle w:val="ListParagraph"/>
-        <w:numPr>
-          <w:ilvl w:val="0"/>
-          <w:numId w:val="6"/>
-        </w:numPr>
-        <w:rPr>
-          <w:color w:val="EE0000"/>
-        </w:rPr>
-      </w:pPr>
-      <w:r>
-        <w:rPr>
-          <w:color w:val="EE0000"/>
-        </w:rPr>
-        <w:t>Replace “Income Tax Rate” with “Income”</w:t>
-      </w:r>
-    </w:p>
-    <w:p>
-      <w:pPr>
-        <w:pStyle w:val="ListParagraph"/>
-        <w:numPr>
-          <w:ilvl w:val="0"/>
-          <w:numId w:val="6"/>
-        </w:numPr>
-        <w:rPr>
-          <w:color w:val="EE0000"/>
-        </w:rPr>
-      </w:pPr>
-      <w:r>
-        <w:rPr>
-          <w:color w:val="EE0000"/>
-        </w:rPr>
-        <w:t>Replace “Long Term CGT Rate” with “Long Term Capital Gains”</w:t>
-      </w:r>
-    </w:p>
-    <w:p>
-      <w:pPr>
-        <w:pStyle w:val="ListParagraph"/>
-        <w:numPr>
-          <w:ilvl w:val="0"/>
-          <w:numId w:val="6"/>
-        </w:numPr>
-        <w:rPr>
-          <w:color w:val="EE0000"/>
-        </w:rPr>
-      </w:pPr>
-      <w:r>
-        <w:rPr>
-          <w:color w:val="EE0000"/>
-        </w:rPr>
-        <w:lastRenderedPageBreak/>
-        <w:t>Add “Short Term Capital Gains” column and data</w:t>
-      </w:r>
-    </w:p>
-    <w:p>
-      <w:pPr>
-        <w:pStyle w:val="ListParagraph"/>
-        <w:numPr>
-          <w:ilvl w:val="0"/>
-          <w:numId w:val="6"/>
-        </w:numPr>
-        <w:rPr>
-          <w:color w:val="EE0000"/>
-        </w:rPr>
-      </w:pPr>
-      <w:r>
-        <w:rPr>
-          <w:color w:val="EE0000"/>
-        </w:rPr>
-        <w:t>Replace “Discretionary Trust” with “Family Trust”</w:t>
-      </w:r>
-    </w:p>
-    <w:p>
-      <w:pPr>
-        <w:pStyle w:val="ListParagraph"/>
-        <w:numPr>
-          <w:ilvl w:val="0"/>
-          <w:numId w:val="6"/>
-        </w:numPr>
-        <w:rPr>
-          <w:color w:val="EE0000"/>
-        </w:rPr>
-      </w:pPr>
-      <w:r>
-        <w:rPr>
-          <w:color w:val="EE0000"/>
-        </w:rPr>
-        <w:t>Replace “Super Fund (Accumulation)” with “Superannuation (Accumulation Phase)”</w:t>
-      </w:r>
-    </w:p>
-    <w:p>
-      <w:pPr>
-        <w:pStyle w:val="ListParagraph"/>
-        <w:numPr>
-          <w:ilvl w:val="0"/>
-          <w:numId w:val="6"/>
-        </w:numPr>
-        <w:rPr>
-          <w:color w:val="EE0000"/>
-        </w:rPr>
-      </w:pPr>
-      <w:r>
-        <w:rPr>
-          <w:color w:val="EE0000"/>
-        </w:rPr>
-        <w:t>Replace “Super Fund (Pension Phase)” with “Superannuation (Pensions Phase)”</w:t>
-      </w:r>
-    </w:p>
-    <w:p/>
-    <w:p>
-      <w:r>
-        <w:rPr>
-          <w:b/>
-          <w:bCs/>
-        </w:rPr>
         <w:t>Client &amp; Structure</w:t>
       </w:r>
     </w:p>
@@ -1146,7 +1223,21 @@
         <w:rPr>
           <w:color w:val="4472C4" w:themeColor="accent1"/>
         </w:rPr>
-        <w:t>this is to adjust the proportion between accumulation phase and pension phase.  Let me know if you prefer just to have the two different entity types I thought a slider may help to allocate it better.</w:t>
+        <w:t xml:space="preserve">this is to adjust the proportion between accumulation phase and pension phase.  Let me know if you prefer just to have the two different entity </w:t>
+      </w:r>
+      <w:proofErr w:type="gramStart"/>
+      <w:r>
+        <w:rPr>
+          <w:color w:val="4472C4" w:themeColor="accent1"/>
+        </w:rPr>
+        <w:t>types</w:t>
+      </w:r>
+      <w:proofErr w:type="gramEnd"/>
+      <w:r>
+        <w:rPr>
+          <w:color w:val="4472C4" w:themeColor="accent1"/>
+        </w:rPr>
+        <w:t xml:space="preserve"> I thought a slider may help to allocate it better.</w:t>
       </w:r>
     </w:p>
     <w:p>
@@ -1447,16 +1538,32 @@
           <w:b/>
           <w:bCs/>
         </w:rPr>
-        <w:t>Show the before and after allocations as an output eg 100% cash =&gt; 50% Equities etc….</w:t>
-      </w:r>
-    </w:p>
-    <w:p/>
-    <w:p>
+        <w:t xml:space="preserve">Show the before and after allocations as an output </w:t>
+      </w:r>
+      <w:proofErr w:type="spellStart"/>
       <w:r>
         <w:rPr>
           <w:b/>
           <w:bCs/>
         </w:rPr>
+        <w:t>eg</w:t>
+      </w:r>
+      <w:proofErr w:type="spellEnd"/>
+      <w:r>
+        <w:rPr>
+          <w:b/>
+          <w:bCs/>
+        </w:rPr>
+        <w:t xml:space="preserve"> 100% cash =&gt; 50% Equities etc….</w:t>
+      </w:r>
+    </w:p>
+    <w:p/>
+    <w:p>
+      <w:r>
+        <w:rPr>
+          <w:b/>
+          <w:bCs/>
+        </w:rPr>
         <w:t>Optimisation</w:t>
       </w:r>
     </w:p>
@@ -1668,7 +1775,21 @@
         <w:rPr>
           <w:color w:val="2F5496" w:themeColor="accent1" w:themeShade="BF"/>
         </w:rPr>
-        <w:t xml:space="preserve">Also, certain asset classes should be preferring specific entities due to the tax treatment ie income producing assets (bonds) should be preferred in super fund and growth assets (shares) should be preferred in personal name. It should not be an equal distribution across all entities for asset classes. </w:t>
+        <w:t xml:space="preserve">Also, certain asset classes should be preferring specific entities due to the tax treatment </w:t>
+      </w:r>
+      <w:proofErr w:type="spellStart"/>
+      <w:r>
+        <w:rPr>
+          <w:color w:val="2F5496" w:themeColor="accent1" w:themeShade="BF"/>
+        </w:rPr>
+        <w:t>ie</w:t>
+      </w:r>
+      <w:proofErr w:type="spellEnd"/>
+      <w:r>
+        <w:rPr>
+          <w:color w:val="2F5496" w:themeColor="accent1" w:themeShade="BF"/>
+        </w:rPr>
+        <w:t xml:space="preserve"> income producing assets (bonds) should be preferred in super fund and growth assets (shares) should be preferred in personal name. It should not be an equal distribution across all entities for asset classes. </w:t>
       </w:r>
       <w:r>
         <w:rPr>
@@ -1712,507 +1833,556 @@
           <w:bCs/>
           <w:color w:val="2F5496" w:themeColor="accent1" w:themeShade="BF"/>
         </w:rPr>
-        <w:t>Resampled approach is the preference – Dana prefers to align to the paper. 3 – 14%  Expecting the lowest risk to be closer to 1% for very conservative investor.</w:t>
-      </w:r>
-    </w:p>
-    <w:p>
-      <w:pPr>
-        <w:pStyle w:val="ListParagraph"/>
-        <w:numPr>
-          <w:ilvl w:val="0"/>
-          <w:numId w:val="7"/>
-        </w:numPr>
-        <w:rPr>
-          <w:color w:val="2F5496" w:themeColor="accent1" w:themeShade="BF"/>
-        </w:rPr>
-      </w:pPr>
+        <w:t>Resampled approach is the preference – Dana prefers to align to the paper. 3 – 14</w:t>
+      </w:r>
+      <w:proofErr w:type="gramStart"/>
       <w:r>
         <w:rPr>
           <w:b/>
           <w:bCs/>
           <w:color w:val="2F5496" w:themeColor="accent1" w:themeShade="BF"/>
         </w:rPr>
-        <w:t>Higher income investments in lower taxed entites - preferred</w:t>
-      </w:r>
-    </w:p>
-    <w:p>
-      <w:pPr>
-        <w:pStyle w:val="ListParagraph"/>
-        <w:numPr>
-          <w:ilvl w:val="0"/>
-          <w:numId w:val="7"/>
-        </w:numPr>
-        <w:rPr>
-          <w:color w:val="EE0000"/>
-        </w:rPr>
-      </w:pPr>
-      <w:r>
-        <w:rPr>
-          <w:color w:val="EE0000"/>
-        </w:rPr>
-        <w:t>The chart should always show data from 0% rather than resize</w:t>
-      </w:r>
-    </w:p>
-    <w:p/>
-    <w:p>
+        <w:t>%  Expecting</w:t>
+      </w:r>
+      <w:proofErr w:type="gramEnd"/>
       <w:r>
         <w:rPr>
           <w:b/>
           <w:bCs/>
-        </w:rPr>
-        <w:t>Output</w:t>
-      </w:r>
-    </w:p>
-    <w:p>
-      <w:pPr>
-        <w:pStyle w:val="ListParagraph"/>
-        <w:numPr>
-          <w:ilvl w:val="0"/>
-          <w:numId w:val="7"/>
-        </w:numPr>
-        <w:rPr>
-          <w:color w:val="EE0000"/>
-        </w:rPr>
-      </w:pPr>
-      <w:r>
-        <w:rPr>
-          <w:color w:val="EE0000"/>
-        </w:rPr>
-        <w:t>Change “4.</w:t>
-      </w:r>
-      <w:r>
-        <w:rPr>
-          <w:color w:val="EE0000"/>
-        </w:rPr>
-        <w:t xml:space="preserve"> </w:t>
-      </w:r>
-      <w:r>
-        <w:rPr>
-          <w:color w:val="EE0000"/>
-        </w:rPr>
-        <w:t>Output” to “Output” in label</w:t>
-      </w:r>
-    </w:p>
-    <w:p>
-      <w:pPr>
-        <w:pStyle w:val="ListParagraph"/>
-        <w:numPr>
-          <w:ilvl w:val="0"/>
-          <w:numId w:val="7"/>
-        </w:numPr>
-        <w:rPr>
-          <w:color w:val="EE0000"/>
-        </w:rPr>
-      </w:pPr>
-      <w:r>
-        <w:rPr>
-          <w:color w:val="EE0000"/>
-        </w:rPr>
-        <w:t>Can we split this page into two with data on the left and charts on the right?</w:t>
-      </w:r>
-    </w:p>
-    <w:p>
-      <w:pPr>
-        <w:pStyle w:val="ListParagraph"/>
-        <w:numPr>
-          <w:ilvl w:val="0"/>
-          <w:numId w:val="7"/>
-        </w:numPr>
-        <w:rPr>
-          <w:color w:val="EE0000"/>
-        </w:rPr>
-      </w:pPr>
-      <w:r>
-        <w:rPr>
-          <w:color w:val="EE0000"/>
-        </w:rPr>
-        <w:t>Replace “Select Model Portfolio” with “Select Portfolio”</w:t>
-      </w:r>
-    </w:p>
-    <w:p>
-      <w:pPr>
-        <w:pStyle w:val="ListParagraph"/>
-        <w:numPr>
-          <w:ilvl w:val="0"/>
-          <w:numId w:val="7"/>
-        </w:numPr>
-        <w:rPr>
-          <w:color w:val="EE0000"/>
-        </w:rPr>
-      </w:pPr>
-      <w:r>
-        <w:rPr>
-          <w:color w:val="EE0000"/>
-        </w:rPr>
-        <w:t xml:space="preserve">Can we change this to a drop down menu </w:t>
-      </w:r>
-      <w:r>
-        <w:rPr>
-          <w:color w:val="EE0000"/>
-        </w:rPr>
-        <w:t xml:space="preserve">to select the portfolio </w:t>
-      </w:r>
-      <w:r>
-        <w:rPr>
-          <w:color w:val="EE0000"/>
-        </w:rPr>
-        <w:t>which populates the risk and return when selected</w:t>
-      </w:r>
-    </w:p>
-    <w:p>
-      <w:pPr>
-        <w:pStyle w:val="ListParagraph"/>
-        <w:numPr>
-          <w:ilvl w:val="0"/>
-          <w:numId w:val="7"/>
-        </w:numPr>
-        <w:rPr>
-          <w:color w:val="EE0000"/>
-        </w:rPr>
-      </w:pPr>
-      <w:r>
-        <w:rPr>
-          <w:color w:val="EE0000"/>
-        </w:rPr>
-        <w:t>Remove “Sharpe Ratio”</w:t>
-      </w:r>
-    </w:p>
-    <w:p>
-      <w:pPr>
-        <w:pStyle w:val="ListParagraph"/>
-        <w:numPr>
-          <w:ilvl w:val="0"/>
-          <w:numId w:val="7"/>
-        </w:numPr>
-        <w:rPr>
-          <w:color w:val="EE0000"/>
-        </w:rPr>
-      </w:pPr>
-      <w:r>
-        <w:rPr>
-          <w:color w:val="EE0000"/>
-        </w:rPr>
-        <w:t>Replace wheel with pie chart and reduce size</w:t>
-      </w:r>
-    </w:p>
-    <w:p>
-      <w:pPr>
-        <w:pStyle w:val="ListParagraph"/>
-        <w:numPr>
-          <w:ilvl w:val="0"/>
-          <w:numId w:val="7"/>
-        </w:numPr>
-        <w:rPr>
-          <w:color w:val="EE0000"/>
-        </w:rPr>
-      </w:pPr>
-      <w:r>
-        <w:rPr>
-          <w:color w:val="EE0000"/>
-        </w:rPr>
-        <w:t>Add pie chart per entity</w:t>
-      </w:r>
-      <w:r>
-        <w:rPr>
-          <w:color w:val="EE0000"/>
-        </w:rPr>
-        <w:t xml:space="preserve"> (as well as overall)</w:t>
-      </w:r>
-      <w:r>
-        <w:rPr>
-          <w:color w:val="EE0000"/>
-        </w:rPr>
-        <w:t xml:space="preserve"> and show all charts on same row</w:t>
-      </w:r>
-    </w:p>
-    <w:p>
-      <w:pPr>
-        <w:pStyle w:val="ListParagraph"/>
-        <w:numPr>
-          <w:ilvl w:val="0"/>
-          <w:numId w:val="7"/>
-        </w:numPr>
-        <w:rPr>
-          <w:color w:val="EE0000"/>
-        </w:rPr>
-      </w:pPr>
-      <w:r>
-        <w:rPr>
-          <w:color w:val="EE0000"/>
-        </w:rPr>
-        <w:t>Re</w:t>
-      </w:r>
-      <w:r>
-        <w:rPr>
-          <w:color w:val="EE0000"/>
-        </w:rPr>
-        <w:t>move</w:t>
-      </w:r>
-      <w:r>
-        <w:rPr>
-          <w:color w:val="EE0000"/>
-        </w:rPr>
-        <w:t xml:space="preserve"> “Detailed Allocation”</w:t>
-      </w:r>
-    </w:p>
-    <w:p>
-      <w:pPr>
-        <w:pStyle w:val="ListParagraph"/>
-        <w:numPr>
-          <w:ilvl w:val="0"/>
-          <w:numId w:val="7"/>
-        </w:numPr>
-        <w:rPr>
-          <w:color w:val="EE0000"/>
-        </w:rPr>
-      </w:pPr>
-      <w:r>
-        <w:rPr>
-          <w:color w:val="EE0000"/>
-        </w:rPr>
-        <w:t>Replace “Entity-specific Allocations (Proportional MVP)” with “Asset Allocation”; Show per entity and a total asset allocation on the same row</w:t>
-      </w:r>
-    </w:p>
-    <w:p>
-      <w:pPr>
-        <w:pStyle w:val="ListParagraph"/>
-        <w:numPr>
-          <w:ilvl w:val="0"/>
-          <w:numId w:val="7"/>
-        </w:numPr>
-        <w:rPr>
-          <w:color w:val="EE0000"/>
-        </w:rPr>
-      </w:pPr>
-      <w:r>
-        <w:rPr>
-          <w:color w:val="EE0000"/>
-        </w:rPr>
-        <w:t xml:space="preserve">Replace $ values in </w:t>
-      </w:r>
-      <w:r>
-        <w:rPr>
-          <w:color w:val="EE0000"/>
-        </w:rPr>
-        <w:t xml:space="preserve">“Entity-specific Allocations (Proportional MVP)” </w:t>
-      </w:r>
-      <w:r>
-        <w:rPr>
-          <w:color w:val="EE0000"/>
-        </w:rPr>
-        <w:t>with % values</w:t>
-      </w:r>
-    </w:p>
-    <w:p>
-      <w:pPr>
-        <w:pStyle w:val="ListParagraph"/>
-        <w:numPr>
-          <w:ilvl w:val="0"/>
-          <w:numId w:val="7"/>
-        </w:numPr>
-        <w:rPr>
-          <w:color w:val="EE0000"/>
-        </w:rPr>
-      </w:pPr>
-      <w:r>
-        <w:rPr>
-          <w:color w:val="EE0000"/>
-        </w:rPr>
-        <w:t>Remove “Model Portfolios Summary” and data</w:t>
-      </w:r>
-    </w:p>
-    <w:p>
-      <w:pPr>
-        <w:pStyle w:val="ListParagraph"/>
-        <w:numPr>
-          <w:ilvl w:val="0"/>
-          <w:numId w:val="7"/>
-        </w:numPr>
-        <w:rPr>
-          <w:color w:val="EE0000"/>
-        </w:rPr>
-      </w:pPr>
-      <w:r>
-        <w:rPr>
-          <w:color w:val="EE0000"/>
-        </w:rPr>
-        <w:t>Under Estimating Outcomes, remove “Outcome”, replace “95</w:t>
-      </w:r>
-      <w:r>
-        <w:rPr>
-          <w:color w:val="EE0000"/>
-          <w:vertAlign w:val="superscript"/>
-        </w:rPr>
-        <w:t>th</w:t>
-      </w:r>
-      <w:r>
-        <w:rPr>
-          <w:color w:val="EE0000"/>
-        </w:rPr>
-        <w:t xml:space="preserve"> (Best)” with </w:t>
-      </w:r>
-      <w:r>
-        <w:rPr>
-          <w:color w:val="EE0000"/>
-        </w:rPr>
-        <w:t>“95</w:t>
-      </w:r>
-      <w:r>
-        <w:rPr>
-          <w:color w:val="EE0000"/>
-          <w:vertAlign w:val="superscript"/>
-        </w:rPr>
-        <w:t>th</w:t>
-      </w:r>
-      <w:r>
-        <w:rPr>
-          <w:color w:val="EE0000"/>
-        </w:rPr>
-        <w:t xml:space="preserve"> percentile”, replace “50</w:t>
-      </w:r>
-      <w:r>
-        <w:rPr>
-          <w:color w:val="EE0000"/>
-          <w:vertAlign w:val="superscript"/>
-        </w:rPr>
-        <w:t>th</w:t>
-      </w:r>
-      <w:r>
-        <w:rPr>
-          <w:color w:val="EE0000"/>
-        </w:rPr>
-        <w:t xml:space="preserve"> (Median)” with “Median”, replace “5</w:t>
-      </w:r>
-      <w:r>
-        <w:rPr>
-          <w:color w:val="EE0000"/>
-          <w:vertAlign w:val="superscript"/>
-        </w:rPr>
-        <w:t>th</w:t>
-      </w:r>
-      <w:r>
-        <w:rPr>
-          <w:color w:val="EE0000"/>
-        </w:rPr>
-        <w:t xml:space="preserve"> (Worst)” with “16</w:t>
-      </w:r>
-      <w:r>
-        <w:rPr>
-          <w:color w:val="EE0000"/>
-          <w:vertAlign w:val="superscript"/>
-        </w:rPr>
-        <w:t>th</w:t>
-      </w:r>
-      <w:r>
-        <w:rPr>
-          <w:color w:val="EE0000"/>
-        </w:rPr>
-        <w:t xml:space="preserve"> percentile”</w:t>
-      </w:r>
-    </w:p>
-    <w:p>
-      <w:pPr>
-        <w:pStyle w:val="ListParagraph"/>
-        <w:numPr>
-          <w:ilvl w:val="0"/>
-          <w:numId w:val="7"/>
-        </w:numPr>
+          <w:color w:val="2F5496" w:themeColor="accent1" w:themeShade="BF"/>
+        </w:rPr>
+        <w:t xml:space="preserve"> the lowest risk to be closer to 1% for very conservative investor.</w:t>
+      </w:r>
+    </w:p>
+    <w:p>
+      <w:pPr>
+        <w:pStyle w:val="ListParagraph"/>
+        <w:numPr>
+          <w:ilvl w:val="0"/>
+          <w:numId w:val="7"/>
+        </w:numPr>
+        <w:rPr>
+          <w:color w:val="2F5496" w:themeColor="accent1" w:themeShade="BF"/>
+        </w:rPr>
+      </w:pPr>
+      <w:r>
         <w:rPr>
           <w:b/>
           <w:bCs/>
-        </w:rPr>
-      </w:pPr>
+          <w:color w:val="2F5496" w:themeColor="accent1" w:themeShade="BF"/>
+        </w:rPr>
+        <w:t xml:space="preserve">Higher income investments in lower taxed </w:t>
+      </w:r>
+      <w:proofErr w:type="spellStart"/>
       <w:r>
         <w:rPr>
           <w:b/>
           <w:bCs/>
-        </w:rPr>
-        <w:t>95% is the 2 SD downside and 16% =&gt; 1 x SD to the upside</w:t>
-      </w:r>
+          <w:color w:val="2F5496" w:themeColor="accent1" w:themeShade="BF"/>
+        </w:rPr>
+        <w:t>entites</w:t>
+      </w:r>
+      <w:proofErr w:type="spellEnd"/>
       <w:r>
         <w:rPr>
           <w:b/>
           <w:bCs/>
-        </w:rPr>
-        <w:t>.  Upside (1 SD), Median &amp; Downside (2 x SD) – downside on left, upside on right.</w:t>
-      </w:r>
-    </w:p>
-    <w:p>
-      <w:pPr>
-        <w:pStyle w:val="ListParagraph"/>
-        <w:numPr>
-          <w:ilvl w:val="0"/>
-          <w:numId w:val="7"/>
-        </w:numPr>
-        <w:rPr>
-          <w:color w:val="EE0000"/>
-        </w:rPr>
-      </w:pPr>
-      <w:r>
-        <w:rPr>
-          <w:color w:val="EE0000"/>
-        </w:rPr>
-        <w:t>Move this table to “Projections”</w:t>
-      </w:r>
-    </w:p>
-    <w:p>
-      <w:pPr>
-        <w:pStyle w:val="ListParagraph"/>
-        <w:numPr>
-          <w:ilvl w:val="0"/>
-          <w:numId w:val="7"/>
-        </w:numPr>
-      </w:pPr>
-      <w:r>
-        <w:t>Please check the data here as it is not correct</w:t>
-      </w:r>
-    </w:p>
-    <w:p>
-      <w:pPr>
-        <w:pStyle w:val="ListParagraph"/>
-        <w:numPr>
-          <w:ilvl w:val="0"/>
-          <w:numId w:val="7"/>
-        </w:numPr>
+          <w:color w:val="2F5496" w:themeColor="accent1" w:themeShade="BF"/>
+        </w:rPr>
+        <w:t xml:space="preserve"> - preferred</w:t>
+      </w:r>
+    </w:p>
+    <w:p>
+      <w:pPr>
+        <w:pStyle w:val="ListParagraph"/>
+        <w:numPr>
+          <w:ilvl w:val="0"/>
+          <w:numId w:val="7"/>
+        </w:numPr>
+        <w:rPr>
+          <w:color w:val="EE0000"/>
+        </w:rPr>
+      </w:pPr>
+      <w:r>
+        <w:rPr>
+          <w:color w:val="EE0000"/>
+        </w:rPr>
+        <w:t>The chart should always show data from 0% rather than resize</w:t>
+      </w:r>
+    </w:p>
+    <w:p/>
+    <w:p>
+      <w:r>
         <w:rPr>
           <w:b/>
           <w:bCs/>
         </w:rPr>
-      </w:pPr>
-      <w:r>
+        <w:t>Output</w:t>
+      </w:r>
+    </w:p>
+    <w:p>
+      <w:pPr>
+        <w:pStyle w:val="ListParagraph"/>
+        <w:numPr>
+          <w:ilvl w:val="0"/>
+          <w:numId w:val="7"/>
+        </w:numPr>
+        <w:rPr>
+          <w:color w:val="EE0000"/>
+        </w:rPr>
+      </w:pPr>
+      <w:r>
+        <w:rPr>
+          <w:color w:val="EE0000"/>
+        </w:rPr>
+        <w:t>Change “4.</w:t>
+      </w:r>
+      <w:r>
+        <w:rPr>
+          <w:color w:val="EE0000"/>
+        </w:rPr>
+        <w:t xml:space="preserve"> </w:t>
+      </w:r>
+      <w:r>
+        <w:rPr>
+          <w:color w:val="EE0000"/>
+        </w:rPr>
+        <w:t>Output” to “Output” in label</w:t>
+      </w:r>
+    </w:p>
+    <w:p>
+      <w:pPr>
+        <w:pStyle w:val="ListParagraph"/>
+        <w:numPr>
+          <w:ilvl w:val="0"/>
+          <w:numId w:val="7"/>
+        </w:numPr>
+        <w:rPr>
+          <w:color w:val="EE0000"/>
+        </w:rPr>
+      </w:pPr>
+      <w:r>
+        <w:rPr>
+          <w:color w:val="EE0000"/>
+        </w:rPr>
+        <w:t>Can we split this page into two with data on the left and charts on the right?</w:t>
+      </w:r>
+    </w:p>
+    <w:p>
+      <w:pPr>
+        <w:pStyle w:val="ListParagraph"/>
+        <w:numPr>
+          <w:ilvl w:val="0"/>
+          <w:numId w:val="7"/>
+        </w:numPr>
+        <w:rPr>
+          <w:color w:val="EE0000"/>
+        </w:rPr>
+      </w:pPr>
+      <w:r>
+        <w:rPr>
+          <w:color w:val="EE0000"/>
+        </w:rPr>
+        <w:t>Replace “Select Model Portfolio” with “Select Portfolio”</w:t>
+      </w:r>
+    </w:p>
+    <w:p>
+      <w:pPr>
+        <w:pStyle w:val="ListParagraph"/>
+        <w:numPr>
+          <w:ilvl w:val="0"/>
+          <w:numId w:val="7"/>
+        </w:numPr>
+        <w:rPr>
+          <w:color w:val="EE0000"/>
+        </w:rPr>
+      </w:pPr>
+      <w:r>
+        <w:rPr>
+          <w:color w:val="EE0000"/>
+        </w:rPr>
+        <w:t xml:space="preserve">Can we change this to a </w:t>
+      </w:r>
+      <w:proofErr w:type="gramStart"/>
+      <w:r>
+        <w:rPr>
+          <w:color w:val="EE0000"/>
+        </w:rPr>
+        <w:t>drop down</w:t>
+      </w:r>
+      <w:proofErr w:type="gramEnd"/>
+      <w:r>
+        <w:rPr>
+          <w:color w:val="EE0000"/>
+        </w:rPr>
+        <w:t xml:space="preserve"> menu </w:t>
+      </w:r>
+      <w:r>
+        <w:rPr>
+          <w:color w:val="EE0000"/>
+        </w:rPr>
+        <w:t xml:space="preserve">to select the portfolio </w:t>
+      </w:r>
+      <w:r>
+        <w:rPr>
+          <w:color w:val="EE0000"/>
+        </w:rPr>
+        <w:t>which populates the risk and return when selected</w:t>
+      </w:r>
+    </w:p>
+    <w:p>
+      <w:pPr>
+        <w:pStyle w:val="ListParagraph"/>
+        <w:numPr>
+          <w:ilvl w:val="0"/>
+          <w:numId w:val="7"/>
+        </w:numPr>
+        <w:rPr>
+          <w:color w:val="EE0000"/>
+        </w:rPr>
+      </w:pPr>
+      <w:r>
+        <w:rPr>
+          <w:color w:val="EE0000"/>
+        </w:rPr>
+        <w:t>Remove “Sharpe Ratio”</w:t>
+      </w:r>
+    </w:p>
+    <w:p>
+      <w:pPr>
+        <w:pStyle w:val="ListParagraph"/>
+        <w:numPr>
+          <w:ilvl w:val="0"/>
+          <w:numId w:val="7"/>
+        </w:numPr>
+        <w:rPr>
+          <w:color w:val="EE0000"/>
+        </w:rPr>
+      </w:pPr>
+      <w:r>
+        <w:rPr>
+          <w:color w:val="EE0000"/>
+        </w:rPr>
+        <w:t>Replace wheel with pie chart and reduce size</w:t>
+      </w:r>
+    </w:p>
+    <w:p>
+      <w:pPr>
+        <w:pStyle w:val="ListParagraph"/>
+        <w:numPr>
+          <w:ilvl w:val="0"/>
+          <w:numId w:val="7"/>
+        </w:numPr>
+        <w:rPr>
+          <w:color w:val="EE0000"/>
+        </w:rPr>
+      </w:pPr>
+      <w:r>
+        <w:rPr>
+          <w:color w:val="EE0000"/>
+        </w:rPr>
+        <w:t>Add pie chart per entity</w:t>
+      </w:r>
+      <w:r>
+        <w:rPr>
+          <w:color w:val="EE0000"/>
+        </w:rPr>
+        <w:t xml:space="preserve"> (as well as overall)</w:t>
+      </w:r>
+      <w:r>
+        <w:rPr>
+          <w:color w:val="EE0000"/>
+        </w:rPr>
+        <w:t xml:space="preserve"> and show all charts on same row</w:t>
+      </w:r>
+    </w:p>
+    <w:p>
+      <w:pPr>
+        <w:pStyle w:val="ListParagraph"/>
+        <w:numPr>
+          <w:ilvl w:val="0"/>
+          <w:numId w:val="7"/>
+        </w:numPr>
+        <w:rPr>
+          <w:color w:val="EE0000"/>
+        </w:rPr>
+      </w:pPr>
+      <w:r>
+        <w:rPr>
+          <w:color w:val="EE0000"/>
+        </w:rPr>
+        <w:t>Re</w:t>
+      </w:r>
+      <w:r>
+        <w:rPr>
+          <w:color w:val="EE0000"/>
+        </w:rPr>
+        <w:t>move</w:t>
+      </w:r>
+      <w:r>
+        <w:rPr>
+          <w:color w:val="EE0000"/>
+        </w:rPr>
+        <w:t xml:space="preserve"> “Detailed Allocation”</w:t>
+      </w:r>
+    </w:p>
+    <w:p>
+      <w:pPr>
+        <w:pStyle w:val="ListParagraph"/>
+        <w:numPr>
+          <w:ilvl w:val="0"/>
+          <w:numId w:val="7"/>
+        </w:numPr>
+        <w:rPr>
+          <w:color w:val="EE0000"/>
+        </w:rPr>
+      </w:pPr>
+      <w:r>
+        <w:rPr>
+          <w:color w:val="EE0000"/>
+        </w:rPr>
+        <w:t>Replace “Entity-specific Allocations (Proportional MVP)” with “Asset Allocation”; Show per entity and a total asset allocation on the same row</w:t>
+      </w:r>
+    </w:p>
+    <w:p>
+      <w:pPr>
+        <w:pStyle w:val="ListParagraph"/>
+        <w:numPr>
+          <w:ilvl w:val="0"/>
+          <w:numId w:val="7"/>
+        </w:numPr>
+        <w:rPr>
+          <w:color w:val="EE0000"/>
+        </w:rPr>
+      </w:pPr>
+      <w:r>
+        <w:rPr>
+          <w:color w:val="EE0000"/>
+        </w:rPr>
+        <w:t xml:space="preserve">Replace $ values in </w:t>
+      </w:r>
+      <w:r>
+        <w:rPr>
+          <w:color w:val="EE0000"/>
+        </w:rPr>
+        <w:t xml:space="preserve">“Entity-specific Allocations (Proportional MVP)” </w:t>
+      </w:r>
+      <w:r>
+        <w:rPr>
+          <w:color w:val="EE0000"/>
+        </w:rPr>
+        <w:t>with % values</w:t>
+      </w:r>
+    </w:p>
+    <w:p>
+      <w:pPr>
+        <w:pStyle w:val="ListParagraph"/>
+        <w:numPr>
+          <w:ilvl w:val="0"/>
+          <w:numId w:val="7"/>
+        </w:numPr>
+        <w:rPr>
+          <w:color w:val="EE0000"/>
+        </w:rPr>
+      </w:pPr>
+      <w:r>
+        <w:rPr>
+          <w:color w:val="EE0000"/>
+        </w:rPr>
+        <w:t>Remove “Model Portfolios Summary” and data</w:t>
+      </w:r>
+    </w:p>
+    <w:p>
+      <w:pPr>
+        <w:pStyle w:val="ListParagraph"/>
+        <w:numPr>
+          <w:ilvl w:val="0"/>
+          <w:numId w:val="7"/>
+        </w:numPr>
+        <w:rPr>
+          <w:color w:val="EE0000"/>
+        </w:rPr>
+      </w:pPr>
+      <w:r>
+        <w:rPr>
+          <w:color w:val="EE0000"/>
+        </w:rPr>
+        <w:t>Under Estimating Outcomes, remove “Outcome”, replace “95</w:t>
+      </w:r>
+      <w:r>
+        <w:rPr>
+          <w:color w:val="EE0000"/>
+          <w:vertAlign w:val="superscript"/>
+        </w:rPr>
+        <w:t>th</w:t>
+      </w:r>
+      <w:r>
+        <w:rPr>
+          <w:color w:val="EE0000"/>
+        </w:rPr>
+        <w:t xml:space="preserve"> (Best)” with </w:t>
+      </w:r>
+      <w:r>
+        <w:rPr>
+          <w:color w:val="EE0000"/>
+        </w:rPr>
+        <w:t>“95</w:t>
+      </w:r>
+      <w:r>
+        <w:rPr>
+          <w:color w:val="EE0000"/>
+          <w:vertAlign w:val="superscript"/>
+        </w:rPr>
+        <w:t>th</w:t>
+      </w:r>
+      <w:r>
+        <w:rPr>
+          <w:color w:val="EE0000"/>
+        </w:rPr>
+        <w:t xml:space="preserve"> percentile”, replace “50</w:t>
+      </w:r>
+      <w:r>
+        <w:rPr>
+          <w:color w:val="EE0000"/>
+          <w:vertAlign w:val="superscript"/>
+        </w:rPr>
+        <w:t>th</w:t>
+      </w:r>
+      <w:r>
+        <w:rPr>
+          <w:color w:val="EE0000"/>
+        </w:rPr>
+        <w:t xml:space="preserve"> (Median)” with “Median”, replace “5</w:t>
+      </w:r>
+      <w:r>
+        <w:rPr>
+          <w:color w:val="EE0000"/>
+          <w:vertAlign w:val="superscript"/>
+        </w:rPr>
+        <w:t>th</w:t>
+      </w:r>
+      <w:r>
+        <w:rPr>
+          <w:color w:val="EE0000"/>
+        </w:rPr>
+        <w:t xml:space="preserve"> (Worst)” with “16</w:t>
+      </w:r>
+      <w:r>
+        <w:rPr>
+          <w:color w:val="EE0000"/>
+          <w:vertAlign w:val="superscript"/>
+        </w:rPr>
+        <w:t>th</w:t>
+      </w:r>
+      <w:r>
+        <w:rPr>
+          <w:color w:val="EE0000"/>
+        </w:rPr>
+        <w:t xml:space="preserve"> percentile”</w:t>
+      </w:r>
+    </w:p>
+    <w:p>
+      <w:pPr>
+        <w:pStyle w:val="ListParagraph"/>
+        <w:numPr>
+          <w:ilvl w:val="0"/>
+          <w:numId w:val="7"/>
+        </w:numPr>
         <w:rPr>
           <w:b/>
           <w:bCs/>
-        </w:rPr>
-        <w:t>Asset allocation by entity % need to add up to 100% per entity.</w:t>
-      </w:r>
-    </w:p>
-    <w:p>
-      <w:pPr>
-        <w:pStyle w:val="ListParagraph"/>
-        <w:numPr>
-          <w:ilvl w:val="0"/>
-          <w:numId w:val="7"/>
-        </w:numPr>
+          <w:color w:val="EE0000"/>
+        </w:rPr>
+      </w:pPr>
+      <w:r>
         <w:rPr>
           <w:b/>
           <w:bCs/>
-        </w:rPr>
-      </w:pPr>
-      <w:r>
+          <w:color w:val="EE0000"/>
+        </w:rPr>
+        <w:t>95% is the 2 SD downside and 16% =&gt; 1 x SD to the upside.  Upside (1 SD), Median &amp; Downside (2 x SD) – downside on left, upside on right.</w:t>
+      </w:r>
+    </w:p>
+    <w:p>
+      <w:pPr>
+        <w:pStyle w:val="ListParagraph"/>
+        <w:numPr>
+          <w:ilvl w:val="0"/>
+          <w:numId w:val="7"/>
+        </w:numPr>
+        <w:rPr>
+          <w:color w:val="EE0000"/>
+        </w:rPr>
+      </w:pPr>
+      <w:r>
+        <w:rPr>
+          <w:color w:val="EE0000"/>
+        </w:rPr>
+        <w:t>Move this table to “Projections”</w:t>
+      </w:r>
+    </w:p>
+    <w:p>
+      <w:pPr>
+        <w:pStyle w:val="ListParagraph"/>
+        <w:numPr>
+          <w:ilvl w:val="0"/>
+          <w:numId w:val="7"/>
+        </w:numPr>
+      </w:pPr>
+      <w:r>
+        <w:t>Please check the data here as it is not correct</w:t>
+      </w:r>
+    </w:p>
+    <w:p>
+      <w:pPr>
+        <w:pStyle w:val="ListParagraph"/>
+        <w:numPr>
+          <w:ilvl w:val="0"/>
+          <w:numId w:val="7"/>
+        </w:numPr>
         <w:rPr>
           <w:b/>
           <w:bCs/>
-        </w:rPr>
-        <w:t>Add Amounts per asset allocation by entity.</w:t>
-      </w:r>
-    </w:p>
-    <w:p/>
-    <w:p>
+          <w:color w:val="EE0000"/>
+        </w:rPr>
+      </w:pPr>
       <w:r>
         <w:rPr>
           <w:b/>
           <w:bCs/>
+          <w:color w:val="EE0000"/>
+        </w:rPr>
+        <w:t>Asset allocation by entity % need to add up to 100% per entity.</w:t>
+      </w:r>
+    </w:p>
+    <w:p>
+      <w:pPr>
+        <w:pStyle w:val="ListParagraph"/>
+        <w:numPr>
+          <w:ilvl w:val="0"/>
+          <w:numId w:val="7"/>
+        </w:numPr>
+        <w:rPr>
+          <w:b/>
+          <w:bCs/>
+          <w:color w:val="EE0000"/>
+        </w:rPr>
+      </w:pPr>
+      <w:r>
+        <w:rPr>
+          <w:b/>
+          <w:bCs/>
+          <w:color w:val="EE0000"/>
+        </w:rPr>
+        <w:t>Add Amounts per asset allocation by entity.</w:t>
+      </w:r>
+    </w:p>
+    <w:p/>
+    <w:p>
+      <w:r>
+        <w:rPr>
+          <w:b/>
+          <w:bCs/>
         </w:rPr>
         <w:t>Projections</w:t>
       </w:r>
@@ -2370,7 +2540,21 @@
         <w:rPr>
           <w:color w:val="EE0000"/>
         </w:rPr>
-        <w:t xml:space="preserve">When I remove the income streams and one off events, no projections appear, even though I’ve chosen a </w:t>
+        <w:t xml:space="preserve">When I remove the income streams and </w:t>
+      </w:r>
+      <w:proofErr w:type="gramStart"/>
+      <w:r>
+        <w:rPr>
+          <w:color w:val="EE0000"/>
+        </w:rPr>
+        <w:t>one off</w:t>
+      </w:r>
+      <w:proofErr w:type="gramEnd"/>
+      <w:r>
+        <w:rPr>
+          <w:color w:val="EE0000"/>
+        </w:rPr>
+        <w:t xml:space="preserve"> events, no projections appear, even though I’ve chosen a </w:t>
       </w:r>
       <w:r>
         <w:rPr>
@@ -2400,7 +2584,21 @@
         <w:rPr>
           <w:color w:val="EE0000"/>
         </w:rPr>
-        <w:t>Is it possible to add a toggle “Before / After Tax” to easily show the before and after tax outcome per portfolio?</w:t>
+        <w:t xml:space="preserve">Is it possible to add a toggle “Before / After Tax” to easily show the before and </w:t>
+      </w:r>
+      <w:proofErr w:type="gramStart"/>
+      <w:r>
+        <w:rPr>
+          <w:color w:val="EE0000"/>
+        </w:rPr>
+        <w:t>after tax</w:t>
+      </w:r>
+      <w:proofErr w:type="gramEnd"/>
+      <w:r>
+        <w:rPr>
+          <w:color w:val="EE0000"/>
+        </w:rPr>
+        <w:t xml:space="preserve"> outcome per portfolio?</w:t>
       </w:r>
     </w:p>
     <w:p>

</xml_diff>

<commit_message>
Set forecast confidence default to High, update to v1.176
</commit_message>
<xml_diff>
--- a/Documents/Feedback for v1.2.docx
+++ b/Documents/Feedback for v1.2.docx
@@ -1509,6 +1509,7 @@
         <w:rPr>
           <w:b/>
           <w:bCs/>
+          <w:color w:val="EE0000"/>
         </w:rPr>
         <w:t>The allocation % and constrains are for the current holdings.</w:t>
       </w:r>
@@ -1516,6 +1517,7 @@
         <w:rPr>
           <w:b/>
           <w:bCs/>
+          <w:color w:val="EE0000"/>
         </w:rPr>
         <w:t xml:space="preserve">  Default is cash 100%.  Prefers to pre-fill prior to meeting with the client. </w:t>
       </w:r>
@@ -1537,6 +1539,7 @@
         <w:rPr>
           <w:b/>
           <w:bCs/>
+          <w:color w:val="EE0000"/>
         </w:rPr>
         <w:t xml:space="preserve">Show the before and after allocations as an output </w:t>
       </w:r>
@@ -1545,6 +1548,7 @@
         <w:rPr>
           <w:b/>
           <w:bCs/>
+          <w:color w:val="EE0000"/>
         </w:rPr>
         <w:t>eg</w:t>
       </w:r>
@@ -1553,6 +1557,7 @@
         <w:rPr>
           <w:b/>
           <w:bCs/>
+          <w:color w:val="EE0000"/>
         </w:rPr>
         <w:t xml:space="preserve"> 100% cash =&gt; 50% Equities etc….</w:t>
       </w:r>
@@ -1749,69 +1754,69 @@
           <w:numId w:val="7"/>
         </w:numPr>
         <w:rPr>
-          <w:color w:val="2F5496" w:themeColor="accent1" w:themeShade="BF"/>
-        </w:rPr>
-      </w:pPr>
-      <w:r>
-        <w:rPr>
-          <w:color w:val="2F5496" w:themeColor="accent1" w:themeShade="BF"/>
+          <w:color w:val="EE0000"/>
+        </w:rPr>
+      </w:pPr>
+      <w:r>
+        <w:rPr>
+          <w:color w:val="EE0000"/>
         </w:rPr>
         <w:lastRenderedPageBreak/>
         <w:t>The output isn’t correct. The lowest portfolio should have metrics of ~3% return and 1% risk and the highest portfolio ~8% return and 14% risk</w:t>
       </w:r>
       <w:r>
         <w:rPr>
-          <w:color w:val="2F5496" w:themeColor="accent1" w:themeShade="BF"/>
+          <w:color w:val="EE0000"/>
         </w:rPr>
         <w:t xml:space="preserve"> or something like this</w:t>
       </w:r>
       <w:r>
         <w:rPr>
-          <w:color w:val="2F5496" w:themeColor="accent1" w:themeShade="BF"/>
+          <w:color w:val="EE0000"/>
         </w:rPr>
         <w:t xml:space="preserve">. </w:t>
       </w:r>
       <w:r>
         <w:rPr>
-          <w:color w:val="2F5496" w:themeColor="accent1" w:themeShade="BF"/>
+          <w:color w:val="EE0000"/>
         </w:rPr>
         <w:t xml:space="preserve">Also, certain asset classes should be preferring specific entities due to the tax treatment </w:t>
       </w:r>
       <w:proofErr w:type="spellStart"/>
       <w:r>
         <w:rPr>
-          <w:color w:val="2F5496" w:themeColor="accent1" w:themeShade="BF"/>
+          <w:color w:val="EE0000"/>
         </w:rPr>
         <w:t>ie</w:t>
       </w:r>
       <w:proofErr w:type="spellEnd"/>
       <w:r>
         <w:rPr>
-          <w:color w:val="2F5496" w:themeColor="accent1" w:themeShade="BF"/>
+          <w:color w:val="EE0000"/>
         </w:rPr>
         <w:t xml:space="preserve"> income producing assets (bonds) should be preferred in super fund and growth assets (shares) should be preferred in personal name. It should not be an equal distribution across all entities for asset classes. </w:t>
       </w:r>
       <w:r>
         <w:rPr>
-          <w:color w:val="2F5496" w:themeColor="accent1" w:themeShade="BF"/>
+          <w:color w:val="EE0000"/>
         </w:rPr>
         <w:t xml:space="preserve">Please review </w:t>
       </w:r>
       <w:r>
         <w:rPr>
-          <w:color w:val="2F5496" w:themeColor="accent1" w:themeShade="BF"/>
+          <w:color w:val="EE0000"/>
         </w:rPr>
         <w:t xml:space="preserve">the </w:t>
       </w:r>
       <w:r>
         <w:rPr>
-          <w:color w:val="2F5496" w:themeColor="accent1" w:themeShade="BF"/>
+          <w:color w:val="EE0000"/>
         </w:rPr>
         <w:t>methodology</w:t>
       </w:r>
       <w:r>
         <w:rPr>
-          <w:color w:val="2F5496" w:themeColor="accent1" w:themeShade="BF"/>
+          <w:color w:val="EE0000"/>
         </w:rPr>
         <w:t xml:space="preserve"> used</w:t>
       </w:r>
@@ -1824,14 +1829,14 @@
           <w:numId w:val="7"/>
         </w:numPr>
         <w:rPr>
-          <w:color w:val="2F5496" w:themeColor="accent1" w:themeShade="BF"/>
+          <w:color w:val="EE0000"/>
         </w:rPr>
       </w:pPr>
       <w:r>
         <w:rPr>
           <w:b/>
           <w:bCs/>
-          <w:color w:val="2F5496" w:themeColor="accent1" w:themeShade="BF"/>
+          <w:color w:val="EE0000"/>
         </w:rPr>
         <w:t>Resampled approach is the preference – Dana prefers to align to the paper. 3 – 14</w:t>
       </w:r>
@@ -1840,7 +1845,7 @@
         <w:rPr>
           <w:b/>
           <w:bCs/>
-          <w:color w:val="2F5496" w:themeColor="accent1" w:themeShade="BF"/>
+          <w:color w:val="EE0000"/>
         </w:rPr>
         <w:t>%  Expecting</w:t>
       </w:r>
@@ -1849,7 +1854,7 @@
         <w:rPr>
           <w:b/>
           <w:bCs/>
-          <w:color w:val="2F5496" w:themeColor="accent1" w:themeShade="BF"/>
+          <w:color w:val="EE0000"/>
         </w:rPr>
         <w:t xml:space="preserve"> the lowest risk to be closer to 1% for very conservative investor.</w:t>
       </w:r>

</xml_diff>